<commit_message>
Search employee option was added search us case was changed
</commit_message>
<xml_diff>
--- a/docs/Employeeusecases.docx
+++ b/docs/Employeeusecases.docx
@@ -38,6 +38,358 @@
           <w:rtl w:val="0"/>
         </w:rPr>
         <w:t xml:space="preserve">Просмотр всех существующих сотрудников</w:t>
+      </w:r>
+    </w:p>
+    <w:p>
+      <w:pPr>
+        <w:numPr>
+          <w:ilvl w:val="0"/>
+          <w:numId w:val="1"/>
+        </w:numPr>
+        <w:ind w:left="720" w:hanging="359"/>
+        <w:contextualSpacing w:val="1"/>
+        <w:rPr>
+          <w:rFonts w:cs="Courier New" w:hAnsi="Courier New" w:eastAsia="Courier New" w:ascii="Courier New"/>
+        </w:rPr>
+      </w:pPr>
+      <w:r>
+        <w:rPr>
+          <w:rFonts w:cs="Courier New" w:hAnsi="Courier New" w:eastAsia="Courier New" w:ascii="Courier New"/>
+          <w:rtl w:val="0"/>
+        </w:rPr>
+        <w:t xml:space="preserve">Пользователь имеет возможность просмотреть список всех существующих сотрудников</w:t>
+      </w:r>
+    </w:p>
+    <w:p>
+      <w:pPr>
+        <w:contextualSpacing w:val="0"/>
+        <w:rPr/>
+      </w:pPr>
+      <w:r>
+        <w:rPr>
+          <w:rFonts w:cs="Trebuchet MS" w:hAnsi="Trebuchet MS" w:eastAsia="Trebuchet MS" w:ascii="Trebuchet MS"/>
+          <w:b w:val="1"/>
+          <w:color w:val="1155cc"/>
+          <w:sz w:val="24"/>
+          <w:rtl w:val="0"/>
+        </w:rPr>
+        <w:t xml:space="preserve">Добавление сотрудника</w:t>
+      </w:r>
+    </w:p>
+    <w:p>
+      <w:pPr>
+        <w:numPr>
+          <w:ilvl w:val="0"/>
+          <w:numId w:val="20"/>
+        </w:numPr>
+        <w:ind w:left="720" w:hanging="359"/>
+        <w:contextualSpacing w:val="1"/>
+        <w:rPr>
+          <w:rFonts w:cs="Courier New" w:hAnsi="Courier New" w:eastAsia="Courier New" w:ascii="Courier New"/>
+          <w:u w:val="none"/>
+        </w:rPr>
+      </w:pPr>
+      <w:r>
+        <w:rPr>
+          <w:rFonts w:cs="Courier New" w:hAnsi="Courier New" w:eastAsia="Courier New" w:ascii="Courier New"/>
+          <w:rtl w:val="0"/>
+        </w:rPr>
+        <w:t xml:space="preserve">Пользователь имеет возможность добавить сотрудника в систему.</w:t>
+      </w:r>
+    </w:p>
+    <w:p>
+      <w:pPr>
+        <w:contextualSpacing w:val="0"/>
+      </w:pPr>
+      <w:r>
+        <w:rPr>
+          <w:rFonts w:cs="Trebuchet MS" w:hAnsi="Trebuchet MS" w:eastAsia="Trebuchet MS" w:ascii="Trebuchet MS"/>
+          <w:b w:val="1"/>
+          <w:color w:val="1155cc"/>
+          <w:sz w:val="24"/>
+          <w:rtl w:val="0"/>
+        </w:rPr>
+        <w:t xml:space="preserve">Удаление сотрудника</w:t>
+      </w:r>
+    </w:p>
+    <w:p>
+      <w:pPr>
+        <w:numPr>
+          <w:ilvl w:val="0"/>
+          <w:numId w:val="21"/>
+        </w:numPr>
+        <w:ind w:left="720" w:hanging="359"/>
+        <w:contextualSpacing w:val="1"/>
+        <w:rPr>
+          <w:rFonts w:cs="Courier New" w:hAnsi="Courier New" w:eastAsia="Courier New" w:ascii="Courier New"/>
+          <w:u w:val="none"/>
+        </w:rPr>
+      </w:pPr>
+      <w:r>
+        <w:rPr>
+          <w:rFonts w:cs="Courier New" w:hAnsi="Courier New" w:eastAsia="Courier New" w:ascii="Courier New"/>
+          <w:rtl w:val="0"/>
+        </w:rPr>
+        <w:t xml:space="preserve">Пользователь имеет возможность удалить сотрудника из системы.</w:t>
+      </w:r>
+    </w:p>
+    <w:p>
+      <w:pPr>
+        <w:contextualSpacing w:val="0"/>
+      </w:pPr>
+      <w:r>
+        <w:rPr>
+          <w:rFonts w:cs="Trebuchet MS" w:hAnsi="Trebuchet MS" w:eastAsia="Trebuchet MS" w:ascii="Trebuchet MS"/>
+          <w:b w:val="1"/>
+          <w:color w:val="1155cc"/>
+          <w:sz w:val="24"/>
+          <w:rtl w:val="0"/>
+        </w:rPr>
+        <w:t xml:space="preserve">Редактирование сотрудника</w:t>
+      </w:r>
+    </w:p>
+    <w:p>
+      <w:pPr>
+        <w:numPr>
+          <w:ilvl w:val="0"/>
+          <w:numId w:val="11"/>
+        </w:numPr>
+        <w:ind w:left="720" w:hanging="359"/>
+        <w:contextualSpacing w:val="1"/>
+        <w:rPr>
+          <w:rFonts w:cs="Courier New" w:hAnsi="Courier New" w:eastAsia="Courier New" w:ascii="Courier New"/>
+          <w:u w:val="none"/>
+        </w:rPr>
+      </w:pPr>
+      <w:r>
+        <w:rPr>
+          <w:rFonts w:cs="Courier New" w:hAnsi="Courier New" w:eastAsia="Courier New" w:ascii="Courier New"/>
+          <w:rtl w:val="0"/>
+        </w:rPr>
+        <w:t xml:space="preserve">Пользователь имеет возможность редактировать данные существующего сотрудника.</w:t>
+      </w:r>
+    </w:p>
+    <w:p>
+      <w:pPr>
+        <w:contextualSpacing w:val="0"/>
+        <w:rPr/>
+      </w:pPr>
+      <w:r>
+        <w:rPr>
+          <w:rFonts w:cs="Trebuchet MS" w:hAnsi="Trebuchet MS" w:eastAsia="Trebuchet MS" w:ascii="Trebuchet MS"/>
+          <w:b w:val="1"/>
+          <w:color w:val="1155cc"/>
+          <w:sz w:val="24"/>
+          <w:rtl w:val="0"/>
+        </w:rPr>
+        <w:t xml:space="preserve">Просмотр сведений о зарплатах сотрудников</w:t>
+      </w:r>
+    </w:p>
+    <w:p>
+      <w:pPr>
+        <w:numPr>
+          <w:ilvl w:val="0"/>
+          <w:numId w:val="17"/>
+        </w:numPr>
+        <w:ind w:left="720" w:hanging="359"/>
+        <w:contextualSpacing w:val="1"/>
+        <w:rPr>
+          <w:rFonts w:cs="Courier New" w:hAnsi="Courier New" w:eastAsia="Courier New" w:ascii="Courier New"/>
+          <w:u w:val="none"/>
+        </w:rPr>
+      </w:pPr>
+      <w:r>
+        <w:rPr>
+          <w:rFonts w:cs="Courier New" w:hAnsi="Courier New" w:eastAsia="Courier New" w:ascii="Courier New"/>
+          <w:rtl w:val="0"/>
+        </w:rPr>
+        <w:t xml:space="preserve">Система возвращает общую сумму для выплаты всем сотрудникам предприятия</w:t>
+      </w:r>
+    </w:p>
+    <w:p>
+      <w:pPr>
+        <w:numPr>
+          <w:ilvl w:val="0"/>
+          <w:numId w:val="17"/>
+        </w:numPr>
+        <w:ind w:left="720" w:hanging="359"/>
+        <w:contextualSpacing w:val="1"/>
+        <w:rPr>
+          <w:rFonts w:cs="Courier New" w:hAnsi="Courier New" w:eastAsia="Courier New" w:ascii="Courier New"/>
+          <w:u w:val="none"/>
+        </w:rPr>
+      </w:pPr>
+      <w:r>
+        <w:rPr>
+          <w:rFonts w:cs="Courier New" w:hAnsi="Courier New" w:eastAsia="Courier New" w:ascii="Courier New"/>
+          <w:rtl w:val="0"/>
+        </w:rPr>
+        <w:t xml:space="preserve">Система возвращает среднюю зарплату сотрудника по предприятию</w:t>
+      </w:r>
+    </w:p>
+    <w:p>
+      <w:pPr>
+        <w:numPr>
+          <w:ilvl w:val="0"/>
+          <w:numId w:val="17"/>
+        </w:numPr>
+        <w:ind w:left="720" w:hanging="359"/>
+        <w:contextualSpacing w:val="1"/>
+        <w:rPr>
+          <w:rFonts w:cs="Courier New" w:hAnsi="Courier New" w:eastAsia="Courier New" w:ascii="Courier New"/>
+          <w:u w:val="none"/>
+        </w:rPr>
+      </w:pPr>
+      <w:r>
+        <w:rPr>
+          <w:rFonts w:cs="Courier New" w:hAnsi="Courier New" w:eastAsia="Courier New" w:ascii="Courier New"/>
+          <w:rtl w:val="0"/>
+        </w:rPr>
+        <w:t xml:space="preserve">Система возвращает максимальную и минимальную зарплату сотрудника</w:t>
+      </w:r>
+    </w:p>
+    <w:p>
+      <w:pPr>
+        <w:contextualSpacing w:val="0"/>
+      </w:pPr>
+      <w:r>
+        <w:rPr>
+          <w:rFonts w:cs="Trebuchet MS" w:hAnsi="Trebuchet MS" w:eastAsia="Trebuchet MS" w:ascii="Trebuchet MS"/>
+          <w:b w:val="1"/>
+          <w:color w:val="1155cc"/>
+          <w:sz w:val="24"/>
+          <w:rtl w:val="0"/>
+        </w:rPr>
+        <w:t xml:space="preserve">Поиск </w:t>
+      </w:r>
+    </w:p>
+    <w:p>
+      <w:pPr>
+        <w:numPr>
+          <w:ilvl w:val="0"/>
+          <w:numId w:val="6"/>
+        </w:numPr>
+        <w:ind w:left="720" w:hanging="359"/>
+        <w:contextualSpacing w:val="1"/>
+        <w:rPr>
+          <w:rFonts w:cs="Courier New" w:hAnsi="Courier New" w:eastAsia="Courier New" w:ascii="Courier New"/>
+          <w:u w:val="none"/>
+        </w:rPr>
+      </w:pPr>
+      <w:r>
+        <w:rPr>
+          <w:rFonts w:cs="Courier New" w:hAnsi="Courier New" w:eastAsia="Courier New" w:ascii="Courier New"/>
+          <w:rtl w:val="0"/>
+        </w:rPr>
+        <w:t xml:space="preserve">Пользователь вводит фамилию , система возвращает список сотрудников с данной фамилией.</w:t>
+      </w:r>
+    </w:p>
+    <w:p>
+      <w:pPr>
+        <w:contextualSpacing w:val="0"/>
+      </w:pPr>
+      <w:r>
+        <w:rPr>
+          <w:rtl w:val="0"/>
+        </w:rPr>
+      </w:r>
+    </w:p>
+    <w:p>
+      <w:pPr>
+        <w:contextualSpacing w:val="0"/>
+      </w:pPr>
+      <w:r>
+        <w:rPr>
+          <w:rFonts w:cs="Trebuchet MS" w:hAnsi="Trebuchet MS" w:eastAsia="Trebuchet MS" w:ascii="Trebuchet MS"/>
+          <w:b w:val="1"/>
+          <w:color w:val="1155cc"/>
+          <w:sz w:val="24"/>
+          <w:rtl w:val="0"/>
+        </w:rPr>
+        <w:t xml:space="preserve">Сортировка :</w:t>
+      </w:r>
+    </w:p>
+    <w:p>
+      <w:pPr>
+        <w:numPr>
+          <w:ilvl w:val="0"/>
+          <w:numId w:val="23"/>
+        </w:numPr>
+        <w:ind w:left="1440" w:hanging="359"/>
+        <w:contextualSpacing w:val="1"/>
+        <w:rPr>
+          <w:rFonts w:cs="Trebuchet MS" w:hAnsi="Trebuchet MS" w:eastAsia="Trebuchet MS" w:ascii="Trebuchet MS"/>
+          <w:b w:val="1"/>
+          <w:sz w:val="24"/>
+          <w:u w:val="none"/>
+        </w:rPr>
+      </w:pPr>
+      <w:r>
+        <w:rPr>
+          <w:rFonts w:cs="Trebuchet MS" w:hAnsi="Trebuchet MS" w:eastAsia="Trebuchet MS" w:ascii="Trebuchet MS"/>
+          <w:b w:val="1"/>
+          <w:color w:val="1155cc"/>
+          <w:sz w:val="24"/>
+          <w:rtl w:val="0"/>
+        </w:rPr>
+        <w:t xml:space="preserve"> по уровню зарплаты:</w:t>
+      </w:r>
+    </w:p>
+    <w:p>
+      <w:pPr>
+        <w:numPr>
+          <w:ilvl w:val="0"/>
+          <w:numId w:val="25"/>
+        </w:numPr>
+        <w:ind w:left="720" w:hanging="359"/>
+        <w:contextualSpacing w:val="1"/>
+        <w:rPr>
+          <w:rFonts w:cs="Courier New" w:hAnsi="Courier New" w:eastAsia="Courier New" w:ascii="Courier New"/>
+          <w:u w:val="none"/>
+        </w:rPr>
+      </w:pPr>
+      <w:r>
+        <w:rPr>
+          <w:rFonts w:cs="Courier New" w:hAnsi="Courier New" w:eastAsia="Courier New" w:ascii="Courier New"/>
+          <w:rtl w:val="0"/>
+        </w:rPr>
+        <w:t xml:space="preserve">Система возвращает список сотрудников, отсортированных по уровню зарплаты (ASC)</w:t>
+      </w:r>
+    </w:p>
+    <w:p>
+      <w:pPr>
+        <w:contextualSpacing w:val="0"/>
+      </w:pPr>
+      <w:r>
+        <w:rPr>
+          <w:rtl w:val="0"/>
+        </w:rPr>
+      </w:r>
+    </w:p>
+    <w:p>
+      <w:pPr>
+        <w:numPr>
+          <w:ilvl w:val="0"/>
+          <w:numId w:val="2"/>
+        </w:numPr>
+        <w:ind w:left="1440" w:hanging="359"/>
+        <w:contextualSpacing w:val="1"/>
+        <w:rPr>
+          <w:rFonts w:cs="Trebuchet MS" w:hAnsi="Trebuchet MS" w:eastAsia="Trebuchet MS" w:ascii="Trebuchet MS"/>
+          <w:b w:val="1"/>
+          <w:sz w:val="24"/>
+          <w:u w:val="none"/>
+        </w:rPr>
+      </w:pPr>
+      <w:r>
+        <w:rPr>
+          <w:rFonts w:cs="Trebuchet MS" w:hAnsi="Trebuchet MS" w:eastAsia="Trebuchet MS" w:ascii="Trebuchet MS"/>
+          <w:b w:val="1"/>
+          <w:color w:val="1155cc"/>
+          <w:sz w:val="24"/>
+          <w:rtl w:val="0"/>
+        </w:rPr>
+        <w:t xml:space="preserve">по дате рождения:</w:t>
       </w:r>
     </w:p>
     <w:p>
@@ -50,20 +402,48 @@
         <w:contextualSpacing w:val="1"/>
         <w:rPr>
           <w:rFonts w:cs="Courier New" w:hAnsi="Courier New" w:eastAsia="Courier New" w:ascii="Courier New"/>
-        </w:rPr>
-      </w:pPr>
-      <w:r>
-        <w:rPr>
-          <w:rFonts w:cs="Courier New" w:hAnsi="Courier New" w:eastAsia="Courier New" w:ascii="Courier New"/>
-          <w:rtl w:val="0"/>
-        </w:rPr>
-        <w:t xml:space="preserve">Пользователь имеет возможность просмотреть список всех существующих сотрудников</w:t>
+          <w:u w:val="none"/>
+        </w:rPr>
+      </w:pPr>
+      <w:r>
+        <w:rPr>
+          <w:rFonts w:cs="Courier New" w:hAnsi="Courier New" w:eastAsia="Courier New" w:ascii="Courier New"/>
+          <w:rtl w:val="0"/>
+        </w:rPr>
+        <w:t xml:space="preserve">Система возвращает список сотрудников, отсортированных по дате рождения </w:t>
+      </w:r>
+      <w:r>
+        <w:rPr>
+          <w:rFonts w:cs="Courier New" w:hAnsi="Courier New" w:eastAsia="Courier New" w:ascii="Courier New"/>
+          <w:rtl w:val="0"/>
+        </w:rPr>
+        <w:t xml:space="preserve">(ASC)</w:t>
       </w:r>
     </w:p>
     <w:p>
       <w:pPr>
         <w:contextualSpacing w:val="0"/>
-        <w:rPr/>
+      </w:pPr>
+      <w:r>
+        <w:rPr>
+          <w:rtl w:val="0"/>
+        </w:rPr>
+      </w:r>
+    </w:p>
+    <w:p>
+      <w:pPr>
+        <w:numPr>
+          <w:ilvl w:val="0"/>
+          <w:numId w:val="16"/>
+        </w:numPr>
+        <w:ind w:left="1440" w:hanging="359"/>
+        <w:contextualSpacing w:val="1"/>
+        <w:rPr>
+          <w:rFonts w:cs="Trebuchet MS" w:hAnsi="Trebuchet MS" w:eastAsia="Trebuchet MS" w:ascii="Trebuchet MS"/>
+          <w:b w:val="1"/>
+          <w:sz w:val="24"/>
+          <w:u w:val="none"/>
+        </w:rPr>
       </w:pPr>
       <w:r>
         <w:rPr>
@@ -73,14 +453,14 @@
           <w:sz w:val="24"/>
           <w:rtl w:val="0"/>
         </w:rPr>
-        <w:t xml:space="preserve">Добавление сотрудника</w:t>
+        <w:t xml:space="preserve">по фамилии:</w:t>
       </w:r>
     </w:p>
     <w:p>
       <w:pPr>
         <w:numPr>
           <w:ilvl w:val="0"/>
-          <w:numId w:val="23"/>
+          <w:numId w:val="10"/>
         </w:numPr>
         <w:ind w:left="720" w:hanging="359"/>
         <w:contextualSpacing w:val="1"/>
@@ -94,12 +474,33 @@
           <w:rFonts w:cs="Courier New" w:hAnsi="Courier New" w:eastAsia="Courier New" w:ascii="Courier New"/>
           <w:rtl w:val="0"/>
         </w:rPr>
-        <w:t xml:space="preserve">Пользователь имеет возможность добавить сотрудника в систему.</w:t>
+        <w:t xml:space="preserve">Система возвращает список сотрудников, отсортированных по фамилии (ASC)</w:t>
       </w:r>
     </w:p>
     <w:p>
       <w:pPr>
         <w:contextualSpacing w:val="0"/>
+      </w:pPr>
+      <w:r>
+        <w:rPr>
+          <w:rtl w:val="0"/>
+        </w:rPr>
+      </w:r>
+    </w:p>
+    <w:p>
+      <w:pPr>
+        <w:numPr>
+          <w:ilvl w:val="0"/>
+          <w:numId w:val="19"/>
+        </w:numPr>
+        <w:ind w:left="1440" w:hanging="359"/>
+        <w:contextualSpacing w:val="1"/>
+        <w:rPr>
+          <w:rFonts w:cs="Trebuchet MS" w:hAnsi="Trebuchet MS" w:eastAsia="Trebuchet MS" w:ascii="Trebuchet MS"/>
+          <w:b w:val="1"/>
+          <w:sz w:val="24"/>
+          <w:u w:val="none"/>
+        </w:rPr>
       </w:pPr>
       <w:r>
         <w:rPr>
@@ -109,14 +510,14 @@
           <w:sz w:val="24"/>
           <w:rtl w:val="0"/>
         </w:rPr>
-        <w:t xml:space="preserve">Удаление сотрудника</w:t>
+        <w:t xml:space="preserve">по имени и фамилии:</w:t>
       </w:r>
     </w:p>
     <w:p>
       <w:pPr>
         <w:numPr>
           <w:ilvl w:val="0"/>
-          <w:numId w:val="25"/>
+          <w:numId w:val="18"/>
         </w:numPr>
         <w:ind w:left="720" w:hanging="359"/>
         <w:contextualSpacing w:val="1"/>
@@ -130,7 +531,7 @@
           <w:rFonts w:cs="Courier New" w:hAnsi="Courier New" w:eastAsia="Courier New" w:ascii="Courier New"/>
           <w:rtl w:val="0"/>
         </w:rPr>
-        <w:t xml:space="preserve">Пользователь имеет возможность удалить сотрудника из системы.</w:t>
+        <w:t xml:space="preserve">Система возвращает список сотрудников, отсортированных по имени и фамилии (ASC)</w:t>
       </w:r>
     </w:p>
     <w:p>
@@ -145,7 +546,217 @@
           <w:sz w:val="24"/>
           <w:rtl w:val="0"/>
         </w:rPr>
-        <w:t xml:space="preserve">Редактирование сотрудника</w:t>
+        <w:t xml:space="preserve">Создание департамента:</w:t>
+      </w:r>
+    </w:p>
+    <w:p>
+      <w:pPr>
+        <w:numPr>
+          <w:ilvl w:val="0"/>
+          <w:numId w:val="8"/>
+        </w:numPr>
+        <w:ind w:left="720" w:hanging="359"/>
+        <w:contextualSpacing w:val="1"/>
+        <w:rPr>
+          <w:rFonts w:cs="Courier New" w:hAnsi="Courier New" w:eastAsia="Courier New" w:ascii="Courier New"/>
+          <w:u w:val="none"/>
+        </w:rPr>
+      </w:pPr>
+      <w:r>
+        <w:rPr>
+          <w:rFonts w:cs="Courier New" w:hAnsi="Courier New" w:eastAsia="Courier New" w:ascii="Courier New"/>
+          <w:rtl w:val="0"/>
+        </w:rPr>
+        <w:t xml:space="preserve">Пользователь имеет возможность добавить новый департамент в систему.</w:t>
+      </w:r>
+    </w:p>
+    <w:p>
+      <w:pPr>
+        <w:contextualSpacing w:val="0"/>
+      </w:pPr>
+      <w:r>
+        <w:rPr>
+          <w:rFonts w:cs="Trebuchet MS" w:hAnsi="Trebuchet MS" w:eastAsia="Trebuchet MS" w:ascii="Trebuchet MS"/>
+          <w:b w:val="1"/>
+          <w:color w:val="1155cc"/>
+          <w:sz w:val="24"/>
+          <w:rtl w:val="0"/>
+        </w:rPr>
+        <w:t xml:space="preserve">Редактирование департамента:</w:t>
+      </w:r>
+    </w:p>
+    <w:p>
+      <w:pPr>
+        <w:numPr>
+          <w:ilvl w:val="0"/>
+          <w:numId w:val="24"/>
+        </w:numPr>
+        <w:ind w:left="720" w:hanging="359"/>
+        <w:contextualSpacing w:val="1"/>
+        <w:rPr>
+          <w:rFonts w:cs="Courier New" w:hAnsi="Courier New" w:eastAsia="Courier New" w:ascii="Courier New"/>
+          <w:u w:val="none"/>
+        </w:rPr>
+      </w:pPr>
+      <w:r>
+        <w:rPr>
+          <w:rFonts w:cs="Courier New" w:hAnsi="Courier New" w:eastAsia="Courier New" w:ascii="Courier New"/>
+          <w:rtl w:val="0"/>
+        </w:rPr>
+        <w:t xml:space="preserve">Пользователь имеет возможность отредактировать название существующего департамента.</w:t>
+      </w:r>
+    </w:p>
+    <w:p>
+      <w:pPr>
+        <w:contextualSpacing w:val="0"/>
+      </w:pPr>
+      <w:r>
+        <w:rPr>
+          <w:rFonts w:cs="Trebuchet MS" w:hAnsi="Trebuchet MS" w:eastAsia="Trebuchet MS" w:ascii="Trebuchet MS"/>
+          <w:b w:val="1"/>
+          <w:color w:val="1155cc"/>
+          <w:sz w:val="24"/>
+          <w:rtl w:val="0"/>
+        </w:rPr>
+        <w:t xml:space="preserve">Удаление департамента:</w:t>
+      </w:r>
+    </w:p>
+    <w:p>
+      <w:pPr>
+        <w:numPr>
+          <w:ilvl w:val="0"/>
+          <w:numId w:val="5"/>
+        </w:numPr>
+        <w:ind w:left="720" w:hanging="359"/>
+        <w:contextualSpacing w:val="1"/>
+        <w:rPr>
+          <w:rFonts w:cs="Courier New" w:hAnsi="Courier New" w:eastAsia="Courier New" w:ascii="Courier New"/>
+          <w:u w:val="none"/>
+        </w:rPr>
+      </w:pPr>
+      <w:r>
+        <w:rPr>
+          <w:rFonts w:cs="Courier New" w:hAnsi="Courier New" w:eastAsia="Courier New" w:ascii="Courier New"/>
+          <w:rtl w:val="0"/>
+        </w:rPr>
+        <w:t xml:space="preserve">Пользователь имеет возможность удалить департамент из системы.</w:t>
+      </w:r>
+    </w:p>
+    <w:p>
+      <w:pPr>
+        <w:contextualSpacing w:val="0"/>
+        <w:rPr/>
+      </w:pPr>
+      <w:r>
+        <w:rPr>
+          <w:rFonts w:cs="Trebuchet MS" w:hAnsi="Trebuchet MS" w:eastAsia="Trebuchet MS" w:ascii="Trebuchet MS"/>
+          <w:b w:val="1"/>
+          <w:color w:val="1155cc"/>
+          <w:sz w:val="24"/>
+          <w:rtl w:val="0"/>
+        </w:rPr>
+        <w:t xml:space="preserve">Добавление сотрудников в департамент:</w:t>
+      </w:r>
+    </w:p>
+    <w:p>
+      <w:pPr>
+        <w:numPr>
+          <w:ilvl w:val="0"/>
+          <w:numId w:val="15"/>
+        </w:numPr>
+        <w:ind w:left="720" w:hanging="359"/>
+        <w:contextualSpacing w:val="1"/>
+        <w:rPr>
+          <w:rFonts w:cs="Courier New" w:hAnsi="Courier New" w:eastAsia="Courier New" w:ascii="Courier New"/>
+        </w:rPr>
+      </w:pPr>
+      <w:r>
+        <w:rPr>
+          <w:rFonts w:cs="Courier New" w:hAnsi="Courier New" w:eastAsia="Courier New" w:ascii="Courier New"/>
+          <w:rtl w:val="0"/>
+        </w:rPr>
+        <w:t xml:space="preserve">Пользователь имеет возможность добавлять сотрудников в конкретный департамент.</w:t>
+      </w:r>
+      <w:r>
+        <w:rPr>
+          <w:rtl w:val="0"/>
+        </w:rPr>
+      </w:r>
+    </w:p>
+    <w:p>
+      <w:pPr>
+        <w:contextualSpacing w:val="0"/>
+        <w:rPr/>
+      </w:pPr>
+      <w:r>
+        <w:rPr>
+          <w:rFonts w:cs="Trebuchet MS" w:hAnsi="Trebuchet MS" w:eastAsia="Trebuchet MS" w:ascii="Trebuchet MS"/>
+          <w:b w:val="1"/>
+          <w:color w:val="1155cc"/>
+          <w:sz w:val="24"/>
+          <w:rtl w:val="0"/>
+        </w:rPr>
+        <w:t xml:space="preserve">Удаление сотрудников из департамента</w:t>
+      </w:r>
+    </w:p>
+    <w:p>
+      <w:pPr>
+        <w:numPr>
+          <w:ilvl w:val="0"/>
+          <w:numId w:val="7"/>
+        </w:numPr>
+        <w:ind w:left="720" w:hanging="359"/>
+        <w:contextualSpacing w:val="1"/>
+        <w:rPr>
+          <w:rFonts w:cs="Courier New" w:hAnsi="Courier New" w:eastAsia="Courier New" w:ascii="Courier New"/>
+        </w:rPr>
+      </w:pPr>
+      <w:r>
+        <w:rPr>
+          <w:rFonts w:cs="Courier New" w:hAnsi="Courier New" w:eastAsia="Courier New" w:ascii="Courier New"/>
+          <w:rtl w:val="0"/>
+        </w:rPr>
+        <w:t xml:space="preserve">Пользователь имеет возможность удалять сотрудников из департамента.</w:t>
+      </w:r>
+    </w:p>
+    <w:p>
+      <w:pPr>
+        <w:contextualSpacing w:val="0"/>
+      </w:pPr>
+      <w:r>
+        <w:rPr>
+          <w:rFonts w:cs="Trebuchet MS" w:hAnsi="Trebuchet MS" w:eastAsia="Trebuchet MS" w:ascii="Trebuchet MS"/>
+          <w:b w:val="1"/>
+          <w:color w:val="1155cc"/>
+          <w:sz w:val="24"/>
+          <w:rtl w:val="0"/>
+        </w:rPr>
+        <w:t xml:space="preserve">Сортировка :</w:t>
+      </w:r>
+    </w:p>
+    <w:p>
+      <w:pPr>
+        <w:numPr>
+          <w:ilvl w:val="0"/>
+          <w:numId w:val="26"/>
+        </w:numPr>
+        <w:ind w:left="1440" w:hanging="359"/>
+        <w:contextualSpacing w:val="1"/>
+        <w:rPr>
+          <w:rFonts w:cs="Trebuchet MS" w:hAnsi="Trebuchet MS" w:eastAsia="Trebuchet MS" w:ascii="Trebuchet MS"/>
+          <w:b w:val="1"/>
+          <w:sz w:val="24"/>
+        </w:rPr>
+      </w:pPr>
+      <w:r>
+        <w:rPr>
+          <w:rFonts w:cs="Trebuchet MS" w:hAnsi="Trebuchet MS" w:eastAsia="Trebuchet MS" w:ascii="Trebuchet MS"/>
+          <w:b w:val="1"/>
+          <w:color w:val="1155cc"/>
+          <w:sz w:val="24"/>
+          <w:rtl w:val="0"/>
+        </w:rPr>
+        <w:t xml:space="preserve">по количеству сотрудников</w:t>
       </w:r>
     </w:p>
     <w:p>
@@ -157,7 +768,7 @@
         <w:ind w:left="720" w:hanging="359"/>
         <w:contextualSpacing w:val="1"/>
         <w:rPr>
-          <w:rFonts w:cs="Courier New" w:hAnsi="Courier New" w:eastAsia="Courier New" w:ascii="Courier New"/>
+          <w:rFonts w:cs="Trebuchet MS" w:hAnsi="Trebuchet MS" w:eastAsia="Trebuchet MS" w:ascii="Trebuchet MS"/>
           <w:u w:val="none"/>
         </w:rPr>
       </w:pPr>
@@ -166,169 +777,8 @@
           <w:rFonts w:cs="Courier New" w:hAnsi="Courier New" w:eastAsia="Courier New" w:ascii="Courier New"/>
           <w:rtl w:val="0"/>
         </w:rPr>
-        <w:t xml:space="preserve">Пользователь имеет возможность редактировать данные существующего сотрудника.</w:t>
-      </w:r>
-    </w:p>
-    <w:p>
-      <w:pPr>
-        <w:contextualSpacing w:val="0"/>
-        <w:rPr/>
-      </w:pPr>
-      <w:r>
-        <w:rPr>
-          <w:rFonts w:cs="Trebuchet MS" w:hAnsi="Trebuchet MS" w:eastAsia="Trebuchet MS" w:ascii="Trebuchet MS"/>
-          <w:b w:val="1"/>
-          <w:color w:val="1155cc"/>
-          <w:sz w:val="24"/>
-          <w:rtl w:val="0"/>
-        </w:rPr>
-        <w:t xml:space="preserve">Расчет расходов на выплату зарплаты всем сотрудникам предприятия.</w:t>
-      </w:r>
-    </w:p>
-    <w:p>
-      <w:pPr>
-        <w:numPr>
-          <w:ilvl w:val="0"/>
-          <w:numId w:val="19"/>
-        </w:numPr>
-        <w:ind w:left="720" w:hanging="359"/>
-        <w:contextualSpacing w:val="1"/>
-        <w:rPr>
-          <w:rFonts w:cs="Courier New" w:hAnsi="Courier New" w:eastAsia="Courier New" w:ascii="Courier New"/>
-          <w:u w:val="none"/>
-        </w:rPr>
-      </w:pPr>
-      <w:r>
-        <w:rPr>
-          <w:rFonts w:cs="Courier New" w:hAnsi="Courier New" w:eastAsia="Courier New" w:ascii="Courier New"/>
-          <w:rtl w:val="0"/>
-        </w:rPr>
-        <w:t xml:space="preserve">Система возвращает возвращает общую сумму для выплаты всем сотрудникам предприятия.</w:t>
-      </w:r>
-    </w:p>
-    <w:p>
-      <w:pPr>
-        <w:contextualSpacing w:val="0"/>
-      </w:pPr>
-      <w:r>
-        <w:rPr>
-          <w:rFonts w:cs="Trebuchet MS" w:hAnsi="Trebuchet MS" w:eastAsia="Trebuchet MS" w:ascii="Trebuchet MS"/>
-          <w:b w:val="1"/>
-          <w:color w:val="1155cc"/>
-          <w:sz w:val="24"/>
-          <w:rtl w:val="0"/>
-        </w:rPr>
-        <w:t xml:space="preserve">Поиск :</w:t>
-      </w:r>
-    </w:p>
-    <w:p>
-      <w:pPr>
-        <w:numPr>
-          <w:ilvl w:val="0"/>
-          <w:numId w:val="17"/>
-        </w:numPr>
-        <w:ind w:left="1440" w:hanging="359"/>
-        <w:contextualSpacing w:val="1"/>
-        <w:rPr>
-          <w:rFonts w:cs="Trebuchet MS" w:hAnsi="Trebuchet MS" w:eastAsia="Trebuchet MS" w:ascii="Trebuchet MS"/>
-          <w:b w:val="1"/>
-          <w:sz w:val="24"/>
-          <w:u w:val="none"/>
-        </w:rPr>
-      </w:pPr>
-      <w:r>
-        <w:rPr>
-          <w:rFonts w:cs="Trebuchet MS" w:hAnsi="Trebuchet MS" w:eastAsia="Trebuchet MS" w:ascii="Trebuchet MS"/>
-          <w:b w:val="1"/>
-          <w:color w:val="1155cc"/>
-          <w:sz w:val="24"/>
-          <w:rtl w:val="0"/>
-        </w:rPr>
-        <w:t xml:space="preserve"> по фамилии:</w:t>
-      </w:r>
-    </w:p>
-    <w:p>
-      <w:pPr>
-        <w:numPr>
-          <w:ilvl w:val="0"/>
-          <w:numId w:val="2"/>
-        </w:numPr>
-        <w:ind w:left="720" w:hanging="359"/>
-        <w:contextualSpacing w:val="1"/>
-        <w:rPr>
-          <w:rFonts w:cs="Courier New" w:hAnsi="Courier New" w:eastAsia="Courier New" w:ascii="Courier New"/>
-          <w:u w:val="none"/>
-        </w:rPr>
-      </w:pPr>
-      <w:r>
-        <w:rPr>
-          <w:rFonts w:cs="Courier New" w:hAnsi="Courier New" w:eastAsia="Courier New" w:ascii="Courier New"/>
-          <w:rtl w:val="0"/>
-        </w:rPr>
-        <w:t xml:space="preserve">Пользователь вводит фамилию, система возвращает список сотрудников с заданной фамилией.</w:t>
-      </w:r>
-    </w:p>
-    <w:p>
-      <w:pPr>
-        <w:contextualSpacing w:val="0"/>
-      </w:pPr>
-      <w:r>
-        <w:rPr>
-          <w:rtl w:val="0"/>
-        </w:rPr>
-      </w:r>
-    </w:p>
-    <w:p>
-      <w:pPr>
-        <w:numPr>
-          <w:ilvl w:val="0"/>
-          <w:numId w:val="24"/>
-        </w:numPr>
-        <w:ind w:left="1440" w:hanging="359"/>
-        <w:contextualSpacing w:val="1"/>
-        <w:rPr>
-          <w:rFonts w:cs="Trebuchet MS" w:hAnsi="Trebuchet MS" w:eastAsia="Trebuchet MS" w:ascii="Trebuchet MS"/>
-          <w:b w:val="1"/>
-          <w:sz w:val="24"/>
-          <w:u w:val="none"/>
-        </w:rPr>
-      </w:pPr>
-      <w:r>
-        <w:rPr>
-          <w:rFonts w:cs="Trebuchet MS" w:hAnsi="Trebuchet MS" w:eastAsia="Trebuchet MS" w:ascii="Trebuchet MS"/>
-          <w:b w:val="1"/>
-          <w:color w:val="1155cc"/>
-          <w:sz w:val="24"/>
-          <w:rtl w:val="0"/>
-        </w:rPr>
-        <w:t xml:space="preserve">по имени и фамилии:</w:t>
-      </w:r>
-    </w:p>
-    <w:p>
-      <w:pPr>
-        <w:numPr>
-          <w:ilvl w:val="0"/>
-          <w:numId w:val="8"/>
-        </w:numPr>
-        <w:ind w:left="720" w:hanging="359"/>
-        <w:contextualSpacing w:val="1"/>
-        <w:rPr>
-          <w:rFonts w:cs="Courier New" w:hAnsi="Courier New" w:eastAsia="Courier New" w:ascii="Courier New"/>
-          <w:u w:val="none"/>
-        </w:rPr>
-      </w:pPr>
-      <w:r>
-        <w:rPr>
-          <w:rFonts w:cs="Courier New" w:hAnsi="Courier New" w:eastAsia="Courier New" w:ascii="Courier New"/>
-          <w:rtl w:val="0"/>
-        </w:rPr>
-        <w:t xml:space="preserve">Пользователь вводит фамилию и имя, система возвращает список сотрудников с данной фамилией и именем.</w:t>
-      </w:r>
-    </w:p>
-    <w:p>
-      <w:pPr>
-        <w:contextualSpacing w:val="0"/>
-      </w:pPr>
+        <w:t xml:space="preserve">Система возвращает пользователю список департаментов, отсортированный по количеству сотрудников в данном департаменте(ASC)</w:t>
+      </w:r>
       <w:r>
         <w:rPr>
           <w:rtl w:val="0"/>
@@ -347,7 +797,6 @@
           <w:rFonts w:cs="Trebuchet MS" w:hAnsi="Trebuchet MS" w:eastAsia="Trebuchet MS" w:ascii="Trebuchet MS"/>
           <w:b w:val="1"/>
           <w:sz w:val="24"/>
-          <w:u w:val="none"/>
         </w:rPr>
       </w:pPr>
       <w:r>
@@ -358,19 +807,19 @@
           <w:sz w:val="24"/>
           <w:rtl w:val="0"/>
         </w:rPr>
-        <w:t xml:space="preserve">по профессии:</w:t>
+        <w:t xml:space="preserve">по затратам на зарплату</w:t>
       </w:r>
     </w:p>
     <w:p>
       <w:pPr>
         <w:numPr>
           <w:ilvl w:val="0"/>
-          <w:numId w:val="1"/>
+          <w:numId w:val="22"/>
         </w:numPr>
         <w:ind w:left="720" w:hanging="359"/>
         <w:contextualSpacing w:val="1"/>
         <w:rPr>
-          <w:rFonts w:cs="Courier New" w:hAnsi="Courier New" w:eastAsia="Courier New" w:ascii="Courier New"/>
+          <w:rFonts w:cs="Trebuchet MS" w:hAnsi="Trebuchet MS" w:eastAsia="Trebuchet MS" w:ascii="Trebuchet MS"/>
           <w:u w:val="none"/>
         </w:rPr>
       </w:pPr>
@@ -379,7 +828,12 @@
           <w:rFonts w:cs="Courier New" w:hAnsi="Courier New" w:eastAsia="Courier New" w:ascii="Courier New"/>
           <w:rtl w:val="0"/>
         </w:rPr>
-        <w:t xml:space="preserve">Пользователь выбирает из списка существующих профессий необходимую ему профессию сотрудника, система возвращает список сотрудников данной профессии.</w:t>
+        <w:t xml:space="preserve">Система возвращает пользователю список департаментов, отсортированный по сумме выплат на зарплату всем сотрудникам данного департамента (ASC)</w:t>
+      </w:r>
+      <w:r>
+        <w:rPr>
+          <w:rtl w:val="0"/>
+        </w:rPr>
       </w:r>
     </w:p>
     <w:p>
@@ -404,154 +858,7 @@
           <w:sz w:val="24"/>
           <w:rtl w:val="0"/>
         </w:rPr>
-        <w:t xml:space="preserve">Сортировка :</w:t>
-      </w:r>
-    </w:p>
-    <w:p>
-      <w:pPr>
-        <w:numPr>
-          <w:ilvl w:val="0"/>
-          <w:numId w:val="28"/>
-        </w:numPr>
-        <w:ind w:left="1440" w:hanging="359"/>
-        <w:contextualSpacing w:val="1"/>
-        <w:rPr>
-          <w:rFonts w:cs="Trebuchet MS" w:hAnsi="Trebuchet MS" w:eastAsia="Trebuchet MS" w:ascii="Trebuchet MS"/>
-          <w:b w:val="1"/>
-          <w:sz w:val="24"/>
-          <w:u w:val="none"/>
-        </w:rPr>
-      </w:pPr>
-      <w:r>
-        <w:rPr>
-          <w:rFonts w:cs="Trebuchet MS" w:hAnsi="Trebuchet MS" w:eastAsia="Trebuchet MS" w:ascii="Trebuchet MS"/>
-          <w:b w:val="1"/>
-          <w:color w:val="1155cc"/>
-          <w:sz w:val="24"/>
-          <w:rtl w:val="0"/>
-        </w:rPr>
-        <w:t xml:space="preserve"> по уровню зарплаты:</w:t>
-      </w:r>
-    </w:p>
-    <w:p>
-      <w:pPr>
-        <w:numPr>
-          <w:ilvl w:val="0"/>
-          <w:numId w:val="30"/>
-        </w:numPr>
-        <w:ind w:left="720" w:hanging="359"/>
-        <w:contextualSpacing w:val="1"/>
-        <w:rPr>
-          <w:rFonts w:cs="Courier New" w:hAnsi="Courier New" w:eastAsia="Courier New" w:ascii="Courier New"/>
-          <w:u w:val="none"/>
-        </w:rPr>
-      </w:pPr>
-      <w:r>
-        <w:rPr>
-          <w:rFonts w:cs="Courier New" w:hAnsi="Courier New" w:eastAsia="Courier New" w:ascii="Courier New"/>
-          <w:rtl w:val="0"/>
-        </w:rPr>
-        <w:t xml:space="preserve">Система возвращает список сотрудников, отсортированных по уровню зарплаты (ASC)</w:t>
-      </w:r>
-    </w:p>
-    <w:p>
-      <w:pPr>
-        <w:contextualSpacing w:val="0"/>
-      </w:pPr>
-      <w:r>
-        <w:rPr>
-          <w:rtl w:val="0"/>
-        </w:rPr>
-      </w:r>
-    </w:p>
-    <w:p>
-      <w:pPr>
-        <w:numPr>
-          <w:ilvl w:val="0"/>
-          <w:numId w:val="4"/>
-        </w:numPr>
-        <w:ind w:left="1440" w:hanging="359"/>
-        <w:contextualSpacing w:val="1"/>
-        <w:rPr>
-          <w:rFonts w:cs="Trebuchet MS" w:hAnsi="Trebuchet MS" w:eastAsia="Trebuchet MS" w:ascii="Trebuchet MS"/>
-          <w:b w:val="1"/>
-          <w:sz w:val="24"/>
-          <w:u w:val="none"/>
-        </w:rPr>
-      </w:pPr>
-      <w:r>
-        <w:rPr>
-          <w:rFonts w:cs="Trebuchet MS" w:hAnsi="Trebuchet MS" w:eastAsia="Trebuchet MS" w:ascii="Trebuchet MS"/>
-          <w:b w:val="1"/>
-          <w:color w:val="1155cc"/>
-          <w:sz w:val="24"/>
-          <w:rtl w:val="0"/>
-        </w:rPr>
-        <w:t xml:space="preserve">по дате рождения:</w:t>
-      </w:r>
-    </w:p>
-    <w:p>
-      <w:pPr>
-        <w:numPr>
-          <w:ilvl w:val="0"/>
-          <w:numId w:val="5"/>
-        </w:numPr>
-        <w:ind w:left="720" w:hanging="359"/>
-        <w:contextualSpacing w:val="1"/>
-        <w:rPr>
-          <w:rFonts w:cs="Courier New" w:hAnsi="Courier New" w:eastAsia="Courier New" w:ascii="Courier New"/>
-          <w:u w:val="none"/>
-        </w:rPr>
-      </w:pPr>
-      <w:r>
-        <w:rPr>
-          <w:rFonts w:cs="Courier New" w:hAnsi="Courier New" w:eastAsia="Courier New" w:ascii="Courier New"/>
-          <w:rtl w:val="0"/>
-        </w:rPr>
-        <w:t xml:space="preserve">Система возвращает список сотрудников, отсортированных по дате рождения </w:t>
-      </w:r>
-      <w:r>
-        <w:rPr>
-          <w:rFonts w:cs="Courier New" w:hAnsi="Courier New" w:eastAsia="Courier New" w:ascii="Courier New"/>
-          <w:rtl w:val="0"/>
-        </w:rPr>
-        <w:t xml:space="preserve">(ASC)</w:t>
-      </w:r>
-    </w:p>
-    <w:p>
-      <w:pPr>
-        <w:contextualSpacing w:val="0"/>
-      </w:pPr>
-      <w:r>
-        <w:rPr>
-          <w:rtl w:val="0"/>
-        </w:rPr>
-      </w:r>
-    </w:p>
-    <w:p>
-      <w:pPr>
-        <w:numPr>
-          <w:ilvl w:val="0"/>
-          <w:numId w:val="20"/>
-        </w:numPr>
-        <w:ind w:left="1440" w:hanging="359"/>
-        <w:contextualSpacing w:val="1"/>
-        <w:rPr>
-          <w:rFonts w:cs="Trebuchet MS" w:hAnsi="Trebuchet MS" w:eastAsia="Trebuchet MS" w:ascii="Trebuchet MS"/>
-          <w:b w:val="1"/>
-          <w:sz w:val="24"/>
-          <w:u w:val="none"/>
-        </w:rPr>
-      </w:pPr>
-      <w:r>
-        <w:rPr>
-          <w:rFonts w:cs="Trebuchet MS" w:hAnsi="Trebuchet MS" w:eastAsia="Trebuchet MS" w:ascii="Trebuchet MS"/>
-          <w:b w:val="1"/>
-          <w:color w:val="1155cc"/>
-          <w:sz w:val="24"/>
-          <w:rtl w:val="0"/>
-        </w:rPr>
-        <w:t xml:space="preserve">по фамилии:</w:t>
+        <w:t xml:space="preserve">Просмотр списка сотрудников конкретного департамента и их количества:</w:t>
       </w:r>
     </w:p>
     <w:p>
@@ -572,33 +879,17 @@
           <w:rFonts w:cs="Courier New" w:hAnsi="Courier New" w:eastAsia="Courier New" w:ascii="Courier New"/>
           <w:rtl w:val="0"/>
         </w:rPr>
-        <w:t xml:space="preserve">Система возвращает список сотрудников, отсортированных по фамилии (ASC)</w:t>
+        <w:t xml:space="preserve">Пользователь выбирает название департамента. Система возвращает пользователю список сотрудников данного департамента и их количество.</w:t>
+      </w:r>
+      <w:r>
+        <w:rPr>
+          <w:rtl w:val="0"/>
+        </w:rPr>
       </w:r>
     </w:p>
     <w:p>
       <w:pPr>
         <w:contextualSpacing w:val="0"/>
-      </w:pPr>
-      <w:r>
-        <w:rPr>
-          <w:rtl w:val="0"/>
-        </w:rPr>
-      </w:r>
-    </w:p>
-    <w:p>
-      <w:pPr>
-        <w:numPr>
-          <w:ilvl w:val="0"/>
-          <w:numId w:val="22"/>
-        </w:numPr>
-        <w:ind w:left="1440" w:hanging="359"/>
-        <w:contextualSpacing w:val="1"/>
-        <w:rPr>
-          <w:rFonts w:cs="Trebuchet MS" w:hAnsi="Trebuchet MS" w:eastAsia="Trebuchet MS" w:ascii="Trebuchet MS"/>
-          <w:b w:val="1"/>
-          <w:sz w:val="24"/>
-          <w:u w:val="none"/>
-        </w:rPr>
       </w:pPr>
       <w:r>
         <w:rPr>
@@ -608,14 +899,14 @@
           <w:sz w:val="24"/>
           <w:rtl w:val="0"/>
         </w:rPr>
-        <w:t xml:space="preserve">по имени и фамилии:</w:t>
+        <w:t xml:space="preserve">Просмотр списка всех существующих департаментов:</w:t>
       </w:r>
     </w:p>
     <w:p>
       <w:pPr>
         <w:numPr>
           <w:ilvl w:val="0"/>
-          <w:numId w:val="21"/>
+          <w:numId w:val="12"/>
         </w:numPr>
         <w:ind w:left="720" w:hanging="359"/>
         <w:contextualSpacing w:val="1"/>
@@ -629,7 +920,12 @@
           <w:rFonts w:cs="Courier New" w:hAnsi="Courier New" w:eastAsia="Courier New" w:ascii="Courier New"/>
           <w:rtl w:val="0"/>
         </w:rPr>
-        <w:t xml:space="preserve">Система возвращает список сотрудников, отсортированных по имени и фамилии (ASC)</w:t>
+        <w:t xml:space="preserve">Пользователь имеет возможность просмотреть список всех существующих в системе департаментов</w:t>
+      </w:r>
+      <w:r>
+        <w:rPr>
+          <w:rtl w:val="0"/>
+        </w:rPr>
       </w:r>
     </w:p>
     <w:p>
@@ -644,157 +940,7 @@
           <w:sz w:val="24"/>
           <w:rtl w:val="0"/>
         </w:rPr>
-        <w:t xml:space="preserve">Создание департамента:</w:t>
-      </w:r>
-    </w:p>
-    <w:p>
-      <w:pPr>
-        <w:numPr>
-          <w:ilvl w:val="0"/>
-          <w:numId w:val="10"/>
-        </w:numPr>
-        <w:ind w:left="720" w:hanging="359"/>
-        <w:contextualSpacing w:val="1"/>
-        <w:rPr>
-          <w:rFonts w:cs="Courier New" w:hAnsi="Courier New" w:eastAsia="Courier New" w:ascii="Courier New"/>
-          <w:u w:val="none"/>
-        </w:rPr>
-      </w:pPr>
-      <w:r>
-        <w:rPr>
-          <w:rFonts w:cs="Courier New" w:hAnsi="Courier New" w:eastAsia="Courier New" w:ascii="Courier New"/>
-          <w:rtl w:val="0"/>
-        </w:rPr>
-        <w:t xml:space="preserve">Пользователь имеет возможность добавить новый департамент в систему.</w:t>
-      </w:r>
-    </w:p>
-    <w:p>
-      <w:pPr>
-        <w:contextualSpacing w:val="0"/>
-      </w:pPr>
-      <w:r>
-        <w:rPr>
-          <w:rFonts w:cs="Trebuchet MS" w:hAnsi="Trebuchet MS" w:eastAsia="Trebuchet MS" w:ascii="Trebuchet MS"/>
-          <w:b w:val="1"/>
-          <w:color w:val="1155cc"/>
-          <w:sz w:val="24"/>
-          <w:rtl w:val="0"/>
-        </w:rPr>
-        <w:t xml:space="preserve">Редактирование департамента:</w:t>
-      </w:r>
-    </w:p>
-    <w:p>
-      <w:pPr>
-        <w:numPr>
-          <w:ilvl w:val="0"/>
-          <w:numId w:val="29"/>
-        </w:numPr>
-        <w:ind w:left="720" w:hanging="359"/>
-        <w:contextualSpacing w:val="1"/>
-        <w:rPr>
-          <w:rFonts w:cs="Courier New" w:hAnsi="Courier New" w:eastAsia="Courier New" w:ascii="Courier New"/>
-          <w:u w:val="none"/>
-        </w:rPr>
-      </w:pPr>
-      <w:r>
-        <w:rPr>
-          <w:rFonts w:cs="Courier New" w:hAnsi="Courier New" w:eastAsia="Courier New" w:ascii="Courier New"/>
-          <w:rtl w:val="0"/>
-        </w:rPr>
-        <w:t xml:space="preserve">Пользователь имеет возможность отредактировать название существующего департамента.</w:t>
-      </w:r>
-    </w:p>
-    <w:p>
-      <w:pPr>
-        <w:contextualSpacing w:val="0"/>
-      </w:pPr>
-      <w:r>
-        <w:rPr>
-          <w:rFonts w:cs="Trebuchet MS" w:hAnsi="Trebuchet MS" w:eastAsia="Trebuchet MS" w:ascii="Trebuchet MS"/>
-          <w:b w:val="1"/>
-          <w:color w:val="1155cc"/>
-          <w:sz w:val="24"/>
-          <w:rtl w:val="0"/>
-        </w:rPr>
-        <w:t xml:space="preserve">Удаление департамента:</w:t>
-      </w:r>
-    </w:p>
-    <w:p>
-      <w:pPr>
-        <w:numPr>
-          <w:ilvl w:val="0"/>
-          <w:numId w:val="7"/>
-        </w:numPr>
-        <w:ind w:left="720" w:hanging="359"/>
-        <w:contextualSpacing w:val="1"/>
-        <w:rPr>
-          <w:rFonts w:cs="Courier New" w:hAnsi="Courier New" w:eastAsia="Courier New" w:ascii="Courier New"/>
-          <w:u w:val="none"/>
-        </w:rPr>
-      </w:pPr>
-      <w:r>
-        <w:rPr>
-          <w:rFonts w:cs="Courier New" w:hAnsi="Courier New" w:eastAsia="Courier New" w:ascii="Courier New"/>
-          <w:rtl w:val="0"/>
-        </w:rPr>
-        <w:t xml:space="preserve">Пользователь имеет возможность удалить департамент из системы.</w:t>
-      </w:r>
-    </w:p>
-    <w:p>
-      <w:pPr>
-        <w:contextualSpacing w:val="0"/>
-        <w:rPr/>
-      </w:pPr>
-      <w:r>
-        <w:rPr>
-          <w:rFonts w:cs="Trebuchet MS" w:hAnsi="Trebuchet MS" w:eastAsia="Trebuchet MS" w:ascii="Trebuchet MS"/>
-          <w:b w:val="1"/>
-          <w:color w:val="1155cc"/>
-          <w:sz w:val="24"/>
-          <w:rtl w:val="0"/>
-        </w:rPr>
-        <w:t xml:space="preserve">Добавление сотрудников в департамент:</w:t>
-      </w:r>
-    </w:p>
-    <w:p>
-      <w:pPr>
-        <w:numPr>
-          <w:ilvl w:val="0"/>
-          <w:numId w:val="18"/>
-        </w:numPr>
-        <w:ind w:left="720" w:hanging="359"/>
-        <w:contextualSpacing w:val="1"/>
-        <w:rPr>
-          <w:rFonts w:cs="Courier New" w:hAnsi="Courier New" w:eastAsia="Courier New" w:ascii="Courier New"/>
-        </w:rPr>
-      </w:pPr>
-      <w:r>
-        <w:rPr>
-          <w:rFonts w:cs="Courier New" w:hAnsi="Courier New" w:eastAsia="Courier New" w:ascii="Courier New"/>
-          <w:rtl w:val="0"/>
-        </w:rPr>
-        <w:t xml:space="preserve">Пользователь имеет возможность добавлять сотрудников в конкретный департамент.</w:t>
-      </w:r>
-      <w:r>
-        <w:rPr>
-          <w:rtl w:val="0"/>
-        </w:rPr>
-      </w:r>
-    </w:p>
-    <w:p>
-      <w:pPr>
-        <w:contextualSpacing w:val="0"/>
-        <w:rPr/>
-      </w:pPr>
-      <w:r>
-        <w:rPr>
-          <w:rFonts w:cs="Trebuchet MS" w:hAnsi="Trebuchet MS" w:eastAsia="Trebuchet MS" w:ascii="Trebuchet MS"/>
-          <w:b w:val="1"/>
-          <w:color w:val="1155cc"/>
-          <w:sz w:val="24"/>
-          <w:rtl w:val="0"/>
-        </w:rPr>
-        <w:t xml:space="preserve">Удаление сотрудников из департамента</w:t>
+        <w:t xml:space="preserve">Перевод сотрудника из одного департамента - в другой:</w:t>
       </w:r>
     </w:p>
     <w:p>
@@ -807,14 +953,30 @@
         <w:contextualSpacing w:val="1"/>
         <w:rPr>
           <w:rFonts w:cs="Courier New" w:hAnsi="Courier New" w:eastAsia="Courier New" w:ascii="Courier New"/>
-        </w:rPr>
-      </w:pPr>
-      <w:r>
-        <w:rPr>
-          <w:rFonts w:cs="Courier New" w:hAnsi="Courier New" w:eastAsia="Courier New" w:ascii="Courier New"/>
-          <w:rtl w:val="0"/>
-        </w:rPr>
-        <w:t xml:space="preserve">Пользователь имеет возможность удалять сотрудников из департамента.</w:t>
+          <w:u w:val="none"/>
+        </w:rPr>
+      </w:pPr>
+      <w:r>
+        <w:rPr>
+          <w:rFonts w:cs="Courier New" w:hAnsi="Courier New" w:eastAsia="Courier New" w:ascii="Courier New"/>
+          <w:rtl w:val="0"/>
+        </w:rPr>
+        <w:t xml:space="preserve">Пользователь имеет возможность перевести сотрудника из одного департамента в другой.</w:t>
+      </w:r>
+      <w:r>
+        <w:rPr>
+          <w:rtl w:val="0"/>
+        </w:rPr>
+      </w:r>
+    </w:p>
+    <w:p>
+      <w:pPr>
+        <w:contextualSpacing w:val="0"/>
+      </w:pPr>
+      <w:r>
+        <w:rPr>
+          <w:rtl w:val="0"/>
+        </w:rPr>
       </w:r>
     </w:p>
     <w:p>
@@ -829,264 +991,14 @@
           <w:sz w:val="24"/>
           <w:rtl w:val="0"/>
         </w:rPr>
-        <w:t xml:space="preserve">Сортировка :</w:t>
+        <w:t xml:space="preserve">Просмотр департаментов, в которых числится сотрудник</w:t>
       </w:r>
     </w:p>
     <w:p>
       <w:pPr>
         <w:numPr>
           <w:ilvl w:val="0"/>
-          <w:numId w:val="31"/>
-        </w:numPr>
-        <w:ind w:left="1440" w:hanging="359"/>
-        <w:contextualSpacing w:val="1"/>
-        <w:rPr>
-          <w:rFonts w:cs="Trebuchet MS" w:hAnsi="Trebuchet MS" w:eastAsia="Trebuchet MS" w:ascii="Trebuchet MS"/>
-          <w:b w:val="1"/>
-          <w:sz w:val="24"/>
-        </w:rPr>
-      </w:pPr>
-      <w:r>
-        <w:rPr>
-          <w:rFonts w:cs="Trebuchet MS" w:hAnsi="Trebuchet MS" w:eastAsia="Trebuchet MS" w:ascii="Trebuchet MS"/>
-          <w:b w:val="1"/>
-          <w:color w:val="1155cc"/>
-          <w:sz w:val="24"/>
-          <w:rtl w:val="0"/>
-        </w:rPr>
-        <w:t xml:space="preserve">по количеству сотрудников</w:t>
-      </w:r>
-    </w:p>
-    <w:p>
-      <w:pPr>
-        <w:numPr>
-          <w:ilvl w:val="0"/>
-          <w:numId w:val="15"/>
-        </w:numPr>
-        <w:ind w:left="720" w:hanging="359"/>
-        <w:contextualSpacing w:val="1"/>
-        <w:rPr>
-          <w:rFonts w:cs="Trebuchet MS" w:hAnsi="Trebuchet MS" w:eastAsia="Trebuchet MS" w:ascii="Trebuchet MS"/>
-          <w:u w:val="none"/>
-        </w:rPr>
-      </w:pPr>
-      <w:r>
-        <w:rPr>
-          <w:rFonts w:cs="Courier New" w:hAnsi="Courier New" w:eastAsia="Courier New" w:ascii="Courier New"/>
-          <w:rtl w:val="0"/>
-        </w:rPr>
-        <w:t xml:space="preserve">Система возвращает пользователю список департаментов, отсортированный по количеству сотрудников в данном департаменте(ASC)</w:t>
-      </w:r>
-      <w:r>
-        <w:rPr>
-          <w:rtl w:val="0"/>
-        </w:rPr>
-      </w:r>
-    </w:p>
-    <w:p>
-      <w:pPr>
-        <w:numPr>
-          <w:ilvl w:val="0"/>
-          <w:numId w:val="31"/>
-        </w:numPr>
-        <w:ind w:left="1440" w:hanging="359"/>
-        <w:contextualSpacing w:val="1"/>
-        <w:rPr>
-          <w:rFonts w:cs="Trebuchet MS" w:hAnsi="Trebuchet MS" w:eastAsia="Trebuchet MS" w:ascii="Trebuchet MS"/>
-          <w:b w:val="1"/>
-          <w:sz w:val="24"/>
-        </w:rPr>
-      </w:pPr>
-      <w:r>
-        <w:rPr>
-          <w:rFonts w:cs="Trebuchet MS" w:hAnsi="Trebuchet MS" w:eastAsia="Trebuchet MS" w:ascii="Trebuchet MS"/>
-          <w:b w:val="1"/>
-          <w:color w:val="1155cc"/>
-          <w:sz w:val="24"/>
-          <w:rtl w:val="0"/>
-        </w:rPr>
-        <w:t xml:space="preserve">по затратам на зарплату</w:t>
-      </w:r>
-    </w:p>
-    <w:p>
-      <w:pPr>
-        <w:numPr>
-          <w:ilvl w:val="0"/>
-          <w:numId w:val="27"/>
-        </w:numPr>
-        <w:ind w:left="720" w:hanging="359"/>
-        <w:contextualSpacing w:val="1"/>
-        <w:rPr>
-          <w:rFonts w:cs="Trebuchet MS" w:hAnsi="Trebuchet MS" w:eastAsia="Trebuchet MS" w:ascii="Trebuchet MS"/>
-          <w:u w:val="none"/>
-        </w:rPr>
-      </w:pPr>
-      <w:r>
-        <w:rPr>
-          <w:rFonts w:cs="Courier New" w:hAnsi="Courier New" w:eastAsia="Courier New" w:ascii="Courier New"/>
-          <w:rtl w:val="0"/>
-        </w:rPr>
-        <w:t xml:space="preserve">Система возвращает пользователю список департаментов, отсортированный по сумме выплат на зарплату всем сотрудникам данного департамента (ASC)</w:t>
-      </w:r>
-      <w:r>
-        <w:rPr>
-          <w:rtl w:val="0"/>
-        </w:rPr>
-      </w:r>
-    </w:p>
-    <w:p>
-      <w:pPr>
-        <w:contextualSpacing w:val="0"/>
-      </w:pPr>
-      <w:r>
-        <w:rPr>
-          <w:rtl w:val="0"/>
-        </w:rPr>
-      </w:r>
-    </w:p>
-    <w:p>
-      <w:pPr>
-        <w:contextualSpacing w:val="0"/>
-      </w:pPr>
-      <w:r>
-        <w:rPr>
-          <w:rFonts w:cs="Trebuchet MS" w:hAnsi="Trebuchet MS" w:eastAsia="Trebuchet MS" w:ascii="Trebuchet MS"/>
-          <w:b w:val="1"/>
-          <w:color w:val="1155cc"/>
-          <w:sz w:val="24"/>
-          <w:rtl w:val="0"/>
-        </w:rPr>
-        <w:t xml:space="preserve">Просмотр списка сотрудников конкретного департамента и их количества:</w:t>
-      </w:r>
-    </w:p>
-    <w:p>
-      <w:pPr>
-        <w:numPr>
-          <w:ilvl w:val="0"/>
-          <w:numId w:val="16"/>
-        </w:numPr>
-        <w:ind w:left="720" w:hanging="359"/>
-        <w:contextualSpacing w:val="1"/>
-        <w:rPr>
-          <w:rFonts w:cs="Courier New" w:hAnsi="Courier New" w:eastAsia="Courier New" w:ascii="Courier New"/>
-          <w:u w:val="none"/>
-        </w:rPr>
-      </w:pPr>
-      <w:r>
-        <w:rPr>
-          <w:rFonts w:cs="Courier New" w:hAnsi="Courier New" w:eastAsia="Courier New" w:ascii="Courier New"/>
-          <w:rtl w:val="0"/>
-        </w:rPr>
-        <w:t xml:space="preserve">Пользователь выбирает название департамента. Система возвращает пользователю список сотрудников данного департамента и их количество.</w:t>
-      </w:r>
-      <w:r>
-        <w:rPr>
-          <w:rtl w:val="0"/>
-        </w:rPr>
-      </w:r>
-    </w:p>
-    <w:p>
-      <w:pPr>
-        <w:contextualSpacing w:val="0"/>
-      </w:pPr>
-      <w:r>
-        <w:rPr>
-          <w:rFonts w:cs="Trebuchet MS" w:hAnsi="Trebuchet MS" w:eastAsia="Trebuchet MS" w:ascii="Trebuchet MS"/>
-          <w:b w:val="1"/>
-          <w:color w:val="1155cc"/>
-          <w:sz w:val="24"/>
-          <w:rtl w:val="0"/>
-        </w:rPr>
-        <w:t xml:space="preserve">Просмотр списка всех существующих департаментов:</w:t>
-      </w:r>
-    </w:p>
-    <w:p>
-      <w:pPr>
-        <w:numPr>
-          <w:ilvl w:val="0"/>
-          <w:numId w:val="12"/>
-        </w:numPr>
-        <w:ind w:left="720" w:hanging="359"/>
-        <w:contextualSpacing w:val="1"/>
-        <w:rPr>
-          <w:rFonts w:cs="Courier New" w:hAnsi="Courier New" w:eastAsia="Courier New" w:ascii="Courier New"/>
-          <w:u w:val="none"/>
-        </w:rPr>
-      </w:pPr>
-      <w:r>
-        <w:rPr>
-          <w:rFonts w:cs="Courier New" w:hAnsi="Courier New" w:eastAsia="Courier New" w:ascii="Courier New"/>
-          <w:rtl w:val="0"/>
-        </w:rPr>
-        <w:t xml:space="preserve">Пользователь имеет возможность просмотреть список всех существующих в системе департаментов</w:t>
-      </w:r>
-      <w:r>
-        <w:rPr>
-          <w:rtl w:val="0"/>
-        </w:rPr>
-      </w:r>
-    </w:p>
-    <w:p>
-      <w:pPr>
-        <w:contextualSpacing w:val="0"/>
-      </w:pPr>
-      <w:r>
-        <w:rPr>
-          <w:rFonts w:cs="Trebuchet MS" w:hAnsi="Trebuchet MS" w:eastAsia="Trebuchet MS" w:ascii="Trebuchet MS"/>
-          <w:b w:val="1"/>
-          <w:color w:val="1155cc"/>
-          <w:sz w:val="24"/>
-          <w:rtl w:val="0"/>
-        </w:rPr>
-        <w:t xml:space="preserve">Перевод сотрудника из одного департамента - в другой:</w:t>
-      </w:r>
-    </w:p>
-    <w:p>
-      <w:pPr>
-        <w:numPr>
-          <w:ilvl w:val="0"/>
-          <w:numId w:val="11"/>
-        </w:numPr>
-        <w:ind w:left="720" w:hanging="359"/>
-        <w:contextualSpacing w:val="1"/>
-        <w:rPr>
-          <w:rFonts w:cs="Courier New" w:hAnsi="Courier New" w:eastAsia="Courier New" w:ascii="Courier New"/>
-          <w:u w:val="none"/>
-        </w:rPr>
-      </w:pPr>
-      <w:r>
-        <w:rPr>
-          <w:rFonts w:cs="Courier New" w:hAnsi="Courier New" w:eastAsia="Courier New" w:ascii="Courier New"/>
-          <w:rtl w:val="0"/>
-        </w:rPr>
-        <w:t xml:space="preserve">Пользователь имеет возможность перевести сотрудника из одного департамента в другой.</w:t>
-      </w:r>
-      <w:r>
-        <w:rPr>
-          <w:rtl w:val="0"/>
-        </w:rPr>
-      </w:r>
-    </w:p>
-    <w:p>
-      <w:pPr>
-        <w:contextualSpacing w:val="0"/>
-      </w:pPr>
-      <w:r>
-        <w:rPr>
-          <w:rFonts w:cs="Trebuchet MS" w:hAnsi="Trebuchet MS" w:eastAsia="Trebuchet MS" w:ascii="Trebuchet MS"/>
-          <w:b w:val="1"/>
-          <w:color w:val="1155cc"/>
-          <w:sz w:val="24"/>
-          <w:rtl w:val="0"/>
-        </w:rPr>
-        <w:t xml:space="preserve">Просмотр департаментов, в которых числится сотрудник</w:t>
-      </w:r>
-    </w:p>
-    <w:p>
-      <w:pPr>
-        <w:numPr>
-          <w:ilvl w:val="0"/>
-          <w:numId w:val="6"/>
+          <w:numId w:val="4"/>
         </w:numPr>
         <w:ind w:left="720" w:hanging="359"/>
         <w:contextualSpacing w:val="1"/>
@@ -1267,10 +1179,10 @@
     <w:lvl w:ilvl="0">
       <w:start w:val="1"/>
       <w:numFmt w:val="bullet"/>
-      <w:lvlText w:val="❖"/>
-      <w:lvlJc w:val="left"/>
-      <w:pPr>
-        <w:ind w:left="720" w:firstLine="360"/>
+      <w:lvlText w:val="➔"/>
+      <w:lvlJc w:val="left"/>
+      <w:pPr>
+        <w:ind w:left="1440" w:firstLine="1080"/>
       </w:pPr>
       <w:rPr>
         <w:u w:val="none"/>
@@ -1279,10 +1191,10 @@
     <w:lvl w:ilvl="1">
       <w:start w:val="1"/>
       <w:numFmt w:val="bullet"/>
-      <w:lvlText w:val="➢"/>
-      <w:lvlJc w:val="left"/>
-      <w:pPr>
-        <w:ind w:left="1440" w:firstLine="1080"/>
+      <w:lvlText w:val="◆"/>
+      <w:lvlJc w:val="left"/>
+      <w:pPr>
+        <w:ind w:left="2160" w:firstLine="1800"/>
       </w:pPr>
       <w:rPr>
         <w:u w:val="none"/>
@@ -1291,10 +1203,10 @@
     <w:lvl w:ilvl="2">
       <w:start w:val="1"/>
       <w:numFmt w:val="bullet"/>
-      <w:lvlText w:val="■"/>
-      <w:lvlJc w:val="left"/>
-      <w:pPr>
-        <w:ind w:left="2160" w:firstLine="1800"/>
+      <w:lvlText w:val="●"/>
+      <w:lvlJc w:val="left"/>
+      <w:pPr>
+        <w:ind w:left="2880" w:firstLine="2520"/>
       </w:pPr>
       <w:rPr>
         <w:u w:val="none"/>
@@ -1303,10 +1215,10 @@
     <w:lvl w:ilvl="3">
       <w:start w:val="1"/>
       <w:numFmt w:val="bullet"/>
-      <w:lvlText w:val="●"/>
-      <w:lvlJc w:val="left"/>
-      <w:pPr>
-        <w:ind w:left="2880" w:firstLine="2520"/>
+      <w:lvlText w:val="○"/>
+      <w:lvlJc w:val="left"/>
+      <w:pPr>
+        <w:ind w:left="3600" w:firstLine="3240"/>
       </w:pPr>
       <w:rPr>
         <w:u w:val="none"/>
@@ -1318,7 +1230,7 @@
       <w:lvlText w:val="◆"/>
       <w:lvlJc w:val="left"/>
       <w:pPr>
-        <w:ind w:left="3600" w:firstLine="3240"/>
+        <w:ind w:left="4320" w:firstLine="3960"/>
       </w:pPr>
       <w:rPr>
         <w:u w:val="none"/>
@@ -1327,10 +1239,10 @@
     <w:lvl w:ilvl="5">
       <w:start w:val="1"/>
       <w:numFmt w:val="bullet"/>
-      <w:lvlText w:val="➢"/>
-      <w:lvlJc w:val="left"/>
-      <w:pPr>
-        <w:ind w:left="4320" w:firstLine="3960"/>
+      <w:lvlText w:val="●"/>
+      <w:lvlJc w:val="left"/>
+      <w:pPr>
+        <w:ind w:left="5040" w:firstLine="4680"/>
       </w:pPr>
       <w:rPr>
         <w:u w:val="none"/>
@@ -1339,10 +1251,10 @@
     <w:lvl w:ilvl="6">
       <w:start w:val="1"/>
       <w:numFmt w:val="bullet"/>
-      <w:lvlText w:val="■"/>
-      <w:lvlJc w:val="left"/>
-      <w:pPr>
-        <w:ind w:left="5040" w:firstLine="4680"/>
+      <w:lvlText w:val="○"/>
+      <w:lvlJc w:val="left"/>
+      <w:pPr>
+        <w:ind w:left="5760" w:firstLine="5400"/>
       </w:pPr>
       <w:rPr>
         <w:u w:val="none"/>
@@ -1351,10 +1263,10 @@
     <w:lvl w:ilvl="7">
       <w:start w:val="1"/>
       <w:numFmt w:val="bullet"/>
-      <w:lvlText w:val="●"/>
-      <w:lvlJc w:val="left"/>
-      <w:pPr>
-        <w:ind w:left="5760" w:firstLine="5400"/>
+      <w:lvlText w:val="◆"/>
+      <w:lvlJc w:val="left"/>
+      <w:pPr>
+        <w:ind w:left="6480" w:firstLine="6120"/>
       </w:pPr>
       <w:rPr>
         <w:u w:val="none"/>
@@ -1363,10 +1275,10 @@
     <w:lvl w:ilvl="8">
       <w:start w:val="1"/>
       <w:numFmt w:val="bullet"/>
-      <w:lvlText w:val="◆"/>
-      <w:lvlJc w:val="left"/>
-      <w:pPr>
-        <w:ind w:left="6480" w:firstLine="6120"/>
+      <w:lvlText w:val="●"/>
+      <w:lvlJc w:val="left"/>
+      <w:pPr>
+        <w:ind w:left="7200" w:firstLine="6840"/>
       </w:pPr>
       <w:rPr>
         <w:u w:val="none"/>
@@ -1487,7 +1399,19 @@
     <w:lvl w:ilvl="0">
       <w:start w:val="1"/>
       <w:numFmt w:val="bullet"/>
-      <w:lvlText w:val="➔"/>
+      <w:lvlText w:val="❖"/>
+      <w:lvlJc w:val="left"/>
+      <w:pPr>
+        <w:ind w:left="720" w:firstLine="360"/>
+      </w:pPr>
+      <w:rPr>
+        <w:u w:val="none"/>
+      </w:rPr>
+    </w:lvl>
+    <w:lvl w:ilvl="1">
+      <w:start w:val="1"/>
+      <w:numFmt w:val="bullet"/>
+      <w:lvlText w:val="➢"/>
       <w:lvlJc w:val="left"/>
       <w:pPr>
         <w:ind w:left="1440" w:firstLine="1080"/>
@@ -1496,10 +1420,10 @@
         <w:u w:val="none"/>
       </w:rPr>
     </w:lvl>
-    <w:lvl w:ilvl="1">
-      <w:start w:val="1"/>
-      <w:numFmt w:val="bullet"/>
-      <w:lvlText w:val="◆"/>
+    <w:lvl w:ilvl="2">
+      <w:start w:val="1"/>
+      <w:numFmt w:val="bullet"/>
+      <w:lvlText w:val="■"/>
       <w:lvlJc w:val="left"/>
       <w:pPr>
         <w:ind w:left="2160" w:firstLine="1800"/>
@@ -1508,7 +1432,7 @@
         <w:u w:val="none"/>
       </w:rPr>
     </w:lvl>
-    <w:lvl w:ilvl="2">
+    <w:lvl w:ilvl="3">
       <w:start w:val="1"/>
       <w:numFmt w:val="bullet"/>
       <w:lvlText w:val="●"/>
@@ -1520,10 +1444,10 @@
         <w:u w:val="none"/>
       </w:rPr>
     </w:lvl>
-    <w:lvl w:ilvl="3">
-      <w:start w:val="1"/>
-      <w:numFmt w:val="bullet"/>
-      <w:lvlText w:val="○"/>
+    <w:lvl w:ilvl="4">
+      <w:start w:val="1"/>
+      <w:numFmt w:val="bullet"/>
+      <w:lvlText w:val="◆"/>
       <w:lvlJc w:val="left"/>
       <w:pPr>
         <w:ind w:left="3600" w:firstLine="3240"/>
@@ -1532,10 +1456,10 @@
         <w:u w:val="none"/>
       </w:rPr>
     </w:lvl>
-    <w:lvl w:ilvl="4">
-      <w:start w:val="1"/>
-      <w:numFmt w:val="bullet"/>
-      <w:lvlText w:val="◆"/>
+    <w:lvl w:ilvl="5">
+      <w:start w:val="1"/>
+      <w:numFmt w:val="bullet"/>
+      <w:lvlText w:val="➢"/>
       <w:lvlJc w:val="left"/>
       <w:pPr>
         <w:ind w:left="4320" w:firstLine="3960"/>
@@ -1544,10 +1468,10 @@
         <w:u w:val="none"/>
       </w:rPr>
     </w:lvl>
-    <w:lvl w:ilvl="5">
-      <w:start w:val="1"/>
-      <w:numFmt w:val="bullet"/>
-      <w:lvlText w:val="●"/>
+    <w:lvl w:ilvl="6">
+      <w:start w:val="1"/>
+      <w:numFmt w:val="bullet"/>
+      <w:lvlText w:val="■"/>
       <w:lvlJc w:val="left"/>
       <w:pPr>
         <w:ind w:left="5040" w:firstLine="4680"/>
@@ -1556,10 +1480,10 @@
         <w:u w:val="none"/>
       </w:rPr>
     </w:lvl>
-    <w:lvl w:ilvl="6">
-      <w:start w:val="1"/>
-      <w:numFmt w:val="bullet"/>
-      <w:lvlText w:val="○"/>
+    <w:lvl w:ilvl="7">
+      <w:start w:val="1"/>
+      <w:numFmt w:val="bullet"/>
+      <w:lvlText w:val="●"/>
       <w:lvlJc w:val="left"/>
       <w:pPr>
         <w:ind w:left="5760" w:firstLine="5400"/>
@@ -1568,25 +1492,13 @@
         <w:u w:val="none"/>
       </w:rPr>
     </w:lvl>
-    <w:lvl w:ilvl="7">
+    <w:lvl w:ilvl="8">
       <w:start w:val="1"/>
       <w:numFmt w:val="bullet"/>
       <w:lvlText w:val="◆"/>
       <w:lvlJc w:val="left"/>
       <w:pPr>
         <w:ind w:left="6480" w:firstLine="6120"/>
-      </w:pPr>
-      <w:rPr>
-        <w:u w:val="none"/>
-      </w:rPr>
-    </w:lvl>
-    <w:lvl w:ilvl="8">
-      <w:start w:val="1"/>
-      <w:numFmt w:val="bullet"/>
-      <w:lvlText w:val="●"/>
-      <w:lvlJc w:val="left"/>
-      <w:pPr>
-        <w:ind w:left="7200" w:firstLine="6840"/>
       </w:pPr>
       <w:rPr>
         <w:u w:val="none"/>
@@ -2807,10 +2719,10 @@
     <w:lvl w:ilvl="0">
       <w:start w:val="1"/>
       <w:numFmt w:val="bullet"/>
-      <w:lvlText w:val="❖"/>
-      <w:lvlJc w:val="left"/>
-      <w:pPr>
-        <w:ind w:left="720" w:firstLine="360"/>
+      <w:lvlText w:val="➔"/>
+      <w:lvlJc w:val="left"/>
+      <w:pPr>
+        <w:ind w:left="1440" w:firstLine="1080"/>
       </w:pPr>
       <w:rPr>
         <w:u w:val="none"/>
@@ -2819,10 +2731,10 @@
     <w:lvl w:ilvl="1">
       <w:start w:val="1"/>
       <w:numFmt w:val="bullet"/>
-      <w:lvlText w:val="➢"/>
-      <w:lvlJc w:val="left"/>
-      <w:pPr>
-        <w:ind w:left="1440" w:firstLine="1080"/>
+      <w:lvlText w:val="◆"/>
+      <w:lvlJc w:val="left"/>
+      <w:pPr>
+        <w:ind w:left="2160" w:firstLine="1800"/>
       </w:pPr>
       <w:rPr>
         <w:u w:val="none"/>
@@ -2831,10 +2743,10 @@
     <w:lvl w:ilvl="2">
       <w:start w:val="1"/>
       <w:numFmt w:val="bullet"/>
-      <w:lvlText w:val="■"/>
-      <w:lvlJc w:val="left"/>
-      <w:pPr>
-        <w:ind w:left="2160" w:firstLine="1800"/>
+      <w:lvlText w:val="●"/>
+      <w:lvlJc w:val="left"/>
+      <w:pPr>
+        <w:ind w:left="2880" w:firstLine="2520"/>
       </w:pPr>
       <w:rPr>
         <w:u w:val="none"/>
@@ -2843,10 +2755,10 @@
     <w:lvl w:ilvl="3">
       <w:start w:val="1"/>
       <w:numFmt w:val="bullet"/>
-      <w:lvlText w:val="●"/>
-      <w:lvlJc w:val="left"/>
-      <w:pPr>
-        <w:ind w:left="2880" w:firstLine="2520"/>
+      <w:lvlText w:val="○"/>
+      <w:lvlJc w:val="left"/>
+      <w:pPr>
+        <w:ind w:left="3600" w:firstLine="3240"/>
       </w:pPr>
       <w:rPr>
         <w:u w:val="none"/>
@@ -2858,7 +2770,7 @@
       <w:lvlText w:val="◆"/>
       <w:lvlJc w:val="left"/>
       <w:pPr>
-        <w:ind w:left="3600" w:firstLine="3240"/>
+        <w:ind w:left="4320" w:firstLine="3960"/>
       </w:pPr>
       <w:rPr>
         <w:u w:val="none"/>
@@ -2867,10 +2779,10 @@
     <w:lvl w:ilvl="5">
       <w:start w:val="1"/>
       <w:numFmt w:val="bullet"/>
-      <w:lvlText w:val="➢"/>
-      <w:lvlJc w:val="left"/>
-      <w:pPr>
-        <w:ind w:left="4320" w:firstLine="3960"/>
+      <w:lvlText w:val="●"/>
+      <w:lvlJc w:val="left"/>
+      <w:pPr>
+        <w:ind w:left="5040" w:firstLine="4680"/>
       </w:pPr>
       <w:rPr>
         <w:u w:val="none"/>
@@ -2879,10 +2791,10 @@
     <w:lvl w:ilvl="6">
       <w:start w:val="1"/>
       <w:numFmt w:val="bullet"/>
-      <w:lvlText w:val="■"/>
-      <w:lvlJc w:val="left"/>
-      <w:pPr>
-        <w:ind w:left="5040" w:firstLine="4680"/>
+      <w:lvlText w:val="○"/>
+      <w:lvlJc w:val="left"/>
+      <w:pPr>
+        <w:ind w:left="5760" w:firstLine="5400"/>
       </w:pPr>
       <w:rPr>
         <w:u w:val="none"/>
@@ -2891,10 +2803,10 @@
     <w:lvl w:ilvl="7">
       <w:start w:val="1"/>
       <w:numFmt w:val="bullet"/>
-      <w:lvlText w:val="●"/>
-      <w:lvlJc w:val="left"/>
-      <w:pPr>
-        <w:ind w:left="5760" w:firstLine="5400"/>
+      <w:lvlText w:val="◆"/>
+      <w:lvlJc w:val="left"/>
+      <w:pPr>
+        <w:ind w:left="6480" w:firstLine="6120"/>
       </w:pPr>
       <w:rPr>
         <w:u w:val="none"/>
@@ -2903,10 +2815,10 @@
     <w:lvl w:ilvl="8">
       <w:start w:val="1"/>
       <w:numFmt w:val="bullet"/>
-      <w:lvlText w:val="◆"/>
-      <w:lvlJc w:val="left"/>
-      <w:pPr>
-        <w:ind w:left="6480" w:firstLine="6120"/>
+      <w:lvlText w:val="●"/>
+      <w:lvlJc w:val="left"/>
+      <w:pPr>
+        <w:ind w:left="7200" w:firstLine="6840"/>
       </w:pPr>
       <w:rPr>
         <w:u w:val="none"/>
@@ -2917,7 +2829,19 @@
     <w:lvl w:ilvl="0">
       <w:start w:val="1"/>
       <w:numFmt w:val="bullet"/>
-      <w:lvlText w:val="➔"/>
+      <w:lvlText w:val="❖"/>
+      <w:lvlJc w:val="left"/>
+      <w:pPr>
+        <w:ind w:left="720" w:firstLine="360"/>
+      </w:pPr>
+      <w:rPr>
+        <w:u w:val="none"/>
+      </w:rPr>
+    </w:lvl>
+    <w:lvl w:ilvl="1">
+      <w:start w:val="1"/>
+      <w:numFmt w:val="bullet"/>
+      <w:lvlText w:val="➢"/>
       <w:lvlJc w:val="left"/>
       <w:pPr>
         <w:ind w:left="1440" w:firstLine="1080"/>
@@ -2926,10 +2850,10 @@
         <w:u w:val="none"/>
       </w:rPr>
     </w:lvl>
-    <w:lvl w:ilvl="1">
-      <w:start w:val="1"/>
-      <w:numFmt w:val="bullet"/>
-      <w:lvlText w:val="◆"/>
+    <w:lvl w:ilvl="2">
+      <w:start w:val="1"/>
+      <w:numFmt w:val="bullet"/>
+      <w:lvlText w:val="■"/>
       <w:lvlJc w:val="left"/>
       <w:pPr>
         <w:ind w:left="2160" w:firstLine="1800"/>
@@ -2938,7 +2862,7 @@
         <w:u w:val="none"/>
       </w:rPr>
     </w:lvl>
-    <w:lvl w:ilvl="2">
+    <w:lvl w:ilvl="3">
       <w:start w:val="1"/>
       <w:numFmt w:val="bullet"/>
       <w:lvlText w:val="●"/>
@@ -2950,10 +2874,10 @@
         <w:u w:val="none"/>
       </w:rPr>
     </w:lvl>
-    <w:lvl w:ilvl="3">
-      <w:start w:val="1"/>
-      <w:numFmt w:val="bullet"/>
-      <w:lvlText w:val="○"/>
+    <w:lvl w:ilvl="4">
+      <w:start w:val="1"/>
+      <w:numFmt w:val="bullet"/>
+      <w:lvlText w:val="◆"/>
       <w:lvlJc w:val="left"/>
       <w:pPr>
         <w:ind w:left="3600" w:firstLine="3240"/>
@@ -2962,10 +2886,10 @@
         <w:u w:val="none"/>
       </w:rPr>
     </w:lvl>
-    <w:lvl w:ilvl="4">
-      <w:start w:val="1"/>
-      <w:numFmt w:val="bullet"/>
-      <w:lvlText w:val="◆"/>
+    <w:lvl w:ilvl="5">
+      <w:start w:val="1"/>
+      <w:numFmt w:val="bullet"/>
+      <w:lvlText w:val="➢"/>
       <w:lvlJc w:val="left"/>
       <w:pPr>
         <w:ind w:left="4320" w:firstLine="3960"/>
@@ -2974,10 +2898,10 @@
         <w:u w:val="none"/>
       </w:rPr>
     </w:lvl>
-    <w:lvl w:ilvl="5">
-      <w:start w:val="1"/>
-      <w:numFmt w:val="bullet"/>
-      <w:lvlText w:val="●"/>
+    <w:lvl w:ilvl="6">
+      <w:start w:val="1"/>
+      <w:numFmt w:val="bullet"/>
+      <w:lvlText w:val="■"/>
       <w:lvlJc w:val="left"/>
       <w:pPr>
         <w:ind w:left="5040" w:firstLine="4680"/>
@@ -2986,10 +2910,10 @@
         <w:u w:val="none"/>
       </w:rPr>
     </w:lvl>
-    <w:lvl w:ilvl="6">
-      <w:start w:val="1"/>
-      <w:numFmt w:val="bullet"/>
-      <w:lvlText w:val="○"/>
+    <w:lvl w:ilvl="7">
+      <w:start w:val="1"/>
+      <w:numFmt w:val="bullet"/>
+      <w:lvlText w:val="●"/>
       <w:lvlJc w:val="left"/>
       <w:pPr>
         <w:ind w:left="5760" w:firstLine="5400"/>
@@ -2998,25 +2922,13 @@
         <w:u w:val="none"/>
       </w:rPr>
     </w:lvl>
-    <w:lvl w:ilvl="7">
+    <w:lvl w:ilvl="8">
       <w:start w:val="1"/>
       <w:numFmt w:val="bullet"/>
       <w:lvlText w:val="◆"/>
       <w:lvlJc w:val="left"/>
       <w:pPr>
         <w:ind w:left="6480" w:firstLine="6120"/>
-      </w:pPr>
-      <w:rPr>
-        <w:u w:val="none"/>
-      </w:rPr>
-    </w:lvl>
-    <w:lvl w:ilvl="8">
-      <w:start w:val="1"/>
-      <w:numFmt w:val="bullet"/>
-      <w:lvlText w:val="●"/>
-      <w:lvlJc w:val="left"/>
-      <w:pPr>
-        <w:ind w:left="7200" w:firstLine="6840"/>
       </w:pPr>
       <w:rPr>
         <w:u w:val="none"/>
@@ -3137,10 +3049,10 @@
     <w:lvl w:ilvl="0">
       <w:start w:val="1"/>
       <w:numFmt w:val="bullet"/>
-      <w:lvlText w:val="❖"/>
-      <w:lvlJc w:val="left"/>
-      <w:pPr>
-        <w:ind w:left="720" w:firstLine="360"/>
+      <w:lvlText w:val="➔"/>
+      <w:lvlJc w:val="left"/>
+      <w:pPr>
+        <w:ind w:left="1440" w:firstLine="1080"/>
       </w:pPr>
       <w:rPr>
         <w:u w:val="none"/>
@@ -3149,10 +3061,10 @@
     <w:lvl w:ilvl="1">
       <w:start w:val="1"/>
       <w:numFmt w:val="bullet"/>
-      <w:lvlText w:val="➢"/>
-      <w:lvlJc w:val="left"/>
-      <w:pPr>
-        <w:ind w:left="1440" w:firstLine="1080"/>
+      <w:lvlText w:val="◆"/>
+      <w:lvlJc w:val="left"/>
+      <w:pPr>
+        <w:ind w:left="2160" w:firstLine="1800"/>
       </w:pPr>
       <w:rPr>
         <w:u w:val="none"/>
@@ -3161,10 +3073,10 @@
     <w:lvl w:ilvl="2">
       <w:start w:val="1"/>
       <w:numFmt w:val="bullet"/>
-      <w:lvlText w:val="■"/>
-      <w:lvlJc w:val="left"/>
-      <w:pPr>
-        <w:ind w:left="2160" w:firstLine="1800"/>
+      <w:lvlText w:val="●"/>
+      <w:lvlJc w:val="left"/>
+      <w:pPr>
+        <w:ind w:left="2880" w:firstLine="2520"/>
       </w:pPr>
       <w:rPr>
         <w:u w:val="none"/>
@@ -3173,10 +3085,10 @@
     <w:lvl w:ilvl="3">
       <w:start w:val="1"/>
       <w:numFmt w:val="bullet"/>
-      <w:lvlText w:val="●"/>
-      <w:lvlJc w:val="left"/>
-      <w:pPr>
-        <w:ind w:left="2880" w:firstLine="2520"/>
+      <w:lvlText w:val="○"/>
+      <w:lvlJc w:val="left"/>
+      <w:pPr>
+        <w:ind w:left="3600" w:firstLine="3240"/>
       </w:pPr>
       <w:rPr>
         <w:u w:val="none"/>
@@ -3188,7 +3100,7 @@
       <w:lvlText w:val="◆"/>
       <w:lvlJc w:val="left"/>
       <w:pPr>
-        <w:ind w:left="3600" w:firstLine="3240"/>
+        <w:ind w:left="4320" w:firstLine="3960"/>
       </w:pPr>
       <w:rPr>
         <w:u w:val="none"/>
@@ -3197,10 +3109,10 @@
     <w:lvl w:ilvl="5">
       <w:start w:val="1"/>
       <w:numFmt w:val="bullet"/>
-      <w:lvlText w:val="➢"/>
-      <w:lvlJc w:val="left"/>
-      <w:pPr>
-        <w:ind w:left="4320" w:firstLine="3960"/>
+      <w:lvlText w:val="●"/>
+      <w:lvlJc w:val="left"/>
+      <w:pPr>
+        <w:ind w:left="5040" w:firstLine="4680"/>
       </w:pPr>
       <w:rPr>
         <w:u w:val="none"/>
@@ -3209,10 +3121,10 @@
     <w:lvl w:ilvl="6">
       <w:start w:val="1"/>
       <w:numFmt w:val="bullet"/>
-      <w:lvlText w:val="■"/>
-      <w:lvlJc w:val="left"/>
-      <w:pPr>
-        <w:ind w:left="5040" w:firstLine="4680"/>
+      <w:lvlText w:val="○"/>
+      <w:lvlJc w:val="left"/>
+      <w:pPr>
+        <w:ind w:left="5760" w:firstLine="5400"/>
       </w:pPr>
       <w:rPr>
         <w:u w:val="none"/>
@@ -3221,10 +3133,10 @@
     <w:lvl w:ilvl="7">
       <w:start w:val="1"/>
       <w:numFmt w:val="bullet"/>
-      <w:lvlText w:val="●"/>
-      <w:lvlJc w:val="left"/>
-      <w:pPr>
-        <w:ind w:left="5760" w:firstLine="5400"/>
+      <w:lvlText w:val="◆"/>
+      <w:lvlJc w:val="left"/>
+      <w:pPr>
+        <w:ind w:left="6480" w:firstLine="6120"/>
       </w:pPr>
       <w:rPr>
         <w:u w:val="none"/>
@@ -3233,10 +3145,10 @@
     <w:lvl w:ilvl="8">
       <w:start w:val="1"/>
       <w:numFmt w:val="bullet"/>
-      <w:lvlText w:val="◆"/>
-      <w:lvlJc w:val="left"/>
-      <w:pPr>
-        <w:ind w:left="6480" w:firstLine="6120"/>
+      <w:lvlText w:val="●"/>
+      <w:lvlJc w:val="left"/>
+      <w:pPr>
+        <w:ind w:left="7200" w:firstLine="6840"/>
       </w:pPr>
       <w:rPr>
         <w:u w:val="none"/>
@@ -3247,7 +3159,19 @@
     <w:lvl w:ilvl="0">
       <w:start w:val="1"/>
       <w:numFmt w:val="bullet"/>
-      <w:lvlText w:val="➔"/>
+      <w:lvlText w:val="❖"/>
+      <w:lvlJc w:val="left"/>
+      <w:pPr>
+        <w:ind w:left="720" w:firstLine="360"/>
+      </w:pPr>
+      <w:rPr>
+        <w:u w:val="none"/>
+      </w:rPr>
+    </w:lvl>
+    <w:lvl w:ilvl="1">
+      <w:start w:val="1"/>
+      <w:numFmt w:val="bullet"/>
+      <w:lvlText w:val="➢"/>
       <w:lvlJc w:val="left"/>
       <w:pPr>
         <w:ind w:left="1440" w:firstLine="1080"/>
@@ -3256,10 +3180,10 @@
         <w:u w:val="none"/>
       </w:rPr>
     </w:lvl>
-    <w:lvl w:ilvl="1">
-      <w:start w:val="1"/>
-      <w:numFmt w:val="bullet"/>
-      <w:lvlText w:val="◆"/>
+    <w:lvl w:ilvl="2">
+      <w:start w:val="1"/>
+      <w:numFmt w:val="bullet"/>
+      <w:lvlText w:val="■"/>
       <w:lvlJc w:val="left"/>
       <w:pPr>
         <w:ind w:left="2160" w:firstLine="1800"/>
@@ -3268,7 +3192,7 @@
         <w:u w:val="none"/>
       </w:rPr>
     </w:lvl>
-    <w:lvl w:ilvl="2">
+    <w:lvl w:ilvl="3">
       <w:start w:val="1"/>
       <w:numFmt w:val="bullet"/>
       <w:lvlText w:val="●"/>
@@ -3280,10 +3204,10 @@
         <w:u w:val="none"/>
       </w:rPr>
     </w:lvl>
-    <w:lvl w:ilvl="3">
-      <w:start w:val="1"/>
-      <w:numFmt w:val="bullet"/>
-      <w:lvlText w:val="○"/>
+    <w:lvl w:ilvl="4">
+      <w:start w:val="1"/>
+      <w:numFmt w:val="bullet"/>
+      <w:lvlText w:val="◆"/>
       <w:lvlJc w:val="left"/>
       <w:pPr>
         <w:ind w:left="3600" w:firstLine="3240"/>
@@ -3292,10 +3216,10 @@
         <w:u w:val="none"/>
       </w:rPr>
     </w:lvl>
-    <w:lvl w:ilvl="4">
-      <w:start w:val="1"/>
-      <w:numFmt w:val="bullet"/>
-      <w:lvlText w:val="◆"/>
+    <w:lvl w:ilvl="5">
+      <w:start w:val="1"/>
+      <w:numFmt w:val="bullet"/>
+      <w:lvlText w:val="➢"/>
       <w:lvlJc w:val="left"/>
       <w:pPr>
         <w:ind w:left="4320" w:firstLine="3960"/>
@@ -3304,10 +3228,10 @@
         <w:u w:val="none"/>
       </w:rPr>
     </w:lvl>
-    <w:lvl w:ilvl="5">
-      <w:start w:val="1"/>
-      <w:numFmt w:val="bullet"/>
-      <w:lvlText w:val="●"/>
+    <w:lvl w:ilvl="6">
+      <w:start w:val="1"/>
+      <w:numFmt w:val="bullet"/>
+      <w:lvlText w:val="■"/>
       <w:lvlJc w:val="left"/>
       <w:pPr>
         <w:ind w:left="5040" w:firstLine="4680"/>
@@ -3316,10 +3240,10 @@
         <w:u w:val="none"/>
       </w:rPr>
     </w:lvl>
-    <w:lvl w:ilvl="6">
-      <w:start w:val="1"/>
-      <w:numFmt w:val="bullet"/>
-      <w:lvlText w:val="○"/>
+    <w:lvl w:ilvl="7">
+      <w:start w:val="1"/>
+      <w:numFmt w:val="bullet"/>
+      <w:lvlText w:val="●"/>
       <w:lvlJc w:val="left"/>
       <w:pPr>
         <w:ind w:left="5760" w:firstLine="5400"/>
@@ -3328,25 +3252,13 @@
         <w:u w:val="none"/>
       </w:rPr>
     </w:lvl>
-    <w:lvl w:ilvl="7">
+    <w:lvl w:ilvl="8">
       <w:start w:val="1"/>
       <w:numFmt w:val="bullet"/>
       <w:lvlText w:val="◆"/>
       <w:lvlJc w:val="left"/>
       <w:pPr>
         <w:ind w:left="6480" w:firstLine="6120"/>
-      </w:pPr>
-      <w:rPr>
-        <w:u w:val="none"/>
-      </w:rPr>
-    </w:lvl>
-    <w:lvl w:ilvl="8">
-      <w:start w:val="1"/>
-      <w:numFmt w:val="bullet"/>
-      <w:lvlText w:val="●"/>
-      <w:lvlJc w:val="left"/>
-      <w:pPr>
-        <w:ind w:left="7200" w:firstLine="6840"/>
       </w:pPr>
       <w:rPr>
         <w:u w:val="none"/>
@@ -3467,7 +3379,19 @@
     <w:lvl w:ilvl="0">
       <w:start w:val="1"/>
       <w:numFmt w:val="bullet"/>
-      <w:lvlText w:val="➔"/>
+      <w:lvlText w:val="❖"/>
+      <w:lvlJc w:val="left"/>
+      <w:pPr>
+        <w:ind w:left="720" w:firstLine="360"/>
+      </w:pPr>
+      <w:rPr>
+        <w:u w:val="none"/>
+      </w:rPr>
+    </w:lvl>
+    <w:lvl w:ilvl="1">
+      <w:start w:val="1"/>
+      <w:numFmt w:val="bullet"/>
+      <w:lvlText w:val="➢"/>
       <w:lvlJc w:val="left"/>
       <w:pPr>
         <w:ind w:left="1440" w:firstLine="1080"/>
@@ -3476,10 +3400,10 @@
         <w:u w:val="none"/>
       </w:rPr>
     </w:lvl>
-    <w:lvl w:ilvl="1">
-      <w:start w:val="1"/>
-      <w:numFmt w:val="bullet"/>
-      <w:lvlText w:val="◆"/>
+    <w:lvl w:ilvl="2">
+      <w:start w:val="1"/>
+      <w:numFmt w:val="bullet"/>
+      <w:lvlText w:val="■"/>
       <w:lvlJc w:val="left"/>
       <w:pPr>
         <w:ind w:left="2160" w:firstLine="1800"/>
@@ -3488,7 +3412,7 @@
         <w:u w:val="none"/>
       </w:rPr>
     </w:lvl>
-    <w:lvl w:ilvl="2">
+    <w:lvl w:ilvl="3">
       <w:start w:val="1"/>
       <w:numFmt w:val="bullet"/>
       <w:lvlText w:val="●"/>
@@ -3500,10 +3424,10 @@
         <w:u w:val="none"/>
       </w:rPr>
     </w:lvl>
-    <w:lvl w:ilvl="3">
-      <w:start w:val="1"/>
-      <w:numFmt w:val="bullet"/>
-      <w:lvlText w:val="○"/>
+    <w:lvl w:ilvl="4">
+      <w:start w:val="1"/>
+      <w:numFmt w:val="bullet"/>
+      <w:lvlText w:val="◆"/>
       <w:lvlJc w:val="left"/>
       <w:pPr>
         <w:ind w:left="3600" w:firstLine="3240"/>
@@ -3512,10 +3436,10 @@
         <w:u w:val="none"/>
       </w:rPr>
     </w:lvl>
-    <w:lvl w:ilvl="4">
-      <w:start w:val="1"/>
-      <w:numFmt w:val="bullet"/>
-      <w:lvlText w:val="◆"/>
+    <w:lvl w:ilvl="5">
+      <w:start w:val="1"/>
+      <w:numFmt w:val="bullet"/>
+      <w:lvlText w:val="➢"/>
       <w:lvlJc w:val="left"/>
       <w:pPr>
         <w:ind w:left="4320" w:firstLine="3960"/>
@@ -3524,10 +3448,10 @@
         <w:u w:val="none"/>
       </w:rPr>
     </w:lvl>
-    <w:lvl w:ilvl="5">
-      <w:start w:val="1"/>
-      <w:numFmt w:val="bullet"/>
-      <w:lvlText w:val="●"/>
+    <w:lvl w:ilvl="6">
+      <w:start w:val="1"/>
+      <w:numFmt w:val="bullet"/>
+      <w:lvlText w:val="■"/>
       <w:lvlJc w:val="left"/>
       <w:pPr>
         <w:ind w:left="5040" w:firstLine="4680"/>
@@ -3536,10 +3460,10 @@
         <w:u w:val="none"/>
       </w:rPr>
     </w:lvl>
-    <w:lvl w:ilvl="6">
-      <w:start w:val="1"/>
-      <w:numFmt w:val="bullet"/>
-      <w:lvlText w:val="○"/>
+    <w:lvl w:ilvl="7">
+      <w:start w:val="1"/>
+      <w:numFmt w:val="bullet"/>
+      <w:lvlText w:val="●"/>
       <w:lvlJc w:val="left"/>
       <w:pPr>
         <w:ind w:left="5760" w:firstLine="5400"/>
@@ -3548,25 +3472,13 @@
         <w:u w:val="none"/>
       </w:rPr>
     </w:lvl>
-    <w:lvl w:ilvl="7">
+    <w:lvl w:ilvl="8">
       <w:start w:val="1"/>
       <w:numFmt w:val="bullet"/>
       <w:lvlText w:val="◆"/>
       <w:lvlJc w:val="left"/>
       <w:pPr>
         <w:ind w:left="6480" w:firstLine="6120"/>
-      </w:pPr>
-      <w:rPr>
-        <w:u w:val="none"/>
-      </w:rPr>
-    </w:lvl>
-    <w:lvl w:ilvl="8">
-      <w:start w:val="1"/>
-      <w:numFmt w:val="bullet"/>
-      <w:lvlText w:val="●"/>
-      <w:lvlJc w:val="left"/>
-      <w:pPr>
-        <w:ind w:left="7200" w:firstLine="6840"/>
       </w:pPr>
       <w:rPr>
         <w:u w:val="none"/>
@@ -3577,10 +3489,10 @@
     <w:lvl w:ilvl="0">
       <w:start w:val="1"/>
       <w:numFmt w:val="bullet"/>
-      <w:lvlText w:val="❖"/>
-      <w:lvlJc w:val="left"/>
-      <w:pPr>
-        <w:ind w:left="720" w:firstLine="360"/>
+      <w:lvlText w:val="➔"/>
+      <w:lvlJc w:val="left"/>
+      <w:pPr>
+        <w:ind w:left="1440" w:firstLine="1080"/>
       </w:pPr>
       <w:rPr>
         <w:u w:val="none"/>
@@ -3589,10 +3501,10 @@
     <w:lvl w:ilvl="1">
       <w:start w:val="1"/>
       <w:numFmt w:val="bullet"/>
-      <w:lvlText w:val="➢"/>
-      <w:lvlJc w:val="left"/>
-      <w:pPr>
-        <w:ind w:left="1440" w:firstLine="1080"/>
+      <w:lvlText w:val="◆"/>
+      <w:lvlJc w:val="left"/>
+      <w:pPr>
+        <w:ind w:left="2160" w:firstLine="1800"/>
       </w:pPr>
       <w:rPr>
         <w:u w:val="none"/>
@@ -3601,10 +3513,10 @@
     <w:lvl w:ilvl="2">
       <w:start w:val="1"/>
       <w:numFmt w:val="bullet"/>
-      <w:lvlText w:val="■"/>
-      <w:lvlJc w:val="left"/>
-      <w:pPr>
-        <w:ind w:left="2160" w:firstLine="1800"/>
+      <w:lvlText w:val="●"/>
+      <w:lvlJc w:val="left"/>
+      <w:pPr>
+        <w:ind w:left="2880" w:firstLine="2520"/>
       </w:pPr>
       <w:rPr>
         <w:u w:val="none"/>
@@ -3613,10 +3525,10 @@
     <w:lvl w:ilvl="3">
       <w:start w:val="1"/>
       <w:numFmt w:val="bullet"/>
-      <w:lvlText w:val="●"/>
-      <w:lvlJc w:val="left"/>
-      <w:pPr>
-        <w:ind w:left="2880" w:firstLine="2520"/>
+      <w:lvlText w:val="○"/>
+      <w:lvlJc w:val="left"/>
+      <w:pPr>
+        <w:ind w:left="3600" w:firstLine="3240"/>
       </w:pPr>
       <w:rPr>
         <w:u w:val="none"/>
@@ -3628,7 +3540,7 @@
       <w:lvlText w:val="◆"/>
       <w:lvlJc w:val="left"/>
       <w:pPr>
-        <w:ind w:left="3600" w:firstLine="3240"/>
+        <w:ind w:left="4320" w:firstLine="3960"/>
       </w:pPr>
       <w:rPr>
         <w:u w:val="none"/>
@@ -3637,10 +3549,10 @@
     <w:lvl w:ilvl="5">
       <w:start w:val="1"/>
       <w:numFmt w:val="bullet"/>
-      <w:lvlText w:val="➢"/>
-      <w:lvlJc w:val="left"/>
-      <w:pPr>
-        <w:ind w:left="4320" w:firstLine="3960"/>
+      <w:lvlText w:val="●"/>
+      <w:lvlJc w:val="left"/>
+      <w:pPr>
+        <w:ind w:left="5040" w:firstLine="4680"/>
       </w:pPr>
       <w:rPr>
         <w:u w:val="none"/>
@@ -3649,10 +3561,10 @@
     <w:lvl w:ilvl="6">
       <w:start w:val="1"/>
       <w:numFmt w:val="bullet"/>
-      <w:lvlText w:val="■"/>
-      <w:lvlJc w:val="left"/>
-      <w:pPr>
-        <w:ind w:left="5040" w:firstLine="4680"/>
+      <w:lvlText w:val="○"/>
+      <w:lvlJc w:val="left"/>
+      <w:pPr>
+        <w:ind w:left="5760" w:firstLine="5400"/>
       </w:pPr>
       <w:rPr>
         <w:u w:val="none"/>
@@ -3661,10 +3573,10 @@
     <w:lvl w:ilvl="7">
       <w:start w:val="1"/>
       <w:numFmt w:val="bullet"/>
-      <w:lvlText w:val="●"/>
-      <w:lvlJc w:val="left"/>
-      <w:pPr>
-        <w:ind w:left="5760" w:firstLine="5400"/>
+      <w:lvlText w:val="◆"/>
+      <w:lvlJc w:val="left"/>
+      <w:pPr>
+        <w:ind w:left="6480" w:firstLine="6120"/>
       </w:pPr>
       <w:rPr>
         <w:u w:val="none"/>
@@ -3673,10 +3585,10 @@
     <w:lvl w:ilvl="8">
       <w:start w:val="1"/>
       <w:numFmt w:val="bullet"/>
-      <w:lvlText w:val="◆"/>
-      <w:lvlJc w:val="left"/>
-      <w:pPr>
-        <w:ind w:left="6480" w:firstLine="6120"/>
+      <w:lvlText w:val="●"/>
+      <w:lvlJc w:val="left"/>
+      <w:pPr>
+        <w:ind w:left="7200" w:firstLine="6840"/>
       </w:pPr>
       <w:rPr>
         <w:u w:val="none"/>
@@ -3687,7 +3599,19 @@
     <w:lvl w:ilvl="0">
       <w:start w:val="1"/>
       <w:numFmt w:val="bullet"/>
-      <w:lvlText w:val="➔"/>
+      <w:lvlText w:val="❖"/>
+      <w:lvlJc w:val="left"/>
+      <w:pPr>
+        <w:ind w:left="720" w:firstLine="360"/>
+      </w:pPr>
+      <w:rPr>
+        <w:u w:val="none"/>
+      </w:rPr>
+    </w:lvl>
+    <w:lvl w:ilvl="1">
+      <w:start w:val="1"/>
+      <w:numFmt w:val="bullet"/>
+      <w:lvlText w:val="➢"/>
       <w:lvlJc w:val="left"/>
       <w:pPr>
         <w:ind w:left="1440" w:firstLine="1080"/>
@@ -3696,10 +3620,10 @@
         <w:u w:val="none"/>
       </w:rPr>
     </w:lvl>
-    <w:lvl w:ilvl="1">
-      <w:start w:val="1"/>
-      <w:numFmt w:val="bullet"/>
-      <w:lvlText w:val="◆"/>
+    <w:lvl w:ilvl="2">
+      <w:start w:val="1"/>
+      <w:numFmt w:val="bullet"/>
+      <w:lvlText w:val="■"/>
       <w:lvlJc w:val="left"/>
       <w:pPr>
         <w:ind w:left="2160" w:firstLine="1800"/>
@@ -3708,7 +3632,7 @@
         <w:u w:val="none"/>
       </w:rPr>
     </w:lvl>
-    <w:lvl w:ilvl="2">
+    <w:lvl w:ilvl="3">
       <w:start w:val="1"/>
       <w:numFmt w:val="bullet"/>
       <w:lvlText w:val="●"/>
@@ -3720,10 +3644,10 @@
         <w:u w:val="none"/>
       </w:rPr>
     </w:lvl>
-    <w:lvl w:ilvl="3">
-      <w:start w:val="1"/>
-      <w:numFmt w:val="bullet"/>
-      <w:lvlText w:val="○"/>
+    <w:lvl w:ilvl="4">
+      <w:start w:val="1"/>
+      <w:numFmt w:val="bullet"/>
+      <w:lvlText w:val="◆"/>
       <w:lvlJc w:val="left"/>
       <w:pPr>
         <w:ind w:left="3600" w:firstLine="3240"/>
@@ -3732,10 +3656,10 @@
         <w:u w:val="none"/>
       </w:rPr>
     </w:lvl>
-    <w:lvl w:ilvl="4">
-      <w:start w:val="1"/>
-      <w:numFmt w:val="bullet"/>
-      <w:lvlText w:val="◆"/>
+    <w:lvl w:ilvl="5">
+      <w:start w:val="1"/>
+      <w:numFmt w:val="bullet"/>
+      <w:lvlText w:val="➢"/>
       <w:lvlJc w:val="left"/>
       <w:pPr>
         <w:ind w:left="4320" w:firstLine="3960"/>
@@ -3744,10 +3668,10 @@
         <w:u w:val="none"/>
       </w:rPr>
     </w:lvl>
-    <w:lvl w:ilvl="5">
-      <w:start w:val="1"/>
-      <w:numFmt w:val="bullet"/>
-      <w:lvlText w:val="●"/>
+    <w:lvl w:ilvl="6">
+      <w:start w:val="1"/>
+      <w:numFmt w:val="bullet"/>
+      <w:lvlText w:val="■"/>
       <w:lvlJc w:val="left"/>
       <w:pPr>
         <w:ind w:left="5040" w:firstLine="4680"/>
@@ -3756,10 +3680,10 @@
         <w:u w:val="none"/>
       </w:rPr>
     </w:lvl>
-    <w:lvl w:ilvl="6">
-      <w:start w:val="1"/>
-      <w:numFmt w:val="bullet"/>
-      <w:lvlText w:val="○"/>
+    <w:lvl w:ilvl="7">
+      <w:start w:val="1"/>
+      <w:numFmt w:val="bullet"/>
+      <w:lvlText w:val="●"/>
       <w:lvlJc w:val="left"/>
       <w:pPr>
         <w:ind w:left="5760" w:firstLine="5400"/>
@@ -3768,25 +3692,13 @@
         <w:u w:val="none"/>
       </w:rPr>
     </w:lvl>
-    <w:lvl w:ilvl="7">
+    <w:lvl w:ilvl="8">
       <w:start w:val="1"/>
       <w:numFmt w:val="bullet"/>
       <w:lvlText w:val="◆"/>
       <w:lvlJc w:val="left"/>
       <w:pPr>
         <w:ind w:left="6480" w:firstLine="6120"/>
-      </w:pPr>
-      <w:rPr>
-        <w:u w:val="none"/>
-      </w:rPr>
-    </w:lvl>
-    <w:lvl w:ilvl="8">
-      <w:start w:val="1"/>
-      <w:numFmt w:val="bullet"/>
-      <w:lvlText w:val="●"/>
-      <w:lvlJc w:val="left"/>
-      <w:pPr>
-        <w:ind w:left="7200" w:firstLine="6840"/>
       </w:pPr>
       <w:rPr>
         <w:u w:val="none"/>
@@ -3904,556 +3816,6 @@
     </w:lvl>
   </w:abstractNum>
   <w:abstractNum w:abstractNumId="26">
-    <w:lvl w:ilvl="0">
-      <w:start w:val="1"/>
-      <w:numFmt w:val="bullet"/>
-      <w:lvlText w:val="➔"/>
-      <w:lvlJc w:val="left"/>
-      <w:pPr>
-        <w:ind w:left="1440" w:firstLine="1080"/>
-      </w:pPr>
-      <w:rPr>
-        <w:u w:val="none"/>
-      </w:rPr>
-    </w:lvl>
-    <w:lvl w:ilvl="1">
-      <w:start w:val="1"/>
-      <w:numFmt w:val="bullet"/>
-      <w:lvlText w:val="◆"/>
-      <w:lvlJc w:val="left"/>
-      <w:pPr>
-        <w:ind w:left="2160" w:firstLine="1800"/>
-      </w:pPr>
-      <w:rPr>
-        <w:u w:val="none"/>
-      </w:rPr>
-    </w:lvl>
-    <w:lvl w:ilvl="2">
-      <w:start w:val="1"/>
-      <w:numFmt w:val="bullet"/>
-      <w:lvlText w:val="●"/>
-      <w:lvlJc w:val="left"/>
-      <w:pPr>
-        <w:ind w:left="2880" w:firstLine="2520"/>
-      </w:pPr>
-      <w:rPr>
-        <w:u w:val="none"/>
-      </w:rPr>
-    </w:lvl>
-    <w:lvl w:ilvl="3">
-      <w:start w:val="1"/>
-      <w:numFmt w:val="bullet"/>
-      <w:lvlText w:val="○"/>
-      <w:lvlJc w:val="left"/>
-      <w:pPr>
-        <w:ind w:left="3600" w:firstLine="3240"/>
-      </w:pPr>
-      <w:rPr>
-        <w:u w:val="none"/>
-      </w:rPr>
-    </w:lvl>
-    <w:lvl w:ilvl="4">
-      <w:start w:val="1"/>
-      <w:numFmt w:val="bullet"/>
-      <w:lvlText w:val="◆"/>
-      <w:lvlJc w:val="left"/>
-      <w:pPr>
-        <w:ind w:left="4320" w:firstLine="3960"/>
-      </w:pPr>
-      <w:rPr>
-        <w:u w:val="none"/>
-      </w:rPr>
-    </w:lvl>
-    <w:lvl w:ilvl="5">
-      <w:start w:val="1"/>
-      <w:numFmt w:val="bullet"/>
-      <w:lvlText w:val="●"/>
-      <w:lvlJc w:val="left"/>
-      <w:pPr>
-        <w:ind w:left="5040" w:firstLine="4680"/>
-      </w:pPr>
-      <w:rPr>
-        <w:u w:val="none"/>
-      </w:rPr>
-    </w:lvl>
-    <w:lvl w:ilvl="6">
-      <w:start w:val="1"/>
-      <w:numFmt w:val="bullet"/>
-      <w:lvlText w:val="○"/>
-      <w:lvlJc w:val="left"/>
-      <w:pPr>
-        <w:ind w:left="5760" w:firstLine="5400"/>
-      </w:pPr>
-      <w:rPr>
-        <w:u w:val="none"/>
-      </w:rPr>
-    </w:lvl>
-    <w:lvl w:ilvl="7">
-      <w:start w:val="1"/>
-      <w:numFmt w:val="bullet"/>
-      <w:lvlText w:val="◆"/>
-      <w:lvlJc w:val="left"/>
-      <w:pPr>
-        <w:ind w:left="6480" w:firstLine="6120"/>
-      </w:pPr>
-      <w:rPr>
-        <w:u w:val="none"/>
-      </w:rPr>
-    </w:lvl>
-    <w:lvl w:ilvl="8">
-      <w:start w:val="1"/>
-      <w:numFmt w:val="bullet"/>
-      <w:lvlText w:val="●"/>
-      <w:lvlJc w:val="left"/>
-      <w:pPr>
-        <w:ind w:left="7200" w:firstLine="6840"/>
-      </w:pPr>
-      <w:rPr>
-        <w:u w:val="none"/>
-      </w:rPr>
-    </w:lvl>
-  </w:abstractNum>
-  <w:abstractNum w:abstractNumId="27">
-    <w:lvl w:ilvl="0">
-      <w:start w:val="1"/>
-      <w:numFmt w:val="bullet"/>
-      <w:lvlText w:val="❖"/>
-      <w:lvlJc w:val="left"/>
-      <w:pPr>
-        <w:ind w:left="720" w:firstLine="360"/>
-      </w:pPr>
-      <w:rPr>
-        <w:u w:val="none"/>
-      </w:rPr>
-    </w:lvl>
-    <w:lvl w:ilvl="1">
-      <w:start w:val="1"/>
-      <w:numFmt w:val="bullet"/>
-      <w:lvlText w:val="➢"/>
-      <w:lvlJc w:val="left"/>
-      <w:pPr>
-        <w:ind w:left="1440" w:firstLine="1080"/>
-      </w:pPr>
-      <w:rPr>
-        <w:u w:val="none"/>
-      </w:rPr>
-    </w:lvl>
-    <w:lvl w:ilvl="2">
-      <w:start w:val="1"/>
-      <w:numFmt w:val="bullet"/>
-      <w:lvlText w:val="■"/>
-      <w:lvlJc w:val="left"/>
-      <w:pPr>
-        <w:ind w:left="2160" w:firstLine="1800"/>
-      </w:pPr>
-      <w:rPr>
-        <w:u w:val="none"/>
-      </w:rPr>
-    </w:lvl>
-    <w:lvl w:ilvl="3">
-      <w:start w:val="1"/>
-      <w:numFmt w:val="bullet"/>
-      <w:lvlText w:val="●"/>
-      <w:lvlJc w:val="left"/>
-      <w:pPr>
-        <w:ind w:left="2880" w:firstLine="2520"/>
-      </w:pPr>
-      <w:rPr>
-        <w:u w:val="none"/>
-      </w:rPr>
-    </w:lvl>
-    <w:lvl w:ilvl="4">
-      <w:start w:val="1"/>
-      <w:numFmt w:val="bullet"/>
-      <w:lvlText w:val="◆"/>
-      <w:lvlJc w:val="left"/>
-      <w:pPr>
-        <w:ind w:left="3600" w:firstLine="3240"/>
-      </w:pPr>
-      <w:rPr>
-        <w:u w:val="none"/>
-      </w:rPr>
-    </w:lvl>
-    <w:lvl w:ilvl="5">
-      <w:start w:val="1"/>
-      <w:numFmt w:val="bullet"/>
-      <w:lvlText w:val="➢"/>
-      <w:lvlJc w:val="left"/>
-      <w:pPr>
-        <w:ind w:left="4320" w:firstLine="3960"/>
-      </w:pPr>
-      <w:rPr>
-        <w:u w:val="none"/>
-      </w:rPr>
-    </w:lvl>
-    <w:lvl w:ilvl="6">
-      <w:start w:val="1"/>
-      <w:numFmt w:val="bullet"/>
-      <w:lvlText w:val="■"/>
-      <w:lvlJc w:val="left"/>
-      <w:pPr>
-        <w:ind w:left="5040" w:firstLine="4680"/>
-      </w:pPr>
-      <w:rPr>
-        <w:u w:val="none"/>
-      </w:rPr>
-    </w:lvl>
-    <w:lvl w:ilvl="7">
-      <w:start w:val="1"/>
-      <w:numFmt w:val="bullet"/>
-      <w:lvlText w:val="●"/>
-      <w:lvlJc w:val="left"/>
-      <w:pPr>
-        <w:ind w:left="5760" w:firstLine="5400"/>
-      </w:pPr>
-      <w:rPr>
-        <w:u w:val="none"/>
-      </w:rPr>
-    </w:lvl>
-    <w:lvl w:ilvl="8">
-      <w:start w:val="1"/>
-      <w:numFmt w:val="bullet"/>
-      <w:lvlText w:val="◆"/>
-      <w:lvlJc w:val="left"/>
-      <w:pPr>
-        <w:ind w:left="6480" w:firstLine="6120"/>
-      </w:pPr>
-      <w:rPr>
-        <w:u w:val="none"/>
-      </w:rPr>
-    </w:lvl>
-  </w:abstractNum>
-  <w:abstractNum w:abstractNumId="28">
-    <w:lvl w:ilvl="0">
-      <w:start w:val="1"/>
-      <w:numFmt w:val="bullet"/>
-      <w:lvlText w:val="➔"/>
-      <w:lvlJc w:val="left"/>
-      <w:pPr>
-        <w:ind w:left="1440" w:firstLine="1080"/>
-      </w:pPr>
-      <w:rPr>
-        <w:u w:val="none"/>
-      </w:rPr>
-    </w:lvl>
-    <w:lvl w:ilvl="1">
-      <w:start w:val="1"/>
-      <w:numFmt w:val="bullet"/>
-      <w:lvlText w:val="◆"/>
-      <w:lvlJc w:val="left"/>
-      <w:pPr>
-        <w:ind w:left="2160" w:firstLine="1800"/>
-      </w:pPr>
-      <w:rPr>
-        <w:u w:val="none"/>
-      </w:rPr>
-    </w:lvl>
-    <w:lvl w:ilvl="2">
-      <w:start w:val="1"/>
-      <w:numFmt w:val="bullet"/>
-      <w:lvlText w:val="●"/>
-      <w:lvlJc w:val="left"/>
-      <w:pPr>
-        <w:ind w:left="2880" w:firstLine="2520"/>
-      </w:pPr>
-      <w:rPr>
-        <w:u w:val="none"/>
-      </w:rPr>
-    </w:lvl>
-    <w:lvl w:ilvl="3">
-      <w:start w:val="1"/>
-      <w:numFmt w:val="bullet"/>
-      <w:lvlText w:val="○"/>
-      <w:lvlJc w:val="left"/>
-      <w:pPr>
-        <w:ind w:left="3600" w:firstLine="3240"/>
-      </w:pPr>
-      <w:rPr>
-        <w:u w:val="none"/>
-      </w:rPr>
-    </w:lvl>
-    <w:lvl w:ilvl="4">
-      <w:start w:val="1"/>
-      <w:numFmt w:val="bullet"/>
-      <w:lvlText w:val="◆"/>
-      <w:lvlJc w:val="left"/>
-      <w:pPr>
-        <w:ind w:left="4320" w:firstLine="3960"/>
-      </w:pPr>
-      <w:rPr>
-        <w:u w:val="none"/>
-      </w:rPr>
-    </w:lvl>
-    <w:lvl w:ilvl="5">
-      <w:start w:val="1"/>
-      <w:numFmt w:val="bullet"/>
-      <w:lvlText w:val="●"/>
-      <w:lvlJc w:val="left"/>
-      <w:pPr>
-        <w:ind w:left="5040" w:firstLine="4680"/>
-      </w:pPr>
-      <w:rPr>
-        <w:u w:val="none"/>
-      </w:rPr>
-    </w:lvl>
-    <w:lvl w:ilvl="6">
-      <w:start w:val="1"/>
-      <w:numFmt w:val="bullet"/>
-      <w:lvlText w:val="○"/>
-      <w:lvlJc w:val="left"/>
-      <w:pPr>
-        <w:ind w:left="5760" w:firstLine="5400"/>
-      </w:pPr>
-      <w:rPr>
-        <w:u w:val="none"/>
-      </w:rPr>
-    </w:lvl>
-    <w:lvl w:ilvl="7">
-      <w:start w:val="1"/>
-      <w:numFmt w:val="bullet"/>
-      <w:lvlText w:val="◆"/>
-      <w:lvlJc w:val="left"/>
-      <w:pPr>
-        <w:ind w:left="6480" w:firstLine="6120"/>
-      </w:pPr>
-      <w:rPr>
-        <w:u w:val="none"/>
-      </w:rPr>
-    </w:lvl>
-    <w:lvl w:ilvl="8">
-      <w:start w:val="1"/>
-      <w:numFmt w:val="bullet"/>
-      <w:lvlText w:val="●"/>
-      <w:lvlJc w:val="left"/>
-      <w:pPr>
-        <w:ind w:left="7200" w:firstLine="6840"/>
-      </w:pPr>
-      <w:rPr>
-        <w:u w:val="none"/>
-      </w:rPr>
-    </w:lvl>
-  </w:abstractNum>
-  <w:abstractNum w:abstractNumId="29">
-    <w:lvl w:ilvl="0">
-      <w:start w:val="1"/>
-      <w:numFmt w:val="bullet"/>
-      <w:lvlText w:val="❖"/>
-      <w:lvlJc w:val="left"/>
-      <w:pPr>
-        <w:ind w:left="720" w:firstLine="360"/>
-      </w:pPr>
-      <w:rPr>
-        <w:u w:val="none"/>
-      </w:rPr>
-    </w:lvl>
-    <w:lvl w:ilvl="1">
-      <w:start w:val="1"/>
-      <w:numFmt w:val="bullet"/>
-      <w:lvlText w:val="➢"/>
-      <w:lvlJc w:val="left"/>
-      <w:pPr>
-        <w:ind w:left="1440" w:firstLine="1080"/>
-      </w:pPr>
-      <w:rPr>
-        <w:u w:val="none"/>
-      </w:rPr>
-    </w:lvl>
-    <w:lvl w:ilvl="2">
-      <w:start w:val="1"/>
-      <w:numFmt w:val="bullet"/>
-      <w:lvlText w:val="■"/>
-      <w:lvlJc w:val="left"/>
-      <w:pPr>
-        <w:ind w:left="2160" w:firstLine="1800"/>
-      </w:pPr>
-      <w:rPr>
-        <w:u w:val="none"/>
-      </w:rPr>
-    </w:lvl>
-    <w:lvl w:ilvl="3">
-      <w:start w:val="1"/>
-      <w:numFmt w:val="bullet"/>
-      <w:lvlText w:val="●"/>
-      <w:lvlJc w:val="left"/>
-      <w:pPr>
-        <w:ind w:left="2880" w:firstLine="2520"/>
-      </w:pPr>
-      <w:rPr>
-        <w:u w:val="none"/>
-      </w:rPr>
-    </w:lvl>
-    <w:lvl w:ilvl="4">
-      <w:start w:val="1"/>
-      <w:numFmt w:val="bullet"/>
-      <w:lvlText w:val="◆"/>
-      <w:lvlJc w:val="left"/>
-      <w:pPr>
-        <w:ind w:left="3600" w:firstLine="3240"/>
-      </w:pPr>
-      <w:rPr>
-        <w:u w:val="none"/>
-      </w:rPr>
-    </w:lvl>
-    <w:lvl w:ilvl="5">
-      <w:start w:val="1"/>
-      <w:numFmt w:val="bullet"/>
-      <w:lvlText w:val="➢"/>
-      <w:lvlJc w:val="left"/>
-      <w:pPr>
-        <w:ind w:left="4320" w:firstLine="3960"/>
-      </w:pPr>
-      <w:rPr>
-        <w:u w:val="none"/>
-      </w:rPr>
-    </w:lvl>
-    <w:lvl w:ilvl="6">
-      <w:start w:val="1"/>
-      <w:numFmt w:val="bullet"/>
-      <w:lvlText w:val="■"/>
-      <w:lvlJc w:val="left"/>
-      <w:pPr>
-        <w:ind w:left="5040" w:firstLine="4680"/>
-      </w:pPr>
-      <w:rPr>
-        <w:u w:val="none"/>
-      </w:rPr>
-    </w:lvl>
-    <w:lvl w:ilvl="7">
-      <w:start w:val="1"/>
-      <w:numFmt w:val="bullet"/>
-      <w:lvlText w:val="●"/>
-      <w:lvlJc w:val="left"/>
-      <w:pPr>
-        <w:ind w:left="5760" w:firstLine="5400"/>
-      </w:pPr>
-      <w:rPr>
-        <w:u w:val="none"/>
-      </w:rPr>
-    </w:lvl>
-    <w:lvl w:ilvl="8">
-      <w:start w:val="1"/>
-      <w:numFmt w:val="bullet"/>
-      <w:lvlText w:val="◆"/>
-      <w:lvlJc w:val="left"/>
-      <w:pPr>
-        <w:ind w:left="6480" w:firstLine="6120"/>
-      </w:pPr>
-      <w:rPr>
-        <w:u w:val="none"/>
-      </w:rPr>
-    </w:lvl>
-  </w:abstractNum>
-  <w:abstractNum w:abstractNumId="30">
-    <w:lvl w:ilvl="0">
-      <w:start w:val="1"/>
-      <w:numFmt w:val="bullet"/>
-      <w:lvlText w:val="❖"/>
-      <w:lvlJc w:val="left"/>
-      <w:pPr>
-        <w:ind w:left="720" w:firstLine="360"/>
-      </w:pPr>
-      <w:rPr>
-        <w:u w:val="none"/>
-      </w:rPr>
-    </w:lvl>
-    <w:lvl w:ilvl="1">
-      <w:start w:val="1"/>
-      <w:numFmt w:val="bullet"/>
-      <w:lvlText w:val="➢"/>
-      <w:lvlJc w:val="left"/>
-      <w:pPr>
-        <w:ind w:left="1440" w:firstLine="1080"/>
-      </w:pPr>
-      <w:rPr>
-        <w:u w:val="none"/>
-      </w:rPr>
-    </w:lvl>
-    <w:lvl w:ilvl="2">
-      <w:start w:val="1"/>
-      <w:numFmt w:val="bullet"/>
-      <w:lvlText w:val="■"/>
-      <w:lvlJc w:val="left"/>
-      <w:pPr>
-        <w:ind w:left="2160" w:firstLine="1800"/>
-      </w:pPr>
-      <w:rPr>
-        <w:u w:val="none"/>
-      </w:rPr>
-    </w:lvl>
-    <w:lvl w:ilvl="3">
-      <w:start w:val="1"/>
-      <w:numFmt w:val="bullet"/>
-      <w:lvlText w:val="●"/>
-      <w:lvlJc w:val="left"/>
-      <w:pPr>
-        <w:ind w:left="2880" w:firstLine="2520"/>
-      </w:pPr>
-      <w:rPr>
-        <w:u w:val="none"/>
-      </w:rPr>
-    </w:lvl>
-    <w:lvl w:ilvl="4">
-      <w:start w:val="1"/>
-      <w:numFmt w:val="bullet"/>
-      <w:lvlText w:val="◆"/>
-      <w:lvlJc w:val="left"/>
-      <w:pPr>
-        <w:ind w:left="3600" w:firstLine="3240"/>
-      </w:pPr>
-      <w:rPr>
-        <w:u w:val="none"/>
-      </w:rPr>
-    </w:lvl>
-    <w:lvl w:ilvl="5">
-      <w:start w:val="1"/>
-      <w:numFmt w:val="bullet"/>
-      <w:lvlText w:val="➢"/>
-      <w:lvlJc w:val="left"/>
-      <w:pPr>
-        <w:ind w:left="4320" w:firstLine="3960"/>
-      </w:pPr>
-      <w:rPr>
-        <w:u w:val="none"/>
-      </w:rPr>
-    </w:lvl>
-    <w:lvl w:ilvl="6">
-      <w:start w:val="1"/>
-      <w:numFmt w:val="bullet"/>
-      <w:lvlText w:val="■"/>
-      <w:lvlJc w:val="left"/>
-      <w:pPr>
-        <w:ind w:left="5040" w:firstLine="4680"/>
-      </w:pPr>
-      <w:rPr>
-        <w:u w:val="none"/>
-      </w:rPr>
-    </w:lvl>
-    <w:lvl w:ilvl="7">
-      <w:start w:val="1"/>
-      <w:numFmt w:val="bullet"/>
-      <w:lvlText w:val="●"/>
-      <w:lvlJc w:val="left"/>
-      <w:pPr>
-        <w:ind w:left="5760" w:firstLine="5400"/>
-      </w:pPr>
-      <w:rPr>
-        <w:u w:val="none"/>
-      </w:rPr>
-    </w:lvl>
-    <w:lvl w:ilvl="8">
-      <w:start w:val="1"/>
-      <w:numFmt w:val="bullet"/>
-      <w:lvlText w:val="◆"/>
-      <w:lvlJc w:val="left"/>
-      <w:pPr>
-        <w:ind w:left="6480" w:firstLine="6120"/>
-      </w:pPr>
-      <w:rPr>
-        <w:u w:val="none"/>
-      </w:rPr>
-    </w:lvl>
-  </w:abstractNum>
-  <w:abstractNum w:abstractNumId="31">
     <w:lvl w:ilvl="0">
       <w:start w:val="1"/>
       <w:numFmt w:val="bullet"/>
@@ -4641,21 +4003,6 @@
   </w:num>
   <w:num w:numId="26">
     <w:abstractNumId w:val="26"/>
-  </w:num>
-  <w:num w:numId="27">
-    <w:abstractNumId w:val="27"/>
-  </w:num>
-  <w:num w:numId="28">
-    <w:abstractNumId w:val="28"/>
-  </w:num>
-  <w:num w:numId="29">
-    <w:abstractNumId w:val="29"/>
-  </w:num>
-  <w:num w:numId="30">
-    <w:abstractNumId w:val="30"/>
-  </w:num>
-  <w:num w:numId="31">
-    <w:abstractNumId w:val="31"/>
   </w:num>
 </w:numbering>
 </file>

</xml_diff>

<commit_message>
Sort employees option was added Sort employees use case was changed Departments page style was changed Departments page's button's style was changed (unnessecary font was removed)
</commit_message>
<xml_diff>
--- a/docs/Employeeusecases.docx
+++ b/docs/Employeeusecases.docx
@@ -38,6 +38,827 @@
           <w:rtl w:val="0"/>
         </w:rPr>
         <w:t xml:space="preserve">Просмотр всех существующих сотрудников</w:t>
+      </w:r>
+    </w:p>
+    <w:p>
+      <w:pPr>
+        <w:numPr>
+          <w:ilvl w:val="0"/>
+          <w:numId w:val="8"/>
+        </w:numPr>
+        <w:ind w:left="720" w:hanging="359"/>
+        <w:contextualSpacing w:val="1"/>
+        <w:rPr>
+          <w:rFonts w:cs="Courier New" w:hAnsi="Courier New" w:eastAsia="Courier New" w:ascii="Courier New"/>
+        </w:rPr>
+      </w:pPr>
+      <w:r>
+        <w:rPr>
+          <w:rFonts w:cs="Courier New" w:hAnsi="Courier New" w:eastAsia="Courier New" w:ascii="Courier New"/>
+          <w:rtl w:val="0"/>
+        </w:rPr>
+        <w:t xml:space="preserve">Пользователь имеет возможность просмотреть список всех существующих сотрудников</w:t>
+      </w:r>
+    </w:p>
+    <w:p>
+      <w:pPr>
+        <w:contextualSpacing w:val="0"/>
+        <w:rPr/>
+      </w:pPr>
+      <w:r>
+        <w:rPr>
+          <w:rFonts w:cs="Trebuchet MS" w:hAnsi="Trebuchet MS" w:eastAsia="Trebuchet MS" w:ascii="Trebuchet MS"/>
+          <w:b w:val="1"/>
+          <w:color w:val="1155cc"/>
+          <w:sz w:val="24"/>
+          <w:rtl w:val="0"/>
+        </w:rPr>
+        <w:t xml:space="preserve">Добавление сотрудника</w:t>
+      </w:r>
+    </w:p>
+    <w:p>
+      <w:pPr>
+        <w:numPr>
+          <w:ilvl w:val="0"/>
+          <w:numId w:val="10"/>
+        </w:numPr>
+        <w:ind w:left="720" w:hanging="359"/>
+        <w:contextualSpacing w:val="1"/>
+        <w:rPr>
+          <w:rFonts w:cs="Courier New" w:hAnsi="Courier New" w:eastAsia="Courier New" w:ascii="Courier New"/>
+          <w:u w:val="none"/>
+        </w:rPr>
+      </w:pPr>
+      <w:r>
+        <w:rPr>
+          <w:rFonts w:cs="Courier New" w:hAnsi="Courier New" w:eastAsia="Courier New" w:ascii="Courier New"/>
+          <w:rtl w:val="0"/>
+        </w:rPr>
+        <w:t xml:space="preserve">Пользователь имеет возможность добавить сотрудника в систему.</w:t>
+      </w:r>
+    </w:p>
+    <w:p>
+      <w:pPr>
+        <w:contextualSpacing w:val="0"/>
+      </w:pPr>
+      <w:r>
+        <w:rPr>
+          <w:rFonts w:cs="Trebuchet MS" w:hAnsi="Trebuchet MS" w:eastAsia="Trebuchet MS" w:ascii="Trebuchet MS"/>
+          <w:b w:val="1"/>
+          <w:color w:val="1155cc"/>
+          <w:sz w:val="24"/>
+          <w:rtl w:val="0"/>
+        </w:rPr>
+        <w:t xml:space="preserve">Удаление сотрудника</w:t>
+      </w:r>
+    </w:p>
+    <w:p>
+      <w:pPr>
+        <w:numPr>
+          <w:ilvl w:val="0"/>
+          <w:numId w:val="11"/>
+        </w:numPr>
+        <w:ind w:left="720" w:hanging="359"/>
+        <w:contextualSpacing w:val="1"/>
+        <w:rPr>
+          <w:rFonts w:cs="Courier New" w:hAnsi="Courier New" w:eastAsia="Courier New" w:ascii="Courier New"/>
+          <w:u w:val="none"/>
+        </w:rPr>
+      </w:pPr>
+      <w:r>
+        <w:rPr>
+          <w:rFonts w:cs="Courier New" w:hAnsi="Courier New" w:eastAsia="Courier New" w:ascii="Courier New"/>
+          <w:rtl w:val="0"/>
+        </w:rPr>
+        <w:t xml:space="preserve">Пользователь имеет возможность удалить сотрудника из системы.</w:t>
+      </w:r>
+    </w:p>
+    <w:p>
+      <w:pPr>
+        <w:contextualSpacing w:val="0"/>
+      </w:pPr>
+      <w:r>
+        <w:rPr>
+          <w:rFonts w:cs="Trebuchet MS" w:hAnsi="Trebuchet MS" w:eastAsia="Trebuchet MS" w:ascii="Trebuchet MS"/>
+          <w:b w:val="1"/>
+          <w:color w:val="1155cc"/>
+          <w:sz w:val="24"/>
+          <w:rtl w:val="0"/>
+        </w:rPr>
+        <w:t xml:space="preserve">Редактирование сотрудника</w:t>
+      </w:r>
+    </w:p>
+    <w:p>
+      <w:pPr>
+        <w:numPr>
+          <w:ilvl w:val="0"/>
+          <w:numId w:val="2"/>
+        </w:numPr>
+        <w:ind w:left="720" w:hanging="359"/>
+        <w:contextualSpacing w:val="1"/>
+        <w:rPr>
+          <w:rFonts w:cs="Courier New" w:hAnsi="Courier New" w:eastAsia="Courier New" w:ascii="Courier New"/>
+          <w:u w:val="none"/>
+        </w:rPr>
+      </w:pPr>
+      <w:r>
+        <w:rPr>
+          <w:rFonts w:cs="Courier New" w:hAnsi="Courier New" w:eastAsia="Courier New" w:ascii="Courier New"/>
+          <w:rtl w:val="0"/>
+        </w:rPr>
+        <w:t xml:space="preserve">Пользователь имеет возможность редактировать данные существующего сотрудника.</w:t>
+      </w:r>
+    </w:p>
+    <w:p>
+      <w:pPr>
+        <w:contextualSpacing w:val="0"/>
+        <w:rPr/>
+      </w:pPr>
+      <w:r>
+        <w:rPr>
+          <w:rFonts w:cs="Trebuchet MS" w:hAnsi="Trebuchet MS" w:eastAsia="Trebuchet MS" w:ascii="Trebuchet MS"/>
+          <w:b w:val="1"/>
+          <w:color w:val="1155cc"/>
+          <w:sz w:val="24"/>
+          <w:rtl w:val="0"/>
+        </w:rPr>
+        <w:t xml:space="preserve">Просмотр сведений о зарплатах сотрудников</w:t>
+      </w:r>
+    </w:p>
+    <w:p>
+      <w:pPr>
+        <w:numPr>
+          <w:ilvl w:val="0"/>
+          <w:numId w:val="6"/>
+        </w:numPr>
+        <w:ind w:left="720" w:hanging="359"/>
+        <w:contextualSpacing w:val="1"/>
+        <w:rPr>
+          <w:rFonts w:cs="Courier New" w:hAnsi="Courier New" w:eastAsia="Courier New" w:ascii="Courier New"/>
+          <w:u w:val="none"/>
+        </w:rPr>
+      </w:pPr>
+      <w:r>
+        <w:rPr>
+          <w:rFonts w:cs="Courier New" w:hAnsi="Courier New" w:eastAsia="Courier New" w:ascii="Courier New"/>
+          <w:rtl w:val="0"/>
+        </w:rPr>
+        <w:t xml:space="preserve">Система возвращает общую сумму для выплаты всем сотрудникам предприятия</w:t>
+      </w:r>
+    </w:p>
+    <w:p>
+      <w:pPr>
+        <w:numPr>
+          <w:ilvl w:val="0"/>
+          <w:numId w:val="6"/>
+        </w:numPr>
+        <w:ind w:left="720" w:hanging="359"/>
+        <w:contextualSpacing w:val="1"/>
+        <w:rPr>
+          <w:rFonts w:cs="Courier New" w:hAnsi="Courier New" w:eastAsia="Courier New" w:ascii="Courier New"/>
+          <w:u w:val="none"/>
+        </w:rPr>
+      </w:pPr>
+      <w:r>
+        <w:rPr>
+          <w:rFonts w:cs="Courier New" w:hAnsi="Courier New" w:eastAsia="Courier New" w:ascii="Courier New"/>
+          <w:rtl w:val="0"/>
+        </w:rPr>
+        <w:t xml:space="preserve">Система возвращает среднюю зарплату сотрудника по предприятию</w:t>
+      </w:r>
+    </w:p>
+    <w:p>
+      <w:pPr>
+        <w:numPr>
+          <w:ilvl w:val="0"/>
+          <w:numId w:val="6"/>
+        </w:numPr>
+        <w:ind w:left="720" w:hanging="359"/>
+        <w:contextualSpacing w:val="1"/>
+        <w:rPr>
+          <w:rFonts w:cs="Courier New" w:hAnsi="Courier New" w:eastAsia="Courier New" w:ascii="Courier New"/>
+          <w:u w:val="none"/>
+        </w:rPr>
+      </w:pPr>
+      <w:r>
+        <w:rPr>
+          <w:rFonts w:cs="Courier New" w:hAnsi="Courier New" w:eastAsia="Courier New" w:ascii="Courier New"/>
+          <w:rtl w:val="0"/>
+        </w:rPr>
+        <w:t xml:space="preserve">Система возвращает максимальную и минимальную зарплату сотрудника</w:t>
+      </w:r>
+    </w:p>
+    <w:p>
+      <w:pPr>
+        <w:contextualSpacing w:val="0"/>
+      </w:pPr>
+      <w:r>
+        <w:rPr>
+          <w:rFonts w:cs="Trebuchet MS" w:hAnsi="Trebuchet MS" w:eastAsia="Trebuchet MS" w:ascii="Trebuchet MS"/>
+          <w:b w:val="1"/>
+          <w:color w:val="1155cc"/>
+          <w:sz w:val="24"/>
+          <w:rtl w:val="0"/>
+        </w:rPr>
+        <w:t xml:space="preserve">Поиск </w:t>
+      </w:r>
+    </w:p>
+    <w:p>
+      <w:pPr>
+        <w:numPr>
+          <w:ilvl w:val="0"/>
+          <w:numId w:val="17"/>
+        </w:numPr>
+        <w:ind w:left="720" w:hanging="359"/>
+        <w:contextualSpacing w:val="1"/>
+        <w:rPr>
+          <w:rFonts w:cs="Courier New" w:hAnsi="Courier New" w:eastAsia="Courier New" w:ascii="Courier New"/>
+          <w:u w:val="none"/>
+        </w:rPr>
+      </w:pPr>
+      <w:r>
+        <w:rPr>
+          <w:rFonts w:cs="Courier New" w:hAnsi="Courier New" w:eastAsia="Courier New" w:ascii="Courier New"/>
+          <w:rtl w:val="0"/>
+        </w:rPr>
+        <w:t xml:space="preserve">Пользователь вводит фамилию , система возвращает список сотрудников с данной фамилией.</w:t>
+      </w:r>
+    </w:p>
+    <w:p>
+      <w:pPr>
+        <w:contextualSpacing w:val="0"/>
+      </w:pPr>
+      <w:r>
+        <w:rPr>
+          <w:rtl w:val="0"/>
+        </w:rPr>
+      </w:r>
+    </w:p>
+    <w:p>
+      <w:pPr>
+        <w:contextualSpacing w:val="0"/>
+      </w:pPr>
+      <w:r>
+        <w:rPr>
+          <w:rFonts w:cs="Trebuchet MS" w:hAnsi="Trebuchet MS" w:eastAsia="Trebuchet MS" w:ascii="Trebuchet MS"/>
+          <w:b w:val="1"/>
+          <w:color w:val="1155cc"/>
+          <w:sz w:val="24"/>
+          <w:rtl w:val="0"/>
+        </w:rPr>
+        <w:t xml:space="preserve">Сортировка :</w:t>
+      </w:r>
+    </w:p>
+    <w:p>
+      <w:pPr>
+        <w:numPr>
+          <w:ilvl w:val="0"/>
+          <w:numId w:val="19"/>
+        </w:numPr>
+        <w:ind w:left="1440" w:hanging="359"/>
+        <w:contextualSpacing w:val="1"/>
+        <w:rPr>
+          <w:rFonts w:cs="Trebuchet MS" w:hAnsi="Trebuchet MS" w:eastAsia="Trebuchet MS" w:ascii="Trebuchet MS"/>
+          <w:b w:val="1"/>
+          <w:sz w:val="24"/>
+          <w:u w:val="none"/>
+        </w:rPr>
+      </w:pPr>
+      <w:r>
+        <w:rPr>
+          <w:rFonts w:cs="Trebuchet MS" w:hAnsi="Trebuchet MS" w:eastAsia="Trebuchet MS" w:ascii="Trebuchet MS"/>
+          <w:b w:val="1"/>
+          <w:color w:val="1155cc"/>
+          <w:sz w:val="24"/>
+          <w:rtl w:val="0"/>
+        </w:rPr>
+        <w:t xml:space="preserve"> по уровню зарплаты:</w:t>
+      </w:r>
+    </w:p>
+    <w:p>
+      <w:pPr>
+        <w:numPr>
+          <w:ilvl w:val="0"/>
+          <w:numId w:val="24"/>
+        </w:numPr>
+        <w:ind w:left="720" w:hanging="359"/>
+        <w:contextualSpacing w:val="1"/>
+        <w:rPr>
+          <w:rFonts w:cs="Courier New" w:hAnsi="Courier New" w:eastAsia="Courier New" w:ascii="Courier New"/>
+          <w:u w:val="none"/>
+        </w:rPr>
+      </w:pPr>
+      <w:r>
+        <w:rPr>
+          <w:rFonts w:cs="Courier New" w:hAnsi="Courier New" w:eastAsia="Courier New" w:ascii="Courier New"/>
+          <w:rtl w:val="0"/>
+        </w:rPr>
+        <w:t xml:space="preserve">Система возвращает список сотрудников, отсортированных по уровню зарплаты (ASC)</w:t>
+      </w:r>
+    </w:p>
+    <w:p>
+      <w:pPr>
+        <w:contextualSpacing w:val="0"/>
+        <w:rPr/>
+      </w:pPr>
+      <w:r>
+        <w:rPr>
+          <w:rtl w:val="0"/>
+        </w:rPr>
+      </w:r>
+    </w:p>
+    <w:p>
+      <w:pPr>
+        <w:numPr>
+          <w:ilvl w:val="0"/>
+          <w:numId w:val="12"/>
+        </w:numPr>
+        <w:ind w:left="1440" w:hanging="359"/>
+        <w:contextualSpacing w:val="1"/>
+        <w:rPr>
+          <w:rFonts w:cs="Trebuchet MS" w:hAnsi="Trebuchet MS" w:eastAsia="Trebuchet MS" w:ascii="Trebuchet MS"/>
+          <w:b w:val="1"/>
+          <w:sz w:val="24"/>
+          <w:u w:val="none"/>
+        </w:rPr>
+      </w:pPr>
+      <w:r>
+        <w:rPr>
+          <w:rFonts w:cs="Trebuchet MS" w:hAnsi="Trebuchet MS" w:eastAsia="Trebuchet MS" w:ascii="Trebuchet MS"/>
+          <w:b w:val="1"/>
+          <w:color w:val="1155cc"/>
+          <w:sz w:val="24"/>
+          <w:rtl w:val="0"/>
+        </w:rPr>
+        <w:t xml:space="preserve">по дате рождения:</w:t>
+      </w:r>
+    </w:p>
+    <w:p>
+      <w:pPr>
+        <w:numPr>
+          <w:ilvl w:val="0"/>
+          <w:numId w:val="14"/>
+        </w:numPr>
+        <w:ind w:left="720" w:hanging="359"/>
+        <w:contextualSpacing w:val="1"/>
+        <w:rPr>
+          <w:rFonts w:cs="Courier New" w:hAnsi="Courier New" w:eastAsia="Courier New" w:ascii="Courier New"/>
+          <w:u w:val="none"/>
+        </w:rPr>
+      </w:pPr>
+      <w:r>
+        <w:rPr>
+          <w:rFonts w:cs="Courier New" w:hAnsi="Courier New" w:eastAsia="Courier New" w:ascii="Courier New"/>
+          <w:rtl w:val="0"/>
+        </w:rPr>
+        <w:t xml:space="preserve">Система возвращает список сотрудников, отсортированных по дате рождения </w:t>
+      </w:r>
+      <w:r>
+        <w:rPr>
+          <w:rFonts w:cs="Courier New" w:hAnsi="Courier New" w:eastAsia="Courier New" w:ascii="Courier New"/>
+          <w:rtl w:val="0"/>
+        </w:rPr>
+        <w:t xml:space="preserve">(ASC)</w:t>
+      </w:r>
+      <w:r>
+        <w:rPr>
+          <w:rtl w:val="0"/>
+        </w:rPr>
+      </w:r>
+    </w:p>
+    <w:p>
+      <w:pPr>
+        <w:contextualSpacing w:val="0"/>
+      </w:pPr>
+      <w:r>
+        <w:rPr>
+          <w:rtl w:val="0"/>
+        </w:rPr>
+      </w:r>
+    </w:p>
+    <w:p>
+      <w:pPr>
+        <w:numPr>
+          <w:ilvl w:val="0"/>
+          <w:numId w:val="9"/>
+        </w:numPr>
+        <w:ind w:left="1440" w:hanging="359"/>
+        <w:contextualSpacing w:val="1"/>
+        <w:rPr>
+          <w:rFonts w:cs="Trebuchet MS" w:hAnsi="Trebuchet MS" w:eastAsia="Trebuchet MS" w:ascii="Trebuchet MS"/>
+          <w:b w:val="1"/>
+          <w:sz w:val="24"/>
+          <w:u w:val="none"/>
+        </w:rPr>
+      </w:pPr>
+      <w:r>
+        <w:rPr>
+          <w:rFonts w:cs="Trebuchet MS" w:hAnsi="Trebuchet MS" w:eastAsia="Trebuchet MS" w:ascii="Trebuchet MS"/>
+          <w:b w:val="1"/>
+          <w:color w:val="1155cc"/>
+          <w:sz w:val="24"/>
+          <w:rtl w:val="0"/>
+        </w:rPr>
+        <w:t xml:space="preserve">по имени и фамилии:</w:t>
+      </w:r>
+    </w:p>
+    <w:p>
+      <w:pPr>
+        <w:numPr>
+          <w:ilvl w:val="0"/>
+          <w:numId w:val="7"/>
+        </w:numPr>
+        <w:ind w:left="720" w:hanging="359"/>
+        <w:contextualSpacing w:val="1"/>
+        <w:rPr>
+          <w:rFonts w:cs="Courier New" w:hAnsi="Courier New" w:eastAsia="Courier New" w:ascii="Courier New"/>
+          <w:u w:val="none"/>
+        </w:rPr>
+      </w:pPr>
+      <w:r>
+        <w:rPr>
+          <w:rFonts w:cs="Courier New" w:hAnsi="Courier New" w:eastAsia="Courier New" w:ascii="Courier New"/>
+          <w:rtl w:val="0"/>
+        </w:rPr>
+        <w:t xml:space="preserve">Система возвращает список сотрудников, отсортированных по имени и фамилии (ASC)</w:t>
+      </w:r>
+    </w:p>
+    <w:p>
+      <w:pPr>
+        <w:contextualSpacing w:val="0"/>
+      </w:pPr>
+      <w:r>
+        <w:rPr>
+          <w:rFonts w:cs="Trebuchet MS" w:hAnsi="Trebuchet MS" w:eastAsia="Trebuchet MS" w:ascii="Trebuchet MS"/>
+          <w:b w:val="1"/>
+          <w:color w:val="1155cc"/>
+          <w:sz w:val="24"/>
+          <w:rtl w:val="0"/>
+        </w:rPr>
+        <w:t xml:space="preserve">Создание департамента:</w:t>
+      </w:r>
+    </w:p>
+    <w:p>
+      <w:pPr>
+        <w:numPr>
+          <w:ilvl w:val="0"/>
+          <w:numId w:val="20"/>
+        </w:numPr>
+        <w:ind w:left="720" w:hanging="359"/>
+        <w:contextualSpacing w:val="1"/>
+        <w:rPr>
+          <w:rFonts w:cs="Courier New" w:hAnsi="Courier New" w:eastAsia="Courier New" w:ascii="Courier New"/>
+          <w:u w:val="none"/>
+        </w:rPr>
+      </w:pPr>
+      <w:r>
+        <w:rPr>
+          <w:rFonts w:cs="Courier New" w:hAnsi="Courier New" w:eastAsia="Courier New" w:ascii="Courier New"/>
+          <w:rtl w:val="0"/>
+        </w:rPr>
+        <w:t xml:space="preserve">Пользователь имеет возможность добавить новый департамент в систему.</w:t>
+      </w:r>
+    </w:p>
+    <w:p>
+      <w:pPr>
+        <w:contextualSpacing w:val="0"/>
+      </w:pPr>
+      <w:r>
+        <w:rPr>
+          <w:rtl w:val="0"/>
+        </w:rPr>
+      </w:r>
+    </w:p>
+    <w:p>
+      <w:pPr>
+        <w:contextualSpacing w:val="0"/>
+      </w:pPr>
+      <w:r>
+        <w:rPr>
+          <w:rFonts w:cs="Trebuchet MS" w:hAnsi="Trebuchet MS" w:eastAsia="Trebuchet MS" w:ascii="Trebuchet MS"/>
+          <w:b w:val="1"/>
+          <w:color w:val="1155cc"/>
+          <w:sz w:val="24"/>
+          <w:rtl w:val="0"/>
+        </w:rPr>
+        <w:t xml:space="preserve">Редактирование департамента:</w:t>
+      </w:r>
+    </w:p>
+    <w:p>
+      <w:pPr>
+        <w:numPr>
+          <w:ilvl w:val="0"/>
+          <w:numId w:val="21"/>
+        </w:numPr>
+        <w:ind w:left="720" w:hanging="359"/>
+        <w:contextualSpacing w:val="1"/>
+        <w:rPr>
+          <w:rFonts w:cs="Courier New" w:hAnsi="Courier New" w:eastAsia="Courier New" w:ascii="Courier New"/>
+          <w:u w:val="none"/>
+        </w:rPr>
+      </w:pPr>
+      <w:r>
+        <w:rPr>
+          <w:rFonts w:cs="Courier New" w:hAnsi="Courier New" w:eastAsia="Courier New" w:ascii="Courier New"/>
+          <w:rtl w:val="0"/>
+        </w:rPr>
+        <w:t xml:space="preserve">Пользователь имеет возможность отредактировать название существующего департамента.</w:t>
+      </w:r>
+    </w:p>
+    <w:p>
+      <w:pPr>
+        <w:contextualSpacing w:val="0"/>
+      </w:pPr>
+      <w:r>
+        <w:rPr>
+          <w:rFonts w:cs="Trebuchet MS" w:hAnsi="Trebuchet MS" w:eastAsia="Trebuchet MS" w:ascii="Trebuchet MS"/>
+          <w:b w:val="1"/>
+          <w:color w:val="1155cc"/>
+          <w:sz w:val="24"/>
+          <w:rtl w:val="0"/>
+        </w:rPr>
+        <w:t xml:space="preserve">Удаление департамента:</w:t>
+      </w:r>
+    </w:p>
+    <w:p>
+      <w:pPr>
+        <w:numPr>
+          <w:ilvl w:val="0"/>
+          <w:numId w:val="16"/>
+        </w:numPr>
+        <w:ind w:left="720" w:hanging="359"/>
+        <w:contextualSpacing w:val="1"/>
+        <w:rPr>
+          <w:rFonts w:cs="Courier New" w:hAnsi="Courier New" w:eastAsia="Courier New" w:ascii="Courier New"/>
+          <w:u w:val="none"/>
+        </w:rPr>
+      </w:pPr>
+      <w:r>
+        <w:rPr>
+          <w:rFonts w:cs="Courier New" w:hAnsi="Courier New" w:eastAsia="Courier New" w:ascii="Courier New"/>
+          <w:rtl w:val="0"/>
+        </w:rPr>
+        <w:t xml:space="preserve">Пользователь имеет возможность удалить департамент из системы.</w:t>
+      </w:r>
+    </w:p>
+    <w:p>
+      <w:pPr>
+        <w:contextualSpacing w:val="0"/>
+        <w:rPr/>
+      </w:pPr>
+      <w:r>
+        <w:rPr>
+          <w:rFonts w:cs="Trebuchet MS" w:hAnsi="Trebuchet MS" w:eastAsia="Trebuchet MS" w:ascii="Trebuchet MS"/>
+          <w:b w:val="1"/>
+          <w:color w:val="1155cc"/>
+          <w:sz w:val="24"/>
+          <w:rtl w:val="0"/>
+        </w:rPr>
+        <w:t xml:space="preserve">Добавление сотрудников в департамент:</w:t>
+      </w:r>
+    </w:p>
+    <w:p>
+      <w:pPr>
+        <w:numPr>
+          <w:ilvl w:val="0"/>
+          <w:numId w:val="5"/>
+        </w:numPr>
+        <w:ind w:left="720" w:hanging="359"/>
+        <w:contextualSpacing w:val="1"/>
+        <w:rPr>
+          <w:rFonts w:cs="Courier New" w:hAnsi="Courier New" w:eastAsia="Courier New" w:ascii="Courier New"/>
+        </w:rPr>
+      </w:pPr>
+      <w:r>
+        <w:rPr>
+          <w:rFonts w:cs="Courier New" w:hAnsi="Courier New" w:eastAsia="Courier New" w:ascii="Courier New"/>
+          <w:rtl w:val="0"/>
+        </w:rPr>
+        <w:t xml:space="preserve">Пользователь имеет возможность добавлять сотрудников в конкретный департамент.</w:t>
+      </w:r>
+      <w:r>
+        <w:rPr>
+          <w:rtl w:val="0"/>
+        </w:rPr>
+      </w:r>
+    </w:p>
+    <w:p>
+      <w:pPr>
+        <w:contextualSpacing w:val="0"/>
+        <w:rPr/>
+      </w:pPr>
+      <w:r>
+        <w:rPr>
+          <w:rFonts w:cs="Trebuchet MS" w:hAnsi="Trebuchet MS" w:eastAsia="Trebuchet MS" w:ascii="Trebuchet MS"/>
+          <w:b w:val="1"/>
+          <w:color w:val="1155cc"/>
+          <w:sz w:val="24"/>
+          <w:rtl w:val="0"/>
+        </w:rPr>
+        <w:t xml:space="preserve">Удаление сотрудников из департамента</w:t>
+      </w:r>
+    </w:p>
+    <w:p>
+      <w:pPr>
+        <w:numPr>
+          <w:ilvl w:val="0"/>
+          <w:numId w:val="18"/>
+        </w:numPr>
+        <w:ind w:left="720" w:hanging="359"/>
+        <w:contextualSpacing w:val="1"/>
+        <w:rPr>
+          <w:rFonts w:cs="Courier New" w:hAnsi="Courier New" w:eastAsia="Courier New" w:ascii="Courier New"/>
+        </w:rPr>
+      </w:pPr>
+      <w:r>
+        <w:rPr>
+          <w:rFonts w:cs="Courier New" w:hAnsi="Courier New" w:eastAsia="Courier New" w:ascii="Courier New"/>
+          <w:rtl w:val="0"/>
+        </w:rPr>
+        <w:t xml:space="preserve">Пользователь имеет возможность удалять сотрудников из департамента.</w:t>
+      </w:r>
+    </w:p>
+    <w:p>
+      <w:pPr>
+        <w:contextualSpacing w:val="0"/>
+      </w:pPr>
+      <w:r>
+        <w:rPr>
+          <w:rFonts w:cs="Trebuchet MS" w:hAnsi="Trebuchet MS" w:eastAsia="Trebuchet MS" w:ascii="Trebuchet MS"/>
+          <w:b w:val="1"/>
+          <w:color w:val="1155cc"/>
+          <w:sz w:val="24"/>
+          <w:rtl w:val="0"/>
+        </w:rPr>
+        <w:t xml:space="preserve">Сортировка :</w:t>
+      </w:r>
+    </w:p>
+    <w:p>
+      <w:pPr>
+        <w:numPr>
+          <w:ilvl w:val="0"/>
+          <w:numId w:val="23"/>
+        </w:numPr>
+        <w:ind w:left="1440" w:hanging="359"/>
+        <w:contextualSpacing w:val="1"/>
+        <w:rPr>
+          <w:rFonts w:cs="Trebuchet MS" w:hAnsi="Trebuchet MS" w:eastAsia="Trebuchet MS" w:ascii="Trebuchet MS"/>
+          <w:b w:val="1"/>
+          <w:sz w:val="24"/>
+        </w:rPr>
+      </w:pPr>
+      <w:r>
+        <w:rPr>
+          <w:rFonts w:cs="Trebuchet MS" w:hAnsi="Trebuchet MS" w:eastAsia="Trebuchet MS" w:ascii="Trebuchet MS"/>
+          <w:b w:val="1"/>
+          <w:color w:val="1155cc"/>
+          <w:sz w:val="24"/>
+          <w:rtl w:val="0"/>
+        </w:rPr>
+        <w:t xml:space="preserve">по количеству сотрудников</w:t>
+      </w:r>
+    </w:p>
+    <w:p>
+      <w:pPr>
+        <w:numPr>
+          <w:ilvl w:val="0"/>
+          <w:numId w:val="3"/>
+        </w:numPr>
+        <w:ind w:left="720" w:hanging="359"/>
+        <w:contextualSpacing w:val="1"/>
+        <w:rPr>
+          <w:rFonts w:cs="Trebuchet MS" w:hAnsi="Trebuchet MS" w:eastAsia="Trebuchet MS" w:ascii="Trebuchet MS"/>
+          <w:u w:val="none"/>
+        </w:rPr>
+      </w:pPr>
+      <w:r>
+        <w:rPr>
+          <w:rFonts w:cs="Courier New" w:hAnsi="Courier New" w:eastAsia="Courier New" w:ascii="Courier New"/>
+          <w:rtl w:val="0"/>
+        </w:rPr>
+        <w:t xml:space="preserve">Система возвращает пользователю список департаментов, отсортированный по количеству сотрудников в данном департаменте(ASC)</w:t>
+      </w:r>
+      <w:r>
+        <w:rPr>
+          <w:rtl w:val="0"/>
+        </w:rPr>
+      </w:r>
+    </w:p>
+    <w:p>
+      <w:pPr>
+        <w:numPr>
+          <w:ilvl w:val="0"/>
+          <w:numId w:val="23"/>
+        </w:numPr>
+        <w:ind w:left="1440" w:hanging="359"/>
+        <w:contextualSpacing w:val="1"/>
+        <w:rPr>
+          <w:rFonts w:cs="Trebuchet MS" w:hAnsi="Trebuchet MS" w:eastAsia="Trebuchet MS" w:ascii="Trebuchet MS"/>
+          <w:b w:val="1"/>
+          <w:sz w:val="24"/>
+        </w:rPr>
+      </w:pPr>
+      <w:r>
+        <w:rPr>
+          <w:rFonts w:cs="Trebuchet MS" w:hAnsi="Trebuchet MS" w:eastAsia="Trebuchet MS" w:ascii="Trebuchet MS"/>
+          <w:b w:val="1"/>
+          <w:color w:val="1155cc"/>
+          <w:sz w:val="24"/>
+          <w:rtl w:val="0"/>
+        </w:rPr>
+        <w:t xml:space="preserve">по затратам на зарплату</w:t>
+      </w:r>
+    </w:p>
+    <w:p>
+      <w:pPr>
+        <w:numPr>
+          <w:ilvl w:val="0"/>
+          <w:numId w:val="13"/>
+        </w:numPr>
+        <w:ind w:left="720" w:hanging="359"/>
+        <w:contextualSpacing w:val="1"/>
+        <w:rPr>
+          <w:rFonts w:cs="Trebuchet MS" w:hAnsi="Trebuchet MS" w:eastAsia="Trebuchet MS" w:ascii="Trebuchet MS"/>
+          <w:u w:val="none"/>
+        </w:rPr>
+      </w:pPr>
+      <w:r>
+        <w:rPr>
+          <w:rFonts w:cs="Courier New" w:hAnsi="Courier New" w:eastAsia="Courier New" w:ascii="Courier New"/>
+          <w:rtl w:val="0"/>
+        </w:rPr>
+        <w:t xml:space="preserve">Система возвращает пользователю список департаментов, отсортированный по сумме выплат на зарплату всем сотрудникам данного департамента (ASC)</w:t>
+      </w:r>
+      <w:r>
+        <w:rPr>
+          <w:rtl w:val="0"/>
+        </w:rPr>
+      </w:r>
+    </w:p>
+    <w:p>
+      <w:pPr>
+        <w:contextualSpacing w:val="0"/>
+      </w:pPr>
+      <w:r>
+        <w:rPr>
+          <w:rtl w:val="0"/>
+        </w:rPr>
+      </w:r>
+    </w:p>
+    <w:p>
+      <w:pPr>
+        <w:contextualSpacing w:val="0"/>
+      </w:pPr>
+      <w:r>
+        <w:rPr>
+          <w:rFonts w:cs="Trebuchet MS" w:hAnsi="Trebuchet MS" w:eastAsia="Trebuchet MS" w:ascii="Trebuchet MS"/>
+          <w:b w:val="1"/>
+          <w:color w:val="1155cc"/>
+          <w:sz w:val="24"/>
+          <w:rtl w:val="0"/>
+        </w:rPr>
+        <w:t xml:space="preserve">Просмотр списка сотрудников конкретного департамента и их количества:</w:t>
+      </w:r>
+    </w:p>
+    <w:p>
+      <w:pPr>
+        <w:numPr>
+          <w:ilvl w:val="0"/>
+          <w:numId w:val="4"/>
+        </w:numPr>
+        <w:ind w:left="720" w:hanging="359"/>
+        <w:contextualSpacing w:val="1"/>
+        <w:rPr>
+          <w:rFonts w:cs="Courier New" w:hAnsi="Courier New" w:eastAsia="Courier New" w:ascii="Courier New"/>
+          <w:u w:val="none"/>
+        </w:rPr>
+      </w:pPr>
+      <w:r>
+        <w:rPr>
+          <w:rFonts w:cs="Courier New" w:hAnsi="Courier New" w:eastAsia="Courier New" w:ascii="Courier New"/>
+          <w:rtl w:val="0"/>
+        </w:rPr>
+        <w:t xml:space="preserve">Пользователь выбирает название департамента. Система возвращает пользователю список сотрудников данного департамента и их количество.</w:t>
+      </w:r>
+      <w:r>
+        <w:rPr>
+          <w:rtl w:val="0"/>
+        </w:rPr>
+      </w:r>
+    </w:p>
+    <w:p>
+      <w:pPr>
+        <w:contextualSpacing w:val="0"/>
+      </w:pPr>
+      <w:r>
+        <w:rPr>
+          <w:rFonts w:cs="Trebuchet MS" w:hAnsi="Trebuchet MS" w:eastAsia="Trebuchet MS" w:ascii="Trebuchet MS"/>
+          <w:b w:val="1"/>
+          <w:color w:val="1155cc"/>
+          <w:sz w:val="24"/>
+          <w:rtl w:val="0"/>
+        </w:rPr>
+        <w:t xml:space="preserve">Просмотр списка всех существующих департаментов:</w:t>
       </w:r>
     </w:p>
     <w:p>
@@ -50,20 +871,25 @@
         <w:contextualSpacing w:val="1"/>
         <w:rPr>
           <w:rFonts w:cs="Courier New" w:hAnsi="Courier New" w:eastAsia="Courier New" w:ascii="Courier New"/>
-        </w:rPr>
-      </w:pPr>
-      <w:r>
-        <w:rPr>
-          <w:rFonts w:cs="Courier New" w:hAnsi="Courier New" w:eastAsia="Courier New" w:ascii="Courier New"/>
-          <w:rtl w:val="0"/>
-        </w:rPr>
-        <w:t xml:space="preserve">Пользователь имеет возможность просмотреть список всех существующих сотрудников</w:t>
+          <w:u w:val="none"/>
+        </w:rPr>
+      </w:pPr>
+      <w:r>
+        <w:rPr>
+          <w:rFonts w:cs="Courier New" w:hAnsi="Courier New" w:eastAsia="Courier New" w:ascii="Courier New"/>
+          <w:rtl w:val="0"/>
+        </w:rPr>
+        <w:t xml:space="preserve">Пользователь имеет возможность просмотреть список всех существующих в системе департаментов</w:t>
+      </w:r>
+      <w:r>
+        <w:rPr>
+          <w:rtl w:val="0"/>
+        </w:rPr>
       </w:r>
     </w:p>
     <w:p>
       <w:pPr>
         <w:contextualSpacing w:val="0"/>
-        <w:rPr/>
       </w:pPr>
       <w:r>
         <w:rPr>
@@ -73,741 +899,7 @@
           <w:sz w:val="24"/>
           <w:rtl w:val="0"/>
         </w:rPr>
-        <w:t xml:space="preserve">Добавление сотрудника</w:t>
-      </w:r>
-    </w:p>
-    <w:p>
-      <w:pPr>
-        <w:numPr>
-          <w:ilvl w:val="0"/>
-          <w:numId w:val="20"/>
-        </w:numPr>
-        <w:ind w:left="720" w:hanging="359"/>
-        <w:contextualSpacing w:val="1"/>
-        <w:rPr>
-          <w:rFonts w:cs="Courier New" w:hAnsi="Courier New" w:eastAsia="Courier New" w:ascii="Courier New"/>
-          <w:u w:val="none"/>
-        </w:rPr>
-      </w:pPr>
-      <w:r>
-        <w:rPr>
-          <w:rFonts w:cs="Courier New" w:hAnsi="Courier New" w:eastAsia="Courier New" w:ascii="Courier New"/>
-          <w:rtl w:val="0"/>
-        </w:rPr>
-        <w:t xml:space="preserve">Пользователь имеет возможность добавить сотрудника в систему.</w:t>
-      </w:r>
-    </w:p>
-    <w:p>
-      <w:pPr>
-        <w:contextualSpacing w:val="0"/>
-      </w:pPr>
-      <w:r>
-        <w:rPr>
-          <w:rFonts w:cs="Trebuchet MS" w:hAnsi="Trebuchet MS" w:eastAsia="Trebuchet MS" w:ascii="Trebuchet MS"/>
-          <w:b w:val="1"/>
-          <w:color w:val="1155cc"/>
-          <w:sz w:val="24"/>
-          <w:rtl w:val="0"/>
-        </w:rPr>
-        <w:t xml:space="preserve">Удаление сотрудника</w:t>
-      </w:r>
-    </w:p>
-    <w:p>
-      <w:pPr>
-        <w:numPr>
-          <w:ilvl w:val="0"/>
-          <w:numId w:val="21"/>
-        </w:numPr>
-        <w:ind w:left="720" w:hanging="359"/>
-        <w:contextualSpacing w:val="1"/>
-        <w:rPr>
-          <w:rFonts w:cs="Courier New" w:hAnsi="Courier New" w:eastAsia="Courier New" w:ascii="Courier New"/>
-          <w:u w:val="none"/>
-        </w:rPr>
-      </w:pPr>
-      <w:r>
-        <w:rPr>
-          <w:rFonts w:cs="Courier New" w:hAnsi="Courier New" w:eastAsia="Courier New" w:ascii="Courier New"/>
-          <w:rtl w:val="0"/>
-        </w:rPr>
-        <w:t xml:space="preserve">Пользователь имеет возможность удалить сотрудника из системы.</w:t>
-      </w:r>
-    </w:p>
-    <w:p>
-      <w:pPr>
-        <w:contextualSpacing w:val="0"/>
-      </w:pPr>
-      <w:r>
-        <w:rPr>
-          <w:rFonts w:cs="Trebuchet MS" w:hAnsi="Trebuchet MS" w:eastAsia="Trebuchet MS" w:ascii="Trebuchet MS"/>
-          <w:b w:val="1"/>
-          <w:color w:val="1155cc"/>
-          <w:sz w:val="24"/>
-          <w:rtl w:val="0"/>
-        </w:rPr>
-        <w:t xml:space="preserve">Редактирование сотрудника</w:t>
-      </w:r>
-    </w:p>
-    <w:p>
-      <w:pPr>
-        <w:numPr>
-          <w:ilvl w:val="0"/>
-          <w:numId w:val="11"/>
-        </w:numPr>
-        <w:ind w:left="720" w:hanging="359"/>
-        <w:contextualSpacing w:val="1"/>
-        <w:rPr>
-          <w:rFonts w:cs="Courier New" w:hAnsi="Courier New" w:eastAsia="Courier New" w:ascii="Courier New"/>
-          <w:u w:val="none"/>
-        </w:rPr>
-      </w:pPr>
-      <w:r>
-        <w:rPr>
-          <w:rFonts w:cs="Courier New" w:hAnsi="Courier New" w:eastAsia="Courier New" w:ascii="Courier New"/>
-          <w:rtl w:val="0"/>
-        </w:rPr>
-        <w:t xml:space="preserve">Пользователь имеет возможность редактировать данные существующего сотрудника.</w:t>
-      </w:r>
-    </w:p>
-    <w:p>
-      <w:pPr>
-        <w:contextualSpacing w:val="0"/>
-        <w:rPr/>
-      </w:pPr>
-      <w:r>
-        <w:rPr>
-          <w:rFonts w:cs="Trebuchet MS" w:hAnsi="Trebuchet MS" w:eastAsia="Trebuchet MS" w:ascii="Trebuchet MS"/>
-          <w:b w:val="1"/>
-          <w:color w:val="1155cc"/>
-          <w:sz w:val="24"/>
-          <w:rtl w:val="0"/>
-        </w:rPr>
-        <w:t xml:space="preserve">Просмотр сведений о зарплатах сотрудников</w:t>
-      </w:r>
-    </w:p>
-    <w:p>
-      <w:pPr>
-        <w:numPr>
-          <w:ilvl w:val="0"/>
-          <w:numId w:val="17"/>
-        </w:numPr>
-        <w:ind w:left="720" w:hanging="359"/>
-        <w:contextualSpacing w:val="1"/>
-        <w:rPr>
-          <w:rFonts w:cs="Courier New" w:hAnsi="Courier New" w:eastAsia="Courier New" w:ascii="Courier New"/>
-          <w:u w:val="none"/>
-        </w:rPr>
-      </w:pPr>
-      <w:r>
-        <w:rPr>
-          <w:rFonts w:cs="Courier New" w:hAnsi="Courier New" w:eastAsia="Courier New" w:ascii="Courier New"/>
-          <w:rtl w:val="0"/>
-        </w:rPr>
-        <w:t xml:space="preserve">Система возвращает общую сумму для выплаты всем сотрудникам предприятия</w:t>
-      </w:r>
-    </w:p>
-    <w:p>
-      <w:pPr>
-        <w:numPr>
-          <w:ilvl w:val="0"/>
-          <w:numId w:val="17"/>
-        </w:numPr>
-        <w:ind w:left="720" w:hanging="359"/>
-        <w:contextualSpacing w:val="1"/>
-        <w:rPr>
-          <w:rFonts w:cs="Courier New" w:hAnsi="Courier New" w:eastAsia="Courier New" w:ascii="Courier New"/>
-          <w:u w:val="none"/>
-        </w:rPr>
-      </w:pPr>
-      <w:r>
-        <w:rPr>
-          <w:rFonts w:cs="Courier New" w:hAnsi="Courier New" w:eastAsia="Courier New" w:ascii="Courier New"/>
-          <w:rtl w:val="0"/>
-        </w:rPr>
-        <w:t xml:space="preserve">Система возвращает среднюю зарплату сотрудника по предприятию</w:t>
-      </w:r>
-    </w:p>
-    <w:p>
-      <w:pPr>
-        <w:numPr>
-          <w:ilvl w:val="0"/>
-          <w:numId w:val="17"/>
-        </w:numPr>
-        <w:ind w:left="720" w:hanging="359"/>
-        <w:contextualSpacing w:val="1"/>
-        <w:rPr>
-          <w:rFonts w:cs="Courier New" w:hAnsi="Courier New" w:eastAsia="Courier New" w:ascii="Courier New"/>
-          <w:u w:val="none"/>
-        </w:rPr>
-      </w:pPr>
-      <w:r>
-        <w:rPr>
-          <w:rFonts w:cs="Courier New" w:hAnsi="Courier New" w:eastAsia="Courier New" w:ascii="Courier New"/>
-          <w:rtl w:val="0"/>
-        </w:rPr>
-        <w:t xml:space="preserve">Система возвращает максимальную и минимальную зарплату сотрудника</w:t>
-      </w:r>
-    </w:p>
-    <w:p>
-      <w:pPr>
-        <w:contextualSpacing w:val="0"/>
-      </w:pPr>
-      <w:r>
-        <w:rPr>
-          <w:rFonts w:cs="Trebuchet MS" w:hAnsi="Trebuchet MS" w:eastAsia="Trebuchet MS" w:ascii="Trebuchet MS"/>
-          <w:b w:val="1"/>
-          <w:color w:val="1155cc"/>
-          <w:sz w:val="24"/>
-          <w:rtl w:val="0"/>
-        </w:rPr>
-        <w:t xml:space="preserve">Поиск </w:t>
-      </w:r>
-    </w:p>
-    <w:p>
-      <w:pPr>
-        <w:numPr>
-          <w:ilvl w:val="0"/>
-          <w:numId w:val="6"/>
-        </w:numPr>
-        <w:ind w:left="720" w:hanging="359"/>
-        <w:contextualSpacing w:val="1"/>
-        <w:rPr>
-          <w:rFonts w:cs="Courier New" w:hAnsi="Courier New" w:eastAsia="Courier New" w:ascii="Courier New"/>
-          <w:u w:val="none"/>
-        </w:rPr>
-      </w:pPr>
-      <w:r>
-        <w:rPr>
-          <w:rFonts w:cs="Courier New" w:hAnsi="Courier New" w:eastAsia="Courier New" w:ascii="Courier New"/>
-          <w:rtl w:val="0"/>
-        </w:rPr>
-        <w:t xml:space="preserve">Пользователь вводит фамилию , система возвращает список сотрудников с данной фамилией.</w:t>
-      </w:r>
-    </w:p>
-    <w:p>
-      <w:pPr>
-        <w:contextualSpacing w:val="0"/>
-      </w:pPr>
-      <w:r>
-        <w:rPr>
-          <w:rtl w:val="0"/>
-        </w:rPr>
-      </w:r>
-    </w:p>
-    <w:p>
-      <w:pPr>
-        <w:contextualSpacing w:val="0"/>
-      </w:pPr>
-      <w:r>
-        <w:rPr>
-          <w:rFonts w:cs="Trebuchet MS" w:hAnsi="Trebuchet MS" w:eastAsia="Trebuchet MS" w:ascii="Trebuchet MS"/>
-          <w:b w:val="1"/>
-          <w:color w:val="1155cc"/>
-          <w:sz w:val="24"/>
-          <w:rtl w:val="0"/>
-        </w:rPr>
-        <w:t xml:space="preserve">Сортировка :</w:t>
-      </w:r>
-    </w:p>
-    <w:p>
-      <w:pPr>
-        <w:numPr>
-          <w:ilvl w:val="0"/>
-          <w:numId w:val="23"/>
-        </w:numPr>
-        <w:ind w:left="1440" w:hanging="359"/>
-        <w:contextualSpacing w:val="1"/>
-        <w:rPr>
-          <w:rFonts w:cs="Trebuchet MS" w:hAnsi="Trebuchet MS" w:eastAsia="Trebuchet MS" w:ascii="Trebuchet MS"/>
-          <w:b w:val="1"/>
-          <w:sz w:val="24"/>
-          <w:u w:val="none"/>
-        </w:rPr>
-      </w:pPr>
-      <w:r>
-        <w:rPr>
-          <w:rFonts w:cs="Trebuchet MS" w:hAnsi="Trebuchet MS" w:eastAsia="Trebuchet MS" w:ascii="Trebuchet MS"/>
-          <w:b w:val="1"/>
-          <w:color w:val="1155cc"/>
-          <w:sz w:val="24"/>
-          <w:rtl w:val="0"/>
-        </w:rPr>
-        <w:t xml:space="preserve"> по уровню зарплаты:</w:t>
-      </w:r>
-    </w:p>
-    <w:p>
-      <w:pPr>
-        <w:numPr>
-          <w:ilvl w:val="0"/>
-          <w:numId w:val="25"/>
-        </w:numPr>
-        <w:ind w:left="720" w:hanging="359"/>
-        <w:contextualSpacing w:val="1"/>
-        <w:rPr>
-          <w:rFonts w:cs="Courier New" w:hAnsi="Courier New" w:eastAsia="Courier New" w:ascii="Courier New"/>
-          <w:u w:val="none"/>
-        </w:rPr>
-      </w:pPr>
-      <w:r>
-        <w:rPr>
-          <w:rFonts w:cs="Courier New" w:hAnsi="Courier New" w:eastAsia="Courier New" w:ascii="Courier New"/>
-          <w:rtl w:val="0"/>
-        </w:rPr>
-        <w:t xml:space="preserve">Система возвращает список сотрудников, отсортированных по уровню зарплаты (ASC)</w:t>
-      </w:r>
-    </w:p>
-    <w:p>
-      <w:pPr>
-        <w:contextualSpacing w:val="0"/>
-      </w:pPr>
-      <w:r>
-        <w:rPr>
-          <w:rtl w:val="0"/>
-        </w:rPr>
-      </w:r>
-    </w:p>
-    <w:p>
-      <w:pPr>
-        <w:numPr>
-          <w:ilvl w:val="0"/>
-          <w:numId w:val="2"/>
-        </w:numPr>
-        <w:ind w:left="1440" w:hanging="359"/>
-        <w:contextualSpacing w:val="1"/>
-        <w:rPr>
-          <w:rFonts w:cs="Trebuchet MS" w:hAnsi="Trebuchet MS" w:eastAsia="Trebuchet MS" w:ascii="Trebuchet MS"/>
-          <w:b w:val="1"/>
-          <w:sz w:val="24"/>
-          <w:u w:val="none"/>
-        </w:rPr>
-      </w:pPr>
-      <w:r>
-        <w:rPr>
-          <w:rFonts w:cs="Trebuchet MS" w:hAnsi="Trebuchet MS" w:eastAsia="Trebuchet MS" w:ascii="Trebuchet MS"/>
-          <w:b w:val="1"/>
-          <w:color w:val="1155cc"/>
-          <w:sz w:val="24"/>
-          <w:rtl w:val="0"/>
-        </w:rPr>
-        <w:t xml:space="preserve">по дате рождения:</w:t>
-      </w:r>
-    </w:p>
-    <w:p>
-      <w:pPr>
-        <w:numPr>
-          <w:ilvl w:val="0"/>
-          <w:numId w:val="3"/>
-        </w:numPr>
-        <w:ind w:left="720" w:hanging="359"/>
-        <w:contextualSpacing w:val="1"/>
-        <w:rPr>
-          <w:rFonts w:cs="Courier New" w:hAnsi="Courier New" w:eastAsia="Courier New" w:ascii="Courier New"/>
-          <w:u w:val="none"/>
-        </w:rPr>
-      </w:pPr>
-      <w:r>
-        <w:rPr>
-          <w:rFonts w:cs="Courier New" w:hAnsi="Courier New" w:eastAsia="Courier New" w:ascii="Courier New"/>
-          <w:rtl w:val="0"/>
-        </w:rPr>
-        <w:t xml:space="preserve">Система возвращает список сотрудников, отсортированных по дате рождения </w:t>
-      </w:r>
-      <w:r>
-        <w:rPr>
-          <w:rFonts w:cs="Courier New" w:hAnsi="Courier New" w:eastAsia="Courier New" w:ascii="Courier New"/>
-          <w:rtl w:val="0"/>
-        </w:rPr>
-        <w:t xml:space="preserve">(ASC)</w:t>
-      </w:r>
-    </w:p>
-    <w:p>
-      <w:pPr>
-        <w:contextualSpacing w:val="0"/>
-      </w:pPr>
-      <w:r>
-        <w:rPr>
-          <w:rtl w:val="0"/>
-        </w:rPr>
-      </w:r>
-    </w:p>
-    <w:p>
-      <w:pPr>
-        <w:numPr>
-          <w:ilvl w:val="0"/>
-          <w:numId w:val="16"/>
-        </w:numPr>
-        <w:ind w:left="1440" w:hanging="359"/>
-        <w:contextualSpacing w:val="1"/>
-        <w:rPr>
-          <w:rFonts w:cs="Trebuchet MS" w:hAnsi="Trebuchet MS" w:eastAsia="Trebuchet MS" w:ascii="Trebuchet MS"/>
-          <w:b w:val="1"/>
-          <w:sz w:val="24"/>
-          <w:u w:val="none"/>
-        </w:rPr>
-      </w:pPr>
-      <w:r>
-        <w:rPr>
-          <w:rFonts w:cs="Trebuchet MS" w:hAnsi="Trebuchet MS" w:eastAsia="Trebuchet MS" w:ascii="Trebuchet MS"/>
-          <w:b w:val="1"/>
-          <w:color w:val="1155cc"/>
-          <w:sz w:val="24"/>
-          <w:rtl w:val="0"/>
-        </w:rPr>
-        <w:t xml:space="preserve">по фамилии:</w:t>
-      </w:r>
-    </w:p>
-    <w:p>
-      <w:pPr>
-        <w:numPr>
-          <w:ilvl w:val="0"/>
-          <w:numId w:val="10"/>
-        </w:numPr>
-        <w:ind w:left="720" w:hanging="359"/>
-        <w:contextualSpacing w:val="1"/>
-        <w:rPr>
-          <w:rFonts w:cs="Courier New" w:hAnsi="Courier New" w:eastAsia="Courier New" w:ascii="Courier New"/>
-          <w:u w:val="none"/>
-        </w:rPr>
-      </w:pPr>
-      <w:r>
-        <w:rPr>
-          <w:rFonts w:cs="Courier New" w:hAnsi="Courier New" w:eastAsia="Courier New" w:ascii="Courier New"/>
-          <w:rtl w:val="0"/>
-        </w:rPr>
-        <w:t xml:space="preserve">Система возвращает список сотрудников, отсортированных по фамилии (ASC)</w:t>
-      </w:r>
-    </w:p>
-    <w:p>
-      <w:pPr>
-        <w:contextualSpacing w:val="0"/>
-      </w:pPr>
-      <w:r>
-        <w:rPr>
-          <w:rtl w:val="0"/>
-        </w:rPr>
-      </w:r>
-    </w:p>
-    <w:p>
-      <w:pPr>
-        <w:numPr>
-          <w:ilvl w:val="0"/>
-          <w:numId w:val="19"/>
-        </w:numPr>
-        <w:ind w:left="1440" w:hanging="359"/>
-        <w:contextualSpacing w:val="1"/>
-        <w:rPr>
-          <w:rFonts w:cs="Trebuchet MS" w:hAnsi="Trebuchet MS" w:eastAsia="Trebuchet MS" w:ascii="Trebuchet MS"/>
-          <w:b w:val="1"/>
-          <w:sz w:val="24"/>
-          <w:u w:val="none"/>
-        </w:rPr>
-      </w:pPr>
-      <w:r>
-        <w:rPr>
-          <w:rFonts w:cs="Trebuchet MS" w:hAnsi="Trebuchet MS" w:eastAsia="Trebuchet MS" w:ascii="Trebuchet MS"/>
-          <w:b w:val="1"/>
-          <w:color w:val="1155cc"/>
-          <w:sz w:val="24"/>
-          <w:rtl w:val="0"/>
-        </w:rPr>
-        <w:t xml:space="preserve">по имени и фамилии:</w:t>
-      </w:r>
-    </w:p>
-    <w:p>
-      <w:pPr>
-        <w:numPr>
-          <w:ilvl w:val="0"/>
-          <w:numId w:val="18"/>
-        </w:numPr>
-        <w:ind w:left="720" w:hanging="359"/>
-        <w:contextualSpacing w:val="1"/>
-        <w:rPr>
-          <w:rFonts w:cs="Courier New" w:hAnsi="Courier New" w:eastAsia="Courier New" w:ascii="Courier New"/>
-          <w:u w:val="none"/>
-        </w:rPr>
-      </w:pPr>
-      <w:r>
-        <w:rPr>
-          <w:rFonts w:cs="Courier New" w:hAnsi="Courier New" w:eastAsia="Courier New" w:ascii="Courier New"/>
-          <w:rtl w:val="0"/>
-        </w:rPr>
-        <w:t xml:space="preserve">Система возвращает список сотрудников, отсортированных по имени и фамилии (ASC)</w:t>
-      </w:r>
-    </w:p>
-    <w:p>
-      <w:pPr>
-        <w:contextualSpacing w:val="0"/>
-      </w:pPr>
-      <w:r>
-        <w:rPr>
-          <w:rFonts w:cs="Trebuchet MS" w:hAnsi="Trebuchet MS" w:eastAsia="Trebuchet MS" w:ascii="Trebuchet MS"/>
-          <w:b w:val="1"/>
-          <w:color w:val="1155cc"/>
-          <w:sz w:val="24"/>
-          <w:rtl w:val="0"/>
-        </w:rPr>
-        <w:t xml:space="preserve">Создание департамента:</w:t>
-      </w:r>
-    </w:p>
-    <w:p>
-      <w:pPr>
-        <w:numPr>
-          <w:ilvl w:val="0"/>
-          <w:numId w:val="8"/>
-        </w:numPr>
-        <w:ind w:left="720" w:hanging="359"/>
-        <w:contextualSpacing w:val="1"/>
-        <w:rPr>
-          <w:rFonts w:cs="Courier New" w:hAnsi="Courier New" w:eastAsia="Courier New" w:ascii="Courier New"/>
-          <w:u w:val="none"/>
-        </w:rPr>
-      </w:pPr>
-      <w:r>
-        <w:rPr>
-          <w:rFonts w:cs="Courier New" w:hAnsi="Courier New" w:eastAsia="Courier New" w:ascii="Courier New"/>
-          <w:rtl w:val="0"/>
-        </w:rPr>
-        <w:t xml:space="preserve">Пользователь имеет возможность добавить новый департамент в систему.</w:t>
-      </w:r>
-    </w:p>
-    <w:p>
-      <w:pPr>
-        <w:contextualSpacing w:val="0"/>
-      </w:pPr>
-      <w:r>
-        <w:rPr>
-          <w:rFonts w:cs="Trebuchet MS" w:hAnsi="Trebuchet MS" w:eastAsia="Trebuchet MS" w:ascii="Trebuchet MS"/>
-          <w:b w:val="1"/>
-          <w:color w:val="1155cc"/>
-          <w:sz w:val="24"/>
-          <w:rtl w:val="0"/>
-        </w:rPr>
-        <w:t xml:space="preserve">Редактирование департамента:</w:t>
-      </w:r>
-    </w:p>
-    <w:p>
-      <w:pPr>
-        <w:numPr>
-          <w:ilvl w:val="0"/>
-          <w:numId w:val="24"/>
-        </w:numPr>
-        <w:ind w:left="720" w:hanging="359"/>
-        <w:contextualSpacing w:val="1"/>
-        <w:rPr>
-          <w:rFonts w:cs="Courier New" w:hAnsi="Courier New" w:eastAsia="Courier New" w:ascii="Courier New"/>
-          <w:u w:val="none"/>
-        </w:rPr>
-      </w:pPr>
-      <w:r>
-        <w:rPr>
-          <w:rFonts w:cs="Courier New" w:hAnsi="Courier New" w:eastAsia="Courier New" w:ascii="Courier New"/>
-          <w:rtl w:val="0"/>
-        </w:rPr>
-        <w:t xml:space="preserve">Пользователь имеет возможность отредактировать название существующего департамента.</w:t>
-      </w:r>
-    </w:p>
-    <w:p>
-      <w:pPr>
-        <w:contextualSpacing w:val="0"/>
-      </w:pPr>
-      <w:r>
-        <w:rPr>
-          <w:rFonts w:cs="Trebuchet MS" w:hAnsi="Trebuchet MS" w:eastAsia="Trebuchet MS" w:ascii="Trebuchet MS"/>
-          <w:b w:val="1"/>
-          <w:color w:val="1155cc"/>
-          <w:sz w:val="24"/>
-          <w:rtl w:val="0"/>
-        </w:rPr>
-        <w:t xml:space="preserve">Удаление департамента:</w:t>
-      </w:r>
-    </w:p>
-    <w:p>
-      <w:pPr>
-        <w:numPr>
-          <w:ilvl w:val="0"/>
-          <w:numId w:val="5"/>
-        </w:numPr>
-        <w:ind w:left="720" w:hanging="359"/>
-        <w:contextualSpacing w:val="1"/>
-        <w:rPr>
-          <w:rFonts w:cs="Courier New" w:hAnsi="Courier New" w:eastAsia="Courier New" w:ascii="Courier New"/>
-          <w:u w:val="none"/>
-        </w:rPr>
-      </w:pPr>
-      <w:r>
-        <w:rPr>
-          <w:rFonts w:cs="Courier New" w:hAnsi="Courier New" w:eastAsia="Courier New" w:ascii="Courier New"/>
-          <w:rtl w:val="0"/>
-        </w:rPr>
-        <w:t xml:space="preserve">Пользователь имеет возможность удалить департамент из системы.</w:t>
-      </w:r>
-    </w:p>
-    <w:p>
-      <w:pPr>
-        <w:contextualSpacing w:val="0"/>
-        <w:rPr/>
-      </w:pPr>
-      <w:r>
-        <w:rPr>
-          <w:rFonts w:cs="Trebuchet MS" w:hAnsi="Trebuchet MS" w:eastAsia="Trebuchet MS" w:ascii="Trebuchet MS"/>
-          <w:b w:val="1"/>
-          <w:color w:val="1155cc"/>
-          <w:sz w:val="24"/>
-          <w:rtl w:val="0"/>
-        </w:rPr>
-        <w:t xml:space="preserve">Добавление сотрудников в департамент:</w:t>
-      </w:r>
-    </w:p>
-    <w:p>
-      <w:pPr>
-        <w:numPr>
-          <w:ilvl w:val="0"/>
-          <w:numId w:val="15"/>
-        </w:numPr>
-        <w:ind w:left="720" w:hanging="359"/>
-        <w:contextualSpacing w:val="1"/>
-        <w:rPr>
-          <w:rFonts w:cs="Courier New" w:hAnsi="Courier New" w:eastAsia="Courier New" w:ascii="Courier New"/>
-        </w:rPr>
-      </w:pPr>
-      <w:r>
-        <w:rPr>
-          <w:rFonts w:cs="Courier New" w:hAnsi="Courier New" w:eastAsia="Courier New" w:ascii="Courier New"/>
-          <w:rtl w:val="0"/>
-        </w:rPr>
-        <w:t xml:space="preserve">Пользователь имеет возможность добавлять сотрудников в конкретный департамент.</w:t>
-      </w:r>
-      <w:r>
-        <w:rPr>
-          <w:rtl w:val="0"/>
-        </w:rPr>
-      </w:r>
-    </w:p>
-    <w:p>
-      <w:pPr>
-        <w:contextualSpacing w:val="0"/>
-        <w:rPr/>
-      </w:pPr>
-      <w:r>
-        <w:rPr>
-          <w:rFonts w:cs="Trebuchet MS" w:hAnsi="Trebuchet MS" w:eastAsia="Trebuchet MS" w:ascii="Trebuchet MS"/>
-          <w:b w:val="1"/>
-          <w:color w:val="1155cc"/>
-          <w:sz w:val="24"/>
-          <w:rtl w:val="0"/>
-        </w:rPr>
-        <w:t xml:space="preserve">Удаление сотрудников из департамента</w:t>
-      </w:r>
-    </w:p>
-    <w:p>
-      <w:pPr>
-        <w:numPr>
-          <w:ilvl w:val="0"/>
-          <w:numId w:val="7"/>
-        </w:numPr>
-        <w:ind w:left="720" w:hanging="359"/>
-        <w:contextualSpacing w:val="1"/>
-        <w:rPr>
-          <w:rFonts w:cs="Courier New" w:hAnsi="Courier New" w:eastAsia="Courier New" w:ascii="Courier New"/>
-        </w:rPr>
-      </w:pPr>
-      <w:r>
-        <w:rPr>
-          <w:rFonts w:cs="Courier New" w:hAnsi="Courier New" w:eastAsia="Courier New" w:ascii="Courier New"/>
-          <w:rtl w:val="0"/>
-        </w:rPr>
-        <w:t xml:space="preserve">Пользователь имеет возможность удалять сотрудников из департамента.</w:t>
-      </w:r>
-    </w:p>
-    <w:p>
-      <w:pPr>
-        <w:contextualSpacing w:val="0"/>
-      </w:pPr>
-      <w:r>
-        <w:rPr>
-          <w:rFonts w:cs="Trebuchet MS" w:hAnsi="Trebuchet MS" w:eastAsia="Trebuchet MS" w:ascii="Trebuchet MS"/>
-          <w:b w:val="1"/>
-          <w:color w:val="1155cc"/>
-          <w:sz w:val="24"/>
-          <w:rtl w:val="0"/>
-        </w:rPr>
-        <w:t xml:space="preserve">Сортировка :</w:t>
-      </w:r>
-    </w:p>
-    <w:p>
-      <w:pPr>
-        <w:numPr>
-          <w:ilvl w:val="0"/>
-          <w:numId w:val="26"/>
-        </w:numPr>
-        <w:ind w:left="1440" w:hanging="359"/>
-        <w:contextualSpacing w:val="1"/>
-        <w:rPr>
-          <w:rFonts w:cs="Trebuchet MS" w:hAnsi="Trebuchet MS" w:eastAsia="Trebuchet MS" w:ascii="Trebuchet MS"/>
-          <w:b w:val="1"/>
-          <w:sz w:val="24"/>
-        </w:rPr>
-      </w:pPr>
-      <w:r>
-        <w:rPr>
-          <w:rFonts w:cs="Trebuchet MS" w:hAnsi="Trebuchet MS" w:eastAsia="Trebuchet MS" w:ascii="Trebuchet MS"/>
-          <w:b w:val="1"/>
-          <w:color w:val="1155cc"/>
-          <w:sz w:val="24"/>
-          <w:rtl w:val="0"/>
-        </w:rPr>
-        <w:t xml:space="preserve">по количеству сотрудников</w:t>
-      </w:r>
-    </w:p>
-    <w:p>
-      <w:pPr>
-        <w:numPr>
-          <w:ilvl w:val="0"/>
-          <w:numId w:val="13"/>
-        </w:numPr>
-        <w:ind w:left="720" w:hanging="359"/>
-        <w:contextualSpacing w:val="1"/>
-        <w:rPr>
-          <w:rFonts w:cs="Trebuchet MS" w:hAnsi="Trebuchet MS" w:eastAsia="Trebuchet MS" w:ascii="Trebuchet MS"/>
-          <w:u w:val="none"/>
-        </w:rPr>
-      </w:pPr>
-      <w:r>
-        <w:rPr>
-          <w:rFonts w:cs="Courier New" w:hAnsi="Courier New" w:eastAsia="Courier New" w:ascii="Courier New"/>
-          <w:rtl w:val="0"/>
-        </w:rPr>
-        <w:t xml:space="preserve">Система возвращает пользователю список департаментов, отсортированный по количеству сотрудников в данном департаменте(ASC)</w:t>
-      </w:r>
-      <w:r>
-        <w:rPr>
-          <w:rtl w:val="0"/>
-        </w:rPr>
-      </w:r>
-    </w:p>
-    <w:p>
-      <w:pPr>
-        <w:numPr>
-          <w:ilvl w:val="0"/>
-          <w:numId w:val="26"/>
-        </w:numPr>
-        <w:ind w:left="1440" w:hanging="359"/>
-        <w:contextualSpacing w:val="1"/>
-        <w:rPr>
-          <w:rFonts w:cs="Trebuchet MS" w:hAnsi="Trebuchet MS" w:eastAsia="Trebuchet MS" w:ascii="Trebuchet MS"/>
-          <w:b w:val="1"/>
-          <w:sz w:val="24"/>
-        </w:rPr>
-      </w:pPr>
-      <w:r>
-        <w:rPr>
-          <w:rFonts w:cs="Trebuchet MS" w:hAnsi="Trebuchet MS" w:eastAsia="Trebuchet MS" w:ascii="Trebuchet MS"/>
-          <w:b w:val="1"/>
-          <w:color w:val="1155cc"/>
-          <w:sz w:val="24"/>
-          <w:rtl w:val="0"/>
-        </w:rPr>
-        <w:t xml:space="preserve">по затратам на зарплату</w:t>
+        <w:t xml:space="preserve">Перевод сотрудника из одного департамента - в другой:</w:t>
       </w:r>
     </w:p>
     <w:p>
@@ -819,7 +911,7 @@
         <w:ind w:left="720" w:hanging="359"/>
         <w:contextualSpacing w:val="1"/>
         <w:rPr>
-          <w:rFonts w:cs="Trebuchet MS" w:hAnsi="Trebuchet MS" w:eastAsia="Trebuchet MS" w:ascii="Trebuchet MS"/>
+          <w:rFonts w:cs="Courier New" w:hAnsi="Courier New" w:eastAsia="Courier New" w:ascii="Courier New"/>
           <w:u w:val="none"/>
         </w:rPr>
       </w:pPr>
@@ -828,7 +920,7 @@
           <w:rFonts w:cs="Courier New" w:hAnsi="Courier New" w:eastAsia="Courier New" w:ascii="Courier New"/>
           <w:rtl w:val="0"/>
         </w:rPr>
-        <w:t xml:space="preserve">Система возвращает пользователю список департаментов, отсортированный по сумме выплат на зарплату всем сотрудникам данного департамента (ASC)</w:t>
+        <w:t xml:space="preserve">Пользователь имеет возможность перевести сотрудника из одного департамента в другой.</w:t>
       </w:r>
       <w:r>
         <w:rPr>
@@ -858,147 +950,14 @@
           <w:sz w:val="24"/>
           <w:rtl w:val="0"/>
         </w:rPr>
-        <w:t xml:space="preserve">Просмотр списка сотрудников конкретного департамента и их количества:</w:t>
+        <w:t xml:space="preserve">Просмотр департаментов, в которых числится сотрудник</w:t>
       </w:r>
     </w:p>
     <w:p>
       <w:pPr>
         <w:numPr>
           <w:ilvl w:val="0"/>
-          <w:numId w:val="14"/>
-        </w:numPr>
-        <w:ind w:left="720" w:hanging="359"/>
-        <w:contextualSpacing w:val="1"/>
-        <w:rPr>
-          <w:rFonts w:cs="Courier New" w:hAnsi="Courier New" w:eastAsia="Courier New" w:ascii="Courier New"/>
-          <w:u w:val="none"/>
-        </w:rPr>
-      </w:pPr>
-      <w:r>
-        <w:rPr>
-          <w:rFonts w:cs="Courier New" w:hAnsi="Courier New" w:eastAsia="Courier New" w:ascii="Courier New"/>
-          <w:rtl w:val="0"/>
-        </w:rPr>
-        <w:t xml:space="preserve">Пользователь выбирает название департамента. Система возвращает пользователю список сотрудников данного департамента и их количество.</w:t>
-      </w:r>
-      <w:r>
-        <w:rPr>
-          <w:rtl w:val="0"/>
-        </w:rPr>
-      </w:r>
-    </w:p>
-    <w:p>
-      <w:pPr>
-        <w:contextualSpacing w:val="0"/>
-      </w:pPr>
-      <w:r>
-        <w:rPr>
-          <w:rFonts w:cs="Trebuchet MS" w:hAnsi="Trebuchet MS" w:eastAsia="Trebuchet MS" w:ascii="Trebuchet MS"/>
-          <w:b w:val="1"/>
-          <w:color w:val="1155cc"/>
-          <w:sz w:val="24"/>
-          <w:rtl w:val="0"/>
-        </w:rPr>
-        <w:t xml:space="preserve">Просмотр списка всех существующих департаментов:</w:t>
-      </w:r>
-    </w:p>
-    <w:p>
-      <w:pPr>
-        <w:numPr>
-          <w:ilvl w:val="0"/>
-          <w:numId w:val="12"/>
-        </w:numPr>
-        <w:ind w:left="720" w:hanging="359"/>
-        <w:contextualSpacing w:val="1"/>
-        <w:rPr>
-          <w:rFonts w:cs="Courier New" w:hAnsi="Courier New" w:eastAsia="Courier New" w:ascii="Courier New"/>
-          <w:u w:val="none"/>
-        </w:rPr>
-      </w:pPr>
-      <w:r>
-        <w:rPr>
-          <w:rFonts w:cs="Courier New" w:hAnsi="Courier New" w:eastAsia="Courier New" w:ascii="Courier New"/>
-          <w:rtl w:val="0"/>
-        </w:rPr>
-        <w:t xml:space="preserve">Пользователь имеет возможность просмотреть список всех существующих в системе департаментов</w:t>
-      </w:r>
-      <w:r>
-        <w:rPr>
-          <w:rtl w:val="0"/>
-        </w:rPr>
-      </w:r>
-    </w:p>
-    <w:p>
-      <w:pPr>
-        <w:contextualSpacing w:val="0"/>
-      </w:pPr>
-      <w:r>
-        <w:rPr>
-          <w:rFonts w:cs="Trebuchet MS" w:hAnsi="Trebuchet MS" w:eastAsia="Trebuchet MS" w:ascii="Trebuchet MS"/>
-          <w:b w:val="1"/>
-          <w:color w:val="1155cc"/>
-          <w:sz w:val="24"/>
-          <w:rtl w:val="0"/>
-        </w:rPr>
-        <w:t xml:space="preserve">Перевод сотрудника из одного департамента - в другой:</w:t>
-      </w:r>
-    </w:p>
-    <w:p>
-      <w:pPr>
-        <w:numPr>
-          <w:ilvl w:val="0"/>
-          <w:numId w:val="9"/>
-        </w:numPr>
-        <w:ind w:left="720" w:hanging="359"/>
-        <w:contextualSpacing w:val="1"/>
-        <w:rPr>
-          <w:rFonts w:cs="Courier New" w:hAnsi="Courier New" w:eastAsia="Courier New" w:ascii="Courier New"/>
-          <w:u w:val="none"/>
-        </w:rPr>
-      </w:pPr>
-      <w:r>
-        <w:rPr>
-          <w:rFonts w:cs="Courier New" w:hAnsi="Courier New" w:eastAsia="Courier New" w:ascii="Courier New"/>
-          <w:rtl w:val="0"/>
-        </w:rPr>
-        <w:t xml:space="preserve">Пользователь имеет возможность перевести сотрудника из одного департамента в другой.</w:t>
-      </w:r>
-      <w:r>
-        <w:rPr>
-          <w:rtl w:val="0"/>
-        </w:rPr>
-      </w:r>
-    </w:p>
-    <w:p>
-      <w:pPr>
-        <w:contextualSpacing w:val="0"/>
-      </w:pPr>
-      <w:r>
-        <w:rPr>
-          <w:rtl w:val="0"/>
-        </w:rPr>
-      </w:r>
-    </w:p>
-    <w:p>
-      <w:pPr>
-        <w:contextualSpacing w:val="0"/>
-      </w:pPr>
-      <w:r>
-        <w:rPr>
-          <w:rFonts w:cs="Trebuchet MS" w:hAnsi="Trebuchet MS" w:eastAsia="Trebuchet MS" w:ascii="Trebuchet MS"/>
-          <w:b w:val="1"/>
-          <w:color w:val="1155cc"/>
-          <w:sz w:val="24"/>
-          <w:rtl w:val="0"/>
-        </w:rPr>
-        <w:t xml:space="preserve">Просмотр департаментов, в которых числится сотрудник</w:t>
-      </w:r>
-    </w:p>
-    <w:p>
-      <w:pPr>
-        <w:numPr>
-          <w:ilvl w:val="0"/>
-          <w:numId w:val="4"/>
+          <w:numId w:val="15"/>
         </w:numPr>
         <w:ind w:left="720" w:hanging="359"/>
         <w:contextualSpacing w:val="1"/>
@@ -1179,7 +1138,19 @@
     <w:lvl w:ilvl="0">
       <w:start w:val="1"/>
       <w:numFmt w:val="bullet"/>
-      <w:lvlText w:val="➔"/>
+      <w:lvlText w:val="❖"/>
+      <w:lvlJc w:val="left"/>
+      <w:pPr>
+        <w:ind w:left="720" w:firstLine="360"/>
+      </w:pPr>
+      <w:rPr>
+        <w:u w:val="none"/>
+      </w:rPr>
+    </w:lvl>
+    <w:lvl w:ilvl="1">
+      <w:start w:val="1"/>
+      <w:numFmt w:val="bullet"/>
+      <w:lvlText w:val="➢"/>
       <w:lvlJc w:val="left"/>
       <w:pPr>
         <w:ind w:left="1440" w:firstLine="1080"/>
@@ -1188,10 +1159,10 @@
         <w:u w:val="none"/>
       </w:rPr>
     </w:lvl>
-    <w:lvl w:ilvl="1">
-      <w:start w:val="1"/>
-      <w:numFmt w:val="bullet"/>
-      <w:lvlText w:val="◆"/>
+    <w:lvl w:ilvl="2">
+      <w:start w:val="1"/>
+      <w:numFmt w:val="bullet"/>
+      <w:lvlText w:val="■"/>
       <w:lvlJc w:val="left"/>
       <w:pPr>
         <w:ind w:left="2160" w:firstLine="1800"/>
@@ -1200,7 +1171,7 @@
         <w:u w:val="none"/>
       </w:rPr>
     </w:lvl>
-    <w:lvl w:ilvl="2">
+    <w:lvl w:ilvl="3">
       <w:start w:val="1"/>
       <w:numFmt w:val="bullet"/>
       <w:lvlText w:val="●"/>
@@ -1212,10 +1183,10 @@
         <w:u w:val="none"/>
       </w:rPr>
     </w:lvl>
-    <w:lvl w:ilvl="3">
-      <w:start w:val="1"/>
-      <w:numFmt w:val="bullet"/>
-      <w:lvlText w:val="○"/>
+    <w:lvl w:ilvl="4">
+      <w:start w:val="1"/>
+      <w:numFmt w:val="bullet"/>
+      <w:lvlText w:val="◆"/>
       <w:lvlJc w:val="left"/>
       <w:pPr>
         <w:ind w:left="3600" w:firstLine="3240"/>
@@ -1224,10 +1195,10 @@
         <w:u w:val="none"/>
       </w:rPr>
     </w:lvl>
-    <w:lvl w:ilvl="4">
-      <w:start w:val="1"/>
-      <w:numFmt w:val="bullet"/>
-      <w:lvlText w:val="◆"/>
+    <w:lvl w:ilvl="5">
+      <w:start w:val="1"/>
+      <w:numFmt w:val="bullet"/>
+      <w:lvlText w:val="➢"/>
       <w:lvlJc w:val="left"/>
       <w:pPr>
         <w:ind w:left="4320" w:firstLine="3960"/>
@@ -1236,10 +1207,10 @@
         <w:u w:val="none"/>
       </w:rPr>
     </w:lvl>
-    <w:lvl w:ilvl="5">
-      <w:start w:val="1"/>
-      <w:numFmt w:val="bullet"/>
-      <w:lvlText w:val="●"/>
+    <w:lvl w:ilvl="6">
+      <w:start w:val="1"/>
+      <w:numFmt w:val="bullet"/>
+      <w:lvlText w:val="■"/>
       <w:lvlJc w:val="left"/>
       <w:pPr>
         <w:ind w:left="5040" w:firstLine="4680"/>
@@ -1248,10 +1219,10 @@
         <w:u w:val="none"/>
       </w:rPr>
     </w:lvl>
-    <w:lvl w:ilvl="6">
-      <w:start w:val="1"/>
-      <w:numFmt w:val="bullet"/>
-      <w:lvlText w:val="○"/>
+    <w:lvl w:ilvl="7">
+      <w:start w:val="1"/>
+      <w:numFmt w:val="bullet"/>
+      <w:lvlText w:val="●"/>
       <w:lvlJc w:val="left"/>
       <w:pPr>
         <w:ind w:left="5760" w:firstLine="5400"/>
@@ -1260,25 +1231,13 @@
         <w:u w:val="none"/>
       </w:rPr>
     </w:lvl>
-    <w:lvl w:ilvl="7">
+    <w:lvl w:ilvl="8">
       <w:start w:val="1"/>
       <w:numFmt w:val="bullet"/>
       <w:lvlText w:val="◆"/>
       <w:lvlJc w:val="left"/>
       <w:pPr>
         <w:ind w:left="6480" w:firstLine="6120"/>
-      </w:pPr>
-      <w:rPr>
-        <w:u w:val="none"/>
-      </w:rPr>
-    </w:lvl>
-    <w:lvl w:ilvl="8">
-      <w:start w:val="1"/>
-      <w:numFmt w:val="bullet"/>
-      <w:lvlText w:val="●"/>
-      <w:lvlJc w:val="left"/>
-      <w:pPr>
-        <w:ind w:left="7200" w:firstLine="6840"/>
       </w:pPr>
       <w:rPr>
         <w:u w:val="none"/>
@@ -1949,10 +1908,10 @@
     <w:lvl w:ilvl="0">
       <w:start w:val="1"/>
       <w:numFmt w:val="bullet"/>
-      <w:lvlText w:val="❖"/>
-      <w:lvlJc w:val="left"/>
-      <w:pPr>
-        <w:ind w:left="720" w:firstLine="360"/>
+      <w:lvlText w:val="➔"/>
+      <w:lvlJc w:val="left"/>
+      <w:pPr>
+        <w:ind w:left="1440" w:firstLine="1080"/>
       </w:pPr>
       <w:rPr>
         <w:u w:val="none"/>
@@ -1961,10 +1920,10 @@
     <w:lvl w:ilvl="1">
       <w:start w:val="1"/>
       <w:numFmt w:val="bullet"/>
-      <w:lvlText w:val="➢"/>
-      <w:lvlJc w:val="left"/>
-      <w:pPr>
-        <w:ind w:left="1440" w:firstLine="1080"/>
+      <w:lvlText w:val="◆"/>
+      <w:lvlJc w:val="left"/>
+      <w:pPr>
+        <w:ind w:left="2160" w:firstLine="1800"/>
       </w:pPr>
       <w:rPr>
         <w:u w:val="none"/>
@@ -1973,10 +1932,10 @@
     <w:lvl w:ilvl="2">
       <w:start w:val="1"/>
       <w:numFmt w:val="bullet"/>
-      <w:lvlText w:val="■"/>
-      <w:lvlJc w:val="left"/>
-      <w:pPr>
-        <w:ind w:left="2160" w:firstLine="1800"/>
+      <w:lvlText w:val="●"/>
+      <w:lvlJc w:val="left"/>
+      <w:pPr>
+        <w:ind w:left="2880" w:firstLine="2520"/>
       </w:pPr>
       <w:rPr>
         <w:u w:val="none"/>
@@ -1985,10 +1944,10 @@
     <w:lvl w:ilvl="3">
       <w:start w:val="1"/>
       <w:numFmt w:val="bullet"/>
-      <w:lvlText w:val="●"/>
-      <w:lvlJc w:val="left"/>
-      <w:pPr>
-        <w:ind w:left="2880" w:firstLine="2520"/>
+      <w:lvlText w:val="○"/>
+      <w:lvlJc w:val="left"/>
+      <w:pPr>
+        <w:ind w:left="3600" w:firstLine="3240"/>
       </w:pPr>
       <w:rPr>
         <w:u w:val="none"/>
@@ -2000,7 +1959,7 @@
       <w:lvlText w:val="◆"/>
       <w:lvlJc w:val="left"/>
       <w:pPr>
-        <w:ind w:left="3600" w:firstLine="3240"/>
+        <w:ind w:left="4320" w:firstLine="3960"/>
       </w:pPr>
       <w:rPr>
         <w:u w:val="none"/>
@@ -2009,10 +1968,10 @@
     <w:lvl w:ilvl="5">
       <w:start w:val="1"/>
       <w:numFmt w:val="bullet"/>
-      <w:lvlText w:val="➢"/>
-      <w:lvlJc w:val="left"/>
-      <w:pPr>
-        <w:ind w:left="4320" w:firstLine="3960"/>
+      <w:lvlText w:val="●"/>
+      <w:lvlJc w:val="left"/>
+      <w:pPr>
+        <w:ind w:left="5040" w:firstLine="4680"/>
       </w:pPr>
       <w:rPr>
         <w:u w:val="none"/>
@@ -2021,10 +1980,10 @@
     <w:lvl w:ilvl="6">
       <w:start w:val="1"/>
       <w:numFmt w:val="bullet"/>
-      <w:lvlText w:val="■"/>
-      <w:lvlJc w:val="left"/>
-      <w:pPr>
-        <w:ind w:left="5040" w:firstLine="4680"/>
+      <w:lvlText w:val="○"/>
+      <w:lvlJc w:val="left"/>
+      <w:pPr>
+        <w:ind w:left="5760" w:firstLine="5400"/>
       </w:pPr>
       <w:rPr>
         <w:u w:val="none"/>
@@ -2033,10 +1992,10 @@
     <w:lvl w:ilvl="7">
       <w:start w:val="1"/>
       <w:numFmt w:val="bullet"/>
-      <w:lvlText w:val="●"/>
-      <w:lvlJc w:val="left"/>
-      <w:pPr>
-        <w:ind w:left="5760" w:firstLine="5400"/>
+      <w:lvlText w:val="◆"/>
+      <w:lvlJc w:val="left"/>
+      <w:pPr>
+        <w:ind w:left="6480" w:firstLine="6120"/>
       </w:pPr>
       <w:rPr>
         <w:u w:val="none"/>
@@ -2045,10 +2004,10 @@
     <w:lvl w:ilvl="8">
       <w:start w:val="1"/>
       <w:numFmt w:val="bullet"/>
-      <w:lvlText w:val="◆"/>
-      <w:lvlJc w:val="left"/>
-      <w:pPr>
-        <w:ind w:left="6480" w:firstLine="6120"/>
+      <w:lvlText w:val="●"/>
+      <w:lvlJc w:val="left"/>
+      <w:pPr>
+        <w:ind w:left="7200" w:firstLine="6840"/>
       </w:pPr>
       <w:rPr>
         <w:u w:val="none"/>
@@ -2279,10 +2238,10 @@
     <w:lvl w:ilvl="0">
       <w:start w:val="1"/>
       <w:numFmt w:val="bullet"/>
-      <w:lvlText w:val="❖"/>
-      <w:lvlJc w:val="left"/>
-      <w:pPr>
-        <w:ind w:left="720" w:firstLine="360"/>
+      <w:lvlText w:val="➔"/>
+      <w:lvlJc w:val="left"/>
+      <w:pPr>
+        <w:ind w:left="1440" w:firstLine="1080"/>
       </w:pPr>
       <w:rPr>
         <w:u w:val="none"/>
@@ -2291,10 +2250,10 @@
     <w:lvl w:ilvl="1">
       <w:start w:val="1"/>
       <w:numFmt w:val="bullet"/>
-      <w:lvlText w:val="➢"/>
-      <w:lvlJc w:val="left"/>
-      <w:pPr>
-        <w:ind w:left="1440" w:firstLine="1080"/>
+      <w:lvlText w:val="◆"/>
+      <w:lvlJc w:val="left"/>
+      <w:pPr>
+        <w:ind w:left="2160" w:firstLine="1800"/>
       </w:pPr>
       <w:rPr>
         <w:u w:val="none"/>
@@ -2303,10 +2262,10 @@
     <w:lvl w:ilvl="2">
       <w:start w:val="1"/>
       <w:numFmt w:val="bullet"/>
-      <w:lvlText w:val="■"/>
-      <w:lvlJc w:val="left"/>
-      <w:pPr>
-        <w:ind w:left="2160" w:firstLine="1800"/>
+      <w:lvlText w:val="●"/>
+      <w:lvlJc w:val="left"/>
+      <w:pPr>
+        <w:ind w:left="2880" w:firstLine="2520"/>
       </w:pPr>
       <w:rPr>
         <w:u w:val="none"/>
@@ -2315,10 +2274,10 @@
     <w:lvl w:ilvl="3">
       <w:start w:val="1"/>
       <w:numFmt w:val="bullet"/>
-      <w:lvlText w:val="●"/>
-      <w:lvlJc w:val="left"/>
-      <w:pPr>
-        <w:ind w:left="2880" w:firstLine="2520"/>
+      <w:lvlText w:val="○"/>
+      <w:lvlJc w:val="left"/>
+      <w:pPr>
+        <w:ind w:left="3600" w:firstLine="3240"/>
       </w:pPr>
       <w:rPr>
         <w:u w:val="none"/>
@@ -2330,7 +2289,7 @@
       <w:lvlText w:val="◆"/>
       <w:lvlJc w:val="left"/>
       <w:pPr>
-        <w:ind w:left="3600" w:firstLine="3240"/>
+        <w:ind w:left="4320" w:firstLine="3960"/>
       </w:pPr>
       <w:rPr>
         <w:u w:val="none"/>
@@ -2339,10 +2298,10 @@
     <w:lvl w:ilvl="5">
       <w:start w:val="1"/>
       <w:numFmt w:val="bullet"/>
-      <w:lvlText w:val="➢"/>
-      <w:lvlJc w:val="left"/>
-      <w:pPr>
-        <w:ind w:left="4320" w:firstLine="3960"/>
+      <w:lvlText w:val="●"/>
+      <w:lvlJc w:val="left"/>
+      <w:pPr>
+        <w:ind w:left="5040" w:firstLine="4680"/>
       </w:pPr>
       <w:rPr>
         <w:u w:val="none"/>
@@ -2351,10 +2310,10 @@
     <w:lvl w:ilvl="6">
       <w:start w:val="1"/>
       <w:numFmt w:val="bullet"/>
-      <w:lvlText w:val="■"/>
-      <w:lvlJc w:val="left"/>
-      <w:pPr>
-        <w:ind w:left="5040" w:firstLine="4680"/>
+      <w:lvlText w:val="○"/>
+      <w:lvlJc w:val="left"/>
+      <w:pPr>
+        <w:ind w:left="5760" w:firstLine="5400"/>
       </w:pPr>
       <w:rPr>
         <w:u w:val="none"/>
@@ -2363,10 +2322,10 @@
     <w:lvl w:ilvl="7">
       <w:start w:val="1"/>
       <w:numFmt w:val="bullet"/>
-      <w:lvlText w:val="●"/>
-      <w:lvlJc w:val="left"/>
-      <w:pPr>
-        <w:ind w:left="5760" w:firstLine="5400"/>
+      <w:lvlText w:val="◆"/>
+      <w:lvlJc w:val="left"/>
+      <w:pPr>
+        <w:ind w:left="6480" w:firstLine="6120"/>
       </w:pPr>
       <w:rPr>
         <w:u w:val="none"/>
@@ -2375,10 +2334,10 @@
     <w:lvl w:ilvl="8">
       <w:start w:val="1"/>
       <w:numFmt w:val="bullet"/>
-      <w:lvlText w:val="◆"/>
-      <w:lvlJc w:val="left"/>
-      <w:pPr>
-        <w:ind w:left="6480" w:firstLine="6120"/>
+      <w:lvlText w:val="●"/>
+      <w:lvlJc w:val="left"/>
+      <w:pPr>
+        <w:ind w:left="7200" w:firstLine="6840"/>
       </w:pPr>
       <w:rPr>
         <w:u w:val="none"/>
@@ -2719,7 +2678,19 @@
     <w:lvl w:ilvl="0">
       <w:start w:val="1"/>
       <w:numFmt w:val="bullet"/>
-      <w:lvlText w:val="➔"/>
+      <w:lvlText w:val="❖"/>
+      <w:lvlJc w:val="left"/>
+      <w:pPr>
+        <w:ind w:left="720" w:firstLine="360"/>
+      </w:pPr>
+      <w:rPr>
+        <w:u w:val="none"/>
+      </w:rPr>
+    </w:lvl>
+    <w:lvl w:ilvl="1">
+      <w:start w:val="1"/>
+      <w:numFmt w:val="bullet"/>
+      <w:lvlText w:val="➢"/>
       <w:lvlJc w:val="left"/>
       <w:pPr>
         <w:ind w:left="1440" w:firstLine="1080"/>
@@ -2728,10 +2699,10 @@
         <w:u w:val="none"/>
       </w:rPr>
     </w:lvl>
-    <w:lvl w:ilvl="1">
-      <w:start w:val="1"/>
-      <w:numFmt w:val="bullet"/>
-      <w:lvlText w:val="◆"/>
+    <w:lvl w:ilvl="2">
+      <w:start w:val="1"/>
+      <w:numFmt w:val="bullet"/>
+      <w:lvlText w:val="■"/>
       <w:lvlJc w:val="left"/>
       <w:pPr>
         <w:ind w:left="2160" w:firstLine="1800"/>
@@ -2740,7 +2711,7 @@
         <w:u w:val="none"/>
       </w:rPr>
     </w:lvl>
-    <w:lvl w:ilvl="2">
+    <w:lvl w:ilvl="3">
       <w:start w:val="1"/>
       <w:numFmt w:val="bullet"/>
       <w:lvlText w:val="●"/>
@@ -2752,10 +2723,10 @@
         <w:u w:val="none"/>
       </w:rPr>
     </w:lvl>
-    <w:lvl w:ilvl="3">
-      <w:start w:val="1"/>
-      <w:numFmt w:val="bullet"/>
-      <w:lvlText w:val="○"/>
+    <w:lvl w:ilvl="4">
+      <w:start w:val="1"/>
+      <w:numFmt w:val="bullet"/>
+      <w:lvlText w:val="◆"/>
       <w:lvlJc w:val="left"/>
       <w:pPr>
         <w:ind w:left="3600" w:firstLine="3240"/>
@@ -2764,10 +2735,10 @@
         <w:u w:val="none"/>
       </w:rPr>
     </w:lvl>
-    <w:lvl w:ilvl="4">
-      <w:start w:val="1"/>
-      <w:numFmt w:val="bullet"/>
-      <w:lvlText w:val="◆"/>
+    <w:lvl w:ilvl="5">
+      <w:start w:val="1"/>
+      <w:numFmt w:val="bullet"/>
+      <w:lvlText w:val="➢"/>
       <w:lvlJc w:val="left"/>
       <w:pPr>
         <w:ind w:left="4320" w:firstLine="3960"/>
@@ -2776,10 +2747,10 @@
         <w:u w:val="none"/>
       </w:rPr>
     </w:lvl>
-    <w:lvl w:ilvl="5">
-      <w:start w:val="1"/>
-      <w:numFmt w:val="bullet"/>
-      <w:lvlText w:val="●"/>
+    <w:lvl w:ilvl="6">
+      <w:start w:val="1"/>
+      <w:numFmt w:val="bullet"/>
+      <w:lvlText w:val="■"/>
       <w:lvlJc w:val="left"/>
       <w:pPr>
         <w:ind w:left="5040" w:firstLine="4680"/>
@@ -2788,10 +2759,10 @@
         <w:u w:val="none"/>
       </w:rPr>
     </w:lvl>
-    <w:lvl w:ilvl="6">
-      <w:start w:val="1"/>
-      <w:numFmt w:val="bullet"/>
-      <w:lvlText w:val="○"/>
+    <w:lvl w:ilvl="7">
+      <w:start w:val="1"/>
+      <w:numFmt w:val="bullet"/>
+      <w:lvlText w:val="●"/>
       <w:lvlJc w:val="left"/>
       <w:pPr>
         <w:ind w:left="5760" w:firstLine="5400"/>
@@ -2800,25 +2771,13 @@
         <w:u w:val="none"/>
       </w:rPr>
     </w:lvl>
-    <w:lvl w:ilvl="7">
+    <w:lvl w:ilvl="8">
       <w:start w:val="1"/>
       <w:numFmt w:val="bullet"/>
       <w:lvlText w:val="◆"/>
       <w:lvlJc w:val="left"/>
       <w:pPr>
         <w:ind w:left="6480" w:firstLine="6120"/>
-      </w:pPr>
-      <w:rPr>
-        <w:u w:val="none"/>
-      </w:rPr>
-    </w:lvl>
-    <w:lvl w:ilvl="8">
-      <w:start w:val="1"/>
-      <w:numFmt w:val="bullet"/>
-      <w:lvlText w:val="●"/>
-      <w:lvlJc w:val="left"/>
-      <w:pPr>
-        <w:ind w:left="7200" w:firstLine="6840"/>
       </w:pPr>
       <w:rPr>
         <w:u w:val="none"/>
@@ -3495,6 +3454,7 @@
         <w:ind w:left="1440" w:firstLine="1080"/>
       </w:pPr>
       <w:rPr>
+        <w:color w:val="000000"/>
         <w:u w:val="none"/>
       </w:rPr>
     </w:lvl>
@@ -3699,227 +3659,6 @@
       <w:lvlJc w:val="left"/>
       <w:pPr>
         <w:ind w:left="6480" w:firstLine="6120"/>
-      </w:pPr>
-      <w:rPr>
-        <w:u w:val="none"/>
-      </w:rPr>
-    </w:lvl>
-  </w:abstractNum>
-  <w:abstractNum w:abstractNumId="25">
-    <w:lvl w:ilvl="0">
-      <w:start w:val="1"/>
-      <w:numFmt w:val="bullet"/>
-      <w:lvlText w:val="❖"/>
-      <w:lvlJc w:val="left"/>
-      <w:pPr>
-        <w:ind w:left="720" w:firstLine="360"/>
-      </w:pPr>
-      <w:rPr>
-        <w:u w:val="none"/>
-      </w:rPr>
-    </w:lvl>
-    <w:lvl w:ilvl="1">
-      <w:start w:val="1"/>
-      <w:numFmt w:val="bullet"/>
-      <w:lvlText w:val="➢"/>
-      <w:lvlJc w:val="left"/>
-      <w:pPr>
-        <w:ind w:left="1440" w:firstLine="1080"/>
-      </w:pPr>
-      <w:rPr>
-        <w:u w:val="none"/>
-      </w:rPr>
-    </w:lvl>
-    <w:lvl w:ilvl="2">
-      <w:start w:val="1"/>
-      <w:numFmt w:val="bullet"/>
-      <w:lvlText w:val="■"/>
-      <w:lvlJc w:val="left"/>
-      <w:pPr>
-        <w:ind w:left="2160" w:firstLine="1800"/>
-      </w:pPr>
-      <w:rPr>
-        <w:u w:val="none"/>
-      </w:rPr>
-    </w:lvl>
-    <w:lvl w:ilvl="3">
-      <w:start w:val="1"/>
-      <w:numFmt w:val="bullet"/>
-      <w:lvlText w:val="●"/>
-      <w:lvlJc w:val="left"/>
-      <w:pPr>
-        <w:ind w:left="2880" w:firstLine="2520"/>
-      </w:pPr>
-      <w:rPr>
-        <w:u w:val="none"/>
-      </w:rPr>
-    </w:lvl>
-    <w:lvl w:ilvl="4">
-      <w:start w:val="1"/>
-      <w:numFmt w:val="bullet"/>
-      <w:lvlText w:val="◆"/>
-      <w:lvlJc w:val="left"/>
-      <w:pPr>
-        <w:ind w:left="3600" w:firstLine="3240"/>
-      </w:pPr>
-      <w:rPr>
-        <w:u w:val="none"/>
-      </w:rPr>
-    </w:lvl>
-    <w:lvl w:ilvl="5">
-      <w:start w:val="1"/>
-      <w:numFmt w:val="bullet"/>
-      <w:lvlText w:val="➢"/>
-      <w:lvlJc w:val="left"/>
-      <w:pPr>
-        <w:ind w:left="4320" w:firstLine="3960"/>
-      </w:pPr>
-      <w:rPr>
-        <w:u w:val="none"/>
-      </w:rPr>
-    </w:lvl>
-    <w:lvl w:ilvl="6">
-      <w:start w:val="1"/>
-      <w:numFmt w:val="bullet"/>
-      <w:lvlText w:val="■"/>
-      <w:lvlJc w:val="left"/>
-      <w:pPr>
-        <w:ind w:left="5040" w:firstLine="4680"/>
-      </w:pPr>
-      <w:rPr>
-        <w:u w:val="none"/>
-      </w:rPr>
-    </w:lvl>
-    <w:lvl w:ilvl="7">
-      <w:start w:val="1"/>
-      <w:numFmt w:val="bullet"/>
-      <w:lvlText w:val="●"/>
-      <w:lvlJc w:val="left"/>
-      <w:pPr>
-        <w:ind w:left="5760" w:firstLine="5400"/>
-      </w:pPr>
-      <w:rPr>
-        <w:u w:val="none"/>
-      </w:rPr>
-    </w:lvl>
-    <w:lvl w:ilvl="8">
-      <w:start w:val="1"/>
-      <w:numFmt w:val="bullet"/>
-      <w:lvlText w:val="◆"/>
-      <w:lvlJc w:val="left"/>
-      <w:pPr>
-        <w:ind w:left="6480" w:firstLine="6120"/>
-      </w:pPr>
-      <w:rPr>
-        <w:u w:val="none"/>
-      </w:rPr>
-    </w:lvl>
-  </w:abstractNum>
-  <w:abstractNum w:abstractNumId="26">
-    <w:lvl w:ilvl="0">
-      <w:start w:val="1"/>
-      <w:numFmt w:val="bullet"/>
-      <w:lvlText w:val="➔"/>
-      <w:lvlJc w:val="left"/>
-      <w:pPr>
-        <w:ind w:left="1440" w:firstLine="1080"/>
-      </w:pPr>
-      <w:rPr>
-        <w:color w:val="000000"/>
-        <w:u w:val="none"/>
-      </w:rPr>
-    </w:lvl>
-    <w:lvl w:ilvl="1">
-      <w:start w:val="1"/>
-      <w:numFmt w:val="bullet"/>
-      <w:lvlText w:val="◆"/>
-      <w:lvlJc w:val="left"/>
-      <w:pPr>
-        <w:ind w:left="2160" w:firstLine="1800"/>
-      </w:pPr>
-      <w:rPr>
-        <w:u w:val="none"/>
-      </w:rPr>
-    </w:lvl>
-    <w:lvl w:ilvl="2">
-      <w:start w:val="1"/>
-      <w:numFmt w:val="bullet"/>
-      <w:lvlText w:val="●"/>
-      <w:lvlJc w:val="left"/>
-      <w:pPr>
-        <w:ind w:left="2880" w:firstLine="2520"/>
-      </w:pPr>
-      <w:rPr>
-        <w:u w:val="none"/>
-      </w:rPr>
-    </w:lvl>
-    <w:lvl w:ilvl="3">
-      <w:start w:val="1"/>
-      <w:numFmt w:val="bullet"/>
-      <w:lvlText w:val="○"/>
-      <w:lvlJc w:val="left"/>
-      <w:pPr>
-        <w:ind w:left="3600" w:firstLine="3240"/>
-      </w:pPr>
-      <w:rPr>
-        <w:u w:val="none"/>
-      </w:rPr>
-    </w:lvl>
-    <w:lvl w:ilvl="4">
-      <w:start w:val="1"/>
-      <w:numFmt w:val="bullet"/>
-      <w:lvlText w:val="◆"/>
-      <w:lvlJc w:val="left"/>
-      <w:pPr>
-        <w:ind w:left="4320" w:firstLine="3960"/>
-      </w:pPr>
-      <w:rPr>
-        <w:u w:val="none"/>
-      </w:rPr>
-    </w:lvl>
-    <w:lvl w:ilvl="5">
-      <w:start w:val="1"/>
-      <w:numFmt w:val="bullet"/>
-      <w:lvlText w:val="●"/>
-      <w:lvlJc w:val="left"/>
-      <w:pPr>
-        <w:ind w:left="5040" w:firstLine="4680"/>
-      </w:pPr>
-      <w:rPr>
-        <w:u w:val="none"/>
-      </w:rPr>
-    </w:lvl>
-    <w:lvl w:ilvl="6">
-      <w:start w:val="1"/>
-      <w:numFmt w:val="bullet"/>
-      <w:lvlText w:val="○"/>
-      <w:lvlJc w:val="left"/>
-      <w:pPr>
-        <w:ind w:left="5760" w:firstLine="5400"/>
-      </w:pPr>
-      <w:rPr>
-        <w:u w:val="none"/>
-      </w:rPr>
-    </w:lvl>
-    <w:lvl w:ilvl="7">
-      <w:start w:val="1"/>
-      <w:numFmt w:val="bullet"/>
-      <w:lvlText w:val="◆"/>
-      <w:lvlJc w:val="left"/>
-      <w:pPr>
-        <w:ind w:left="6480" w:firstLine="6120"/>
-      </w:pPr>
-      <w:rPr>
-        <w:u w:val="none"/>
-      </w:rPr>
-    </w:lvl>
-    <w:lvl w:ilvl="8">
-      <w:start w:val="1"/>
-      <w:numFmt w:val="bullet"/>
-      <w:lvlText w:val="●"/>
-      <w:lvlJc w:val="left"/>
-      <w:pPr>
-        <w:ind w:left="7200" w:firstLine="6840"/>
       </w:pPr>
       <w:rPr>
         <w:u w:val="none"/>
@@ -3997,12 +3736,6 @@
   </w:num>
   <w:num w:numId="24">
     <w:abstractNumId w:val="24"/>
-  </w:num>
-  <w:num w:numId="25">
-    <w:abstractNumId w:val="25"/>
-  </w:num>
-  <w:num w:numId="26">
-    <w:abstractNumId w:val="26"/>
   </w:num>
 </w:numbering>
 </file>

</xml_diff>

<commit_message>
Information about salary expense of department was added * Use case about employees sorting was added * Department's stored procedure's name was changed * Employee search and sort classes was pooled to one "EmployeeService" * Unnecessary exception's throwing was removed * Edit employee placeholder was changed * Code duplication was removed * Unnecessary object creation was removed * Names of methods were clarified (SelectSalaryInformationDao class)
</commit_message>
<xml_diff>
--- a/docs/Employeeusecases.docx
+++ b/docs/Employeeusecases.docx
@@ -38,6 +38,229 @@
           <w:rtl w:val="0"/>
         </w:rPr>
         <w:t xml:space="preserve">Просмотр всех существующих сотрудников</w:t>
+      </w:r>
+    </w:p>
+    <w:p>
+      <w:pPr>
+        <w:numPr>
+          <w:ilvl w:val="0"/>
+          <w:numId w:val="1"/>
+        </w:numPr>
+        <w:ind w:left="720" w:hanging="359"/>
+        <w:contextualSpacing w:val="1"/>
+        <w:rPr>
+          <w:rFonts w:cs="Courier New" w:hAnsi="Courier New" w:eastAsia="Courier New" w:ascii="Courier New"/>
+        </w:rPr>
+      </w:pPr>
+      <w:r>
+        <w:rPr>
+          <w:rFonts w:cs="Courier New" w:hAnsi="Courier New" w:eastAsia="Courier New" w:ascii="Courier New"/>
+          <w:rtl w:val="0"/>
+        </w:rPr>
+        <w:t xml:space="preserve">Пользователь имеет возможность просмотреть список всех существующих сотрудников</w:t>
+      </w:r>
+    </w:p>
+    <w:p>
+      <w:pPr>
+        <w:contextualSpacing w:val="0"/>
+        <w:rPr/>
+      </w:pPr>
+      <w:r>
+        <w:rPr>
+          <w:rFonts w:cs="Trebuchet MS" w:hAnsi="Trebuchet MS" w:eastAsia="Trebuchet MS" w:ascii="Trebuchet MS"/>
+          <w:b w:val="1"/>
+          <w:color w:val="1155cc"/>
+          <w:sz w:val="24"/>
+          <w:rtl w:val="0"/>
+        </w:rPr>
+        <w:t xml:space="preserve">Добавление сотрудника</w:t>
+      </w:r>
+    </w:p>
+    <w:p>
+      <w:pPr>
+        <w:numPr>
+          <w:ilvl w:val="0"/>
+          <w:numId w:val="20"/>
+        </w:numPr>
+        <w:ind w:left="720" w:hanging="359"/>
+        <w:contextualSpacing w:val="1"/>
+        <w:rPr>
+          <w:rFonts w:cs="Courier New" w:hAnsi="Courier New" w:eastAsia="Courier New" w:ascii="Courier New"/>
+          <w:u w:val="none"/>
+        </w:rPr>
+      </w:pPr>
+      <w:r>
+        <w:rPr>
+          <w:rFonts w:cs="Courier New" w:hAnsi="Courier New" w:eastAsia="Courier New" w:ascii="Courier New"/>
+          <w:rtl w:val="0"/>
+        </w:rPr>
+        <w:t xml:space="preserve">Пользователь имеет возможность добавить сотрудника в систему.</w:t>
+      </w:r>
+    </w:p>
+    <w:p>
+      <w:pPr>
+        <w:contextualSpacing w:val="0"/>
+      </w:pPr>
+      <w:r>
+        <w:rPr>
+          <w:rFonts w:cs="Trebuchet MS" w:hAnsi="Trebuchet MS" w:eastAsia="Trebuchet MS" w:ascii="Trebuchet MS"/>
+          <w:b w:val="1"/>
+          <w:color w:val="1155cc"/>
+          <w:sz w:val="24"/>
+          <w:rtl w:val="0"/>
+        </w:rPr>
+        <w:t xml:space="preserve">Удаление сотрудника</w:t>
+      </w:r>
+    </w:p>
+    <w:p>
+      <w:pPr>
+        <w:numPr>
+          <w:ilvl w:val="0"/>
+          <w:numId w:val="21"/>
+        </w:numPr>
+        <w:ind w:left="720" w:hanging="359"/>
+        <w:contextualSpacing w:val="1"/>
+        <w:rPr>
+          <w:rFonts w:cs="Courier New" w:hAnsi="Courier New" w:eastAsia="Courier New" w:ascii="Courier New"/>
+          <w:u w:val="none"/>
+        </w:rPr>
+      </w:pPr>
+      <w:r>
+        <w:rPr>
+          <w:rFonts w:cs="Courier New" w:hAnsi="Courier New" w:eastAsia="Courier New" w:ascii="Courier New"/>
+          <w:rtl w:val="0"/>
+        </w:rPr>
+        <w:t xml:space="preserve">Пользователь имеет возможность удалить сотрудника из системы.</w:t>
+      </w:r>
+    </w:p>
+    <w:p>
+      <w:pPr>
+        <w:contextualSpacing w:val="0"/>
+      </w:pPr>
+      <w:r>
+        <w:rPr>
+          <w:rFonts w:cs="Trebuchet MS" w:hAnsi="Trebuchet MS" w:eastAsia="Trebuchet MS" w:ascii="Trebuchet MS"/>
+          <w:b w:val="1"/>
+          <w:color w:val="1155cc"/>
+          <w:sz w:val="24"/>
+          <w:rtl w:val="0"/>
+        </w:rPr>
+        <w:t xml:space="preserve">Редактирование сотрудника</w:t>
+      </w:r>
+    </w:p>
+    <w:p>
+      <w:pPr>
+        <w:numPr>
+          <w:ilvl w:val="0"/>
+          <w:numId w:val="12"/>
+        </w:numPr>
+        <w:ind w:left="720" w:hanging="359"/>
+        <w:contextualSpacing w:val="1"/>
+        <w:rPr>
+          <w:rFonts w:cs="Courier New" w:hAnsi="Courier New" w:eastAsia="Courier New" w:ascii="Courier New"/>
+          <w:u w:val="none"/>
+        </w:rPr>
+      </w:pPr>
+      <w:r>
+        <w:rPr>
+          <w:rFonts w:cs="Courier New" w:hAnsi="Courier New" w:eastAsia="Courier New" w:ascii="Courier New"/>
+          <w:rtl w:val="0"/>
+        </w:rPr>
+        <w:t xml:space="preserve">Пользователь имеет возможность редактировать данные существующего сотрудника.</w:t>
+      </w:r>
+    </w:p>
+    <w:p>
+      <w:pPr>
+        <w:contextualSpacing w:val="0"/>
+        <w:rPr/>
+      </w:pPr>
+      <w:r>
+        <w:rPr>
+          <w:rFonts w:cs="Trebuchet MS" w:hAnsi="Trebuchet MS" w:eastAsia="Trebuchet MS" w:ascii="Trebuchet MS"/>
+          <w:b w:val="1"/>
+          <w:color w:val="1155cc"/>
+          <w:sz w:val="24"/>
+          <w:rtl w:val="0"/>
+        </w:rPr>
+        <w:t xml:space="preserve">Просмотр сведений о зарплатах сотрудников</w:t>
+      </w:r>
+    </w:p>
+    <w:p>
+      <w:pPr>
+        <w:numPr>
+          <w:ilvl w:val="0"/>
+          <w:numId w:val="17"/>
+        </w:numPr>
+        <w:ind w:left="720" w:hanging="359"/>
+        <w:contextualSpacing w:val="1"/>
+        <w:rPr>
+          <w:rFonts w:cs="Courier New" w:hAnsi="Courier New" w:eastAsia="Courier New" w:ascii="Courier New"/>
+          <w:u w:val="none"/>
+        </w:rPr>
+      </w:pPr>
+      <w:r>
+        <w:rPr>
+          <w:rFonts w:cs="Courier New" w:hAnsi="Courier New" w:eastAsia="Courier New" w:ascii="Courier New"/>
+          <w:rtl w:val="0"/>
+        </w:rPr>
+        <w:t xml:space="preserve">Система возвращает общую сумму для выплаты всем сотрудникам предприятия</w:t>
+      </w:r>
+    </w:p>
+    <w:p>
+      <w:pPr>
+        <w:numPr>
+          <w:ilvl w:val="0"/>
+          <w:numId w:val="17"/>
+        </w:numPr>
+        <w:ind w:left="720" w:hanging="359"/>
+        <w:contextualSpacing w:val="1"/>
+        <w:rPr>
+          <w:rFonts w:cs="Courier New" w:hAnsi="Courier New" w:eastAsia="Courier New" w:ascii="Courier New"/>
+          <w:u w:val="none"/>
+        </w:rPr>
+      </w:pPr>
+      <w:r>
+        <w:rPr>
+          <w:rFonts w:cs="Courier New" w:hAnsi="Courier New" w:eastAsia="Courier New" w:ascii="Courier New"/>
+          <w:rtl w:val="0"/>
+        </w:rPr>
+        <w:t xml:space="preserve">Система возвращает среднюю зарплату сотрудника по предприятию</w:t>
+      </w:r>
+    </w:p>
+    <w:p>
+      <w:pPr>
+        <w:numPr>
+          <w:ilvl w:val="0"/>
+          <w:numId w:val="17"/>
+        </w:numPr>
+        <w:ind w:left="720" w:hanging="359"/>
+        <w:contextualSpacing w:val="1"/>
+        <w:rPr>
+          <w:rFonts w:cs="Courier New" w:hAnsi="Courier New" w:eastAsia="Courier New" w:ascii="Courier New"/>
+          <w:u w:val="none"/>
+        </w:rPr>
+      </w:pPr>
+      <w:r>
+        <w:rPr>
+          <w:rFonts w:cs="Courier New" w:hAnsi="Courier New" w:eastAsia="Courier New" w:ascii="Courier New"/>
+          <w:rtl w:val="0"/>
+        </w:rPr>
+        <w:t xml:space="preserve">Система возвращает максимальную и минимальную зарплату сотрудника</w:t>
+      </w:r>
+    </w:p>
+    <w:p>
+      <w:pPr>
+        <w:contextualSpacing w:val="0"/>
+      </w:pPr>
+      <w:r>
+        <w:rPr>
+          <w:rFonts w:cs="Trebuchet MS" w:hAnsi="Trebuchet MS" w:eastAsia="Trebuchet MS" w:ascii="Trebuchet MS"/>
+          <w:b w:val="1"/>
+          <w:color w:val="1155cc"/>
+          <w:sz w:val="24"/>
+          <w:rtl w:val="0"/>
+        </w:rPr>
+        <w:t xml:space="preserve">Поиск </w:t>
       </w:r>
     </w:p>
     <w:p>
@@ -50,20 +273,30 @@
         <w:contextualSpacing w:val="1"/>
         <w:rPr>
           <w:rFonts w:cs="Courier New" w:hAnsi="Courier New" w:eastAsia="Courier New" w:ascii="Courier New"/>
-        </w:rPr>
-      </w:pPr>
-      <w:r>
-        <w:rPr>
-          <w:rFonts w:cs="Courier New" w:hAnsi="Courier New" w:eastAsia="Courier New" w:ascii="Courier New"/>
-          <w:rtl w:val="0"/>
-        </w:rPr>
-        <w:t xml:space="preserve">Пользователь имеет возможность просмотреть список всех существующих сотрудников</w:t>
+          <w:u w:val="none"/>
+        </w:rPr>
+      </w:pPr>
+      <w:r>
+        <w:rPr>
+          <w:rFonts w:cs="Courier New" w:hAnsi="Courier New" w:eastAsia="Courier New" w:ascii="Courier New"/>
+          <w:rtl w:val="0"/>
+        </w:rPr>
+        <w:t xml:space="preserve">Пользователь вводит фамилию , система возвращает список сотрудников с данной фамилией.</w:t>
       </w:r>
     </w:p>
     <w:p>
       <w:pPr>
         <w:contextualSpacing w:val="0"/>
-        <w:rPr/>
+      </w:pPr>
+      <w:r>
+        <w:rPr>
+          <w:rtl w:val="0"/>
+        </w:rPr>
+      </w:r>
+    </w:p>
+    <w:p>
+      <w:pPr>
+        <w:contextualSpacing w:val="0"/>
       </w:pPr>
       <w:r>
         <w:rPr>
@@ -73,7 +306,253 @@
           <w:sz w:val="24"/>
           <w:rtl w:val="0"/>
         </w:rPr>
-        <w:t xml:space="preserve">Добавление сотрудника</w:t>
+        <w:t xml:space="preserve">Сортировка сотрудников :</w:t>
+      </w:r>
+    </w:p>
+    <w:p>
+      <w:pPr>
+        <w:numPr>
+          <w:ilvl w:val="0"/>
+          <w:numId w:val="23"/>
+        </w:numPr>
+        <w:ind w:left="1440" w:hanging="359"/>
+        <w:contextualSpacing w:val="1"/>
+        <w:rPr>
+          <w:rFonts w:cs="Trebuchet MS" w:hAnsi="Trebuchet MS" w:eastAsia="Trebuchet MS" w:ascii="Trebuchet MS"/>
+          <w:b w:val="1"/>
+          <w:sz w:val="24"/>
+          <w:u w:val="none"/>
+        </w:rPr>
+      </w:pPr>
+      <w:r>
+        <w:rPr>
+          <w:rFonts w:cs="Trebuchet MS" w:hAnsi="Trebuchet MS" w:eastAsia="Trebuchet MS" w:ascii="Trebuchet MS"/>
+          <w:b w:val="1"/>
+          <w:color w:val="1155cc"/>
+          <w:sz w:val="24"/>
+          <w:rtl w:val="0"/>
+        </w:rPr>
+        <w:t xml:space="preserve"> по уровню зарплаты:</w:t>
+      </w:r>
+    </w:p>
+    <w:p>
+      <w:pPr>
+        <w:numPr>
+          <w:ilvl w:val="0"/>
+          <w:numId w:val="25"/>
+        </w:numPr>
+        <w:ind w:left="720" w:hanging="359"/>
+        <w:contextualSpacing w:val="1"/>
+        <w:rPr>
+          <w:rFonts w:cs="Courier New" w:hAnsi="Courier New" w:eastAsia="Courier New" w:ascii="Courier New"/>
+          <w:u w:val="none"/>
+        </w:rPr>
+      </w:pPr>
+      <w:r>
+        <w:rPr>
+          <w:rFonts w:cs="Courier New" w:hAnsi="Courier New" w:eastAsia="Courier New" w:ascii="Courier New"/>
+          <w:rtl w:val="0"/>
+        </w:rPr>
+        <w:t xml:space="preserve">Система возвращает список сотрудников, отсортированных по уровню зарплаты (ASC)</w:t>
+      </w:r>
+    </w:p>
+    <w:p>
+      <w:pPr>
+        <w:contextualSpacing w:val="0"/>
+        <w:rPr/>
+      </w:pPr>
+      <w:r>
+        <w:rPr>
+          <w:rtl w:val="0"/>
+        </w:rPr>
+      </w:r>
+    </w:p>
+    <w:p>
+      <w:pPr>
+        <w:numPr>
+          <w:ilvl w:val="0"/>
+          <w:numId w:val="2"/>
+        </w:numPr>
+        <w:ind w:left="1440" w:hanging="359"/>
+        <w:contextualSpacing w:val="1"/>
+        <w:rPr>
+          <w:rFonts w:cs="Trebuchet MS" w:hAnsi="Trebuchet MS" w:eastAsia="Trebuchet MS" w:ascii="Trebuchet MS"/>
+          <w:b w:val="1"/>
+          <w:sz w:val="24"/>
+          <w:u w:val="none"/>
+        </w:rPr>
+      </w:pPr>
+      <w:r>
+        <w:rPr>
+          <w:rFonts w:cs="Trebuchet MS" w:hAnsi="Trebuchet MS" w:eastAsia="Trebuchet MS" w:ascii="Trebuchet MS"/>
+          <w:b w:val="1"/>
+          <w:color w:val="1155cc"/>
+          <w:sz w:val="24"/>
+          <w:rtl w:val="0"/>
+        </w:rPr>
+        <w:t xml:space="preserve">по дате рождения:</w:t>
+      </w:r>
+    </w:p>
+    <w:p>
+      <w:pPr>
+        <w:numPr>
+          <w:ilvl w:val="0"/>
+          <w:numId w:val="3"/>
+        </w:numPr>
+        <w:ind w:left="720" w:hanging="359"/>
+        <w:contextualSpacing w:val="1"/>
+        <w:rPr>
+          <w:rFonts w:cs="Courier New" w:hAnsi="Courier New" w:eastAsia="Courier New" w:ascii="Courier New"/>
+          <w:u w:val="none"/>
+        </w:rPr>
+      </w:pPr>
+      <w:r>
+        <w:rPr>
+          <w:rFonts w:cs="Courier New" w:hAnsi="Courier New" w:eastAsia="Courier New" w:ascii="Courier New"/>
+          <w:rtl w:val="0"/>
+        </w:rPr>
+        <w:t xml:space="preserve">Система возвращает список сотрудников, отсортированных по дате рождения </w:t>
+      </w:r>
+      <w:r>
+        <w:rPr>
+          <w:rFonts w:cs="Courier New" w:hAnsi="Courier New" w:eastAsia="Courier New" w:ascii="Courier New"/>
+          <w:rtl w:val="0"/>
+        </w:rPr>
+        <w:t xml:space="preserve">(ASC)</w:t>
+      </w:r>
+      <w:r>
+        <w:rPr>
+          <w:rtl w:val="0"/>
+        </w:rPr>
+      </w:r>
+    </w:p>
+    <w:p>
+      <w:pPr>
+        <w:contextualSpacing w:val="0"/>
+      </w:pPr>
+      <w:r>
+        <w:rPr>
+          <w:rtl w:val="0"/>
+        </w:rPr>
+      </w:r>
+    </w:p>
+    <w:p>
+      <w:pPr>
+        <w:numPr>
+          <w:ilvl w:val="0"/>
+          <w:numId w:val="19"/>
+        </w:numPr>
+        <w:ind w:left="1440" w:hanging="359"/>
+        <w:contextualSpacing w:val="1"/>
+        <w:rPr>
+          <w:rFonts w:cs="Trebuchet MS" w:hAnsi="Trebuchet MS" w:eastAsia="Trebuchet MS" w:ascii="Trebuchet MS"/>
+          <w:b w:val="1"/>
+          <w:sz w:val="24"/>
+          <w:u w:val="none"/>
+        </w:rPr>
+      </w:pPr>
+      <w:r>
+        <w:rPr>
+          <w:rFonts w:cs="Trebuchet MS" w:hAnsi="Trebuchet MS" w:eastAsia="Trebuchet MS" w:ascii="Trebuchet MS"/>
+          <w:b w:val="1"/>
+          <w:color w:val="1155cc"/>
+          <w:sz w:val="24"/>
+          <w:rtl w:val="0"/>
+        </w:rPr>
+        <w:t xml:space="preserve">по имени и фамилии:</w:t>
+      </w:r>
+    </w:p>
+    <w:p>
+      <w:pPr>
+        <w:numPr>
+          <w:ilvl w:val="0"/>
+          <w:numId w:val="18"/>
+        </w:numPr>
+        <w:ind w:left="720" w:hanging="359"/>
+        <w:contextualSpacing w:val="1"/>
+        <w:rPr>
+          <w:rFonts w:cs="Courier New" w:hAnsi="Courier New" w:eastAsia="Courier New" w:ascii="Courier New"/>
+          <w:u w:val="none"/>
+        </w:rPr>
+      </w:pPr>
+      <w:r>
+        <w:rPr>
+          <w:rFonts w:cs="Courier New" w:hAnsi="Courier New" w:eastAsia="Courier New" w:ascii="Courier New"/>
+          <w:rtl w:val="0"/>
+        </w:rPr>
+        <w:t xml:space="preserve">Система возвращает список сотрудников, отсортированных по имени и фамилии (ASC)</w:t>
+      </w:r>
+    </w:p>
+    <w:p>
+      <w:pPr>
+        <w:numPr>
+          <w:ilvl w:val="0"/>
+          <w:numId w:val="4"/>
+        </w:numPr>
+        <w:ind w:left="1440" w:hanging="359"/>
+        <w:contextualSpacing w:val="1"/>
+        <w:rPr>
+          <w:rFonts w:cs="Trebuchet MS" w:hAnsi="Trebuchet MS" w:eastAsia="Trebuchet MS" w:ascii="Trebuchet MS"/>
+          <w:b w:val="1"/>
+          <w:sz w:val="24"/>
+          <w:u w:val="none"/>
+        </w:rPr>
+      </w:pPr>
+      <w:r>
+        <w:rPr>
+          <w:rFonts w:cs="Trebuchet MS" w:hAnsi="Trebuchet MS" w:eastAsia="Trebuchet MS" w:ascii="Trebuchet MS"/>
+          <w:b w:val="1"/>
+          <w:color w:val="1155cc"/>
+          <w:sz w:val="24"/>
+          <w:rtl w:val="0"/>
+        </w:rPr>
+        <w:t xml:space="preserve"> по профессии:</w:t>
+      </w:r>
+    </w:p>
+    <w:p>
+      <w:pPr>
+        <w:numPr>
+          <w:ilvl w:val="0"/>
+          <w:numId w:val="5"/>
+        </w:numPr>
+        <w:ind w:left="720" w:hanging="359"/>
+        <w:contextualSpacing w:val="1"/>
+        <w:rPr>
+          <w:rFonts w:cs="Courier New" w:hAnsi="Courier New" w:eastAsia="Courier New" w:ascii="Courier New"/>
+        </w:rPr>
+      </w:pPr>
+      <w:r>
+        <w:rPr>
+          <w:rFonts w:cs="Courier New" w:hAnsi="Courier New" w:eastAsia="Courier New" w:ascii="Courier New"/>
+          <w:rtl w:val="0"/>
+        </w:rPr>
+        <w:t xml:space="preserve">Система возвращает список сотрудников , отсортированных по профессии (ASC)</w:t>
+      </w:r>
+    </w:p>
+    <w:p>
+      <w:pPr>
+        <w:contextualSpacing w:val="0"/>
+        <w:rPr/>
+      </w:pPr>
+      <w:r>
+        <w:rPr>
+          <w:rtl w:val="0"/>
+        </w:rPr>
+      </w:r>
+    </w:p>
+    <w:p>
+      <w:pPr>
+        <w:contextualSpacing w:val="0"/>
+      </w:pPr>
+      <w:r>
+        <w:rPr>
+          <w:rFonts w:cs="Trebuchet MS" w:hAnsi="Trebuchet MS" w:eastAsia="Trebuchet MS" w:ascii="Trebuchet MS"/>
+          <w:b w:val="1"/>
+          <w:color w:val="1155cc"/>
+          <w:sz w:val="24"/>
+          <w:rtl w:val="0"/>
+        </w:rPr>
+        <w:t xml:space="preserve">Создание департамента:</w:t>
       </w:r>
     </w:p>
     <w:p>
@@ -94,7 +573,17 @@
           <w:rFonts w:cs="Courier New" w:hAnsi="Courier New" w:eastAsia="Courier New" w:ascii="Courier New"/>
           <w:rtl w:val="0"/>
         </w:rPr>
-        <w:t xml:space="preserve">Пользователь имеет возможность добавить сотрудника в систему.</w:t>
+        <w:t xml:space="preserve">Пользователь имеет возможность добавить новый департамент в систему.</w:t>
+      </w:r>
+    </w:p>
+    <w:p>
+      <w:pPr>
+        <w:contextualSpacing w:val="0"/>
+      </w:pPr>
+      <w:r>
+        <w:rPr>
+          <w:rtl w:val="0"/>
+        </w:rPr>
       </w:r>
     </w:p>
     <w:p>
@@ -109,7 +598,365 @@
           <w:sz w:val="24"/>
           <w:rtl w:val="0"/>
         </w:rPr>
-        <w:t xml:space="preserve">Удаление сотрудника</w:t>
+        <w:t xml:space="preserve">Редактирование департамента:</w:t>
+      </w:r>
+    </w:p>
+    <w:p>
+      <w:pPr>
+        <w:numPr>
+          <w:ilvl w:val="0"/>
+          <w:numId w:val="24"/>
+        </w:numPr>
+        <w:ind w:left="720" w:hanging="359"/>
+        <w:contextualSpacing w:val="1"/>
+        <w:rPr>
+          <w:rFonts w:cs="Courier New" w:hAnsi="Courier New" w:eastAsia="Courier New" w:ascii="Courier New"/>
+          <w:u w:val="none"/>
+        </w:rPr>
+      </w:pPr>
+      <w:r>
+        <w:rPr>
+          <w:rFonts w:cs="Courier New" w:hAnsi="Courier New" w:eastAsia="Courier New" w:ascii="Courier New"/>
+          <w:rtl w:val="0"/>
+        </w:rPr>
+        <w:t xml:space="preserve">Пользователь имеет возможность отредактировать название существующего департамента.</w:t>
+      </w:r>
+    </w:p>
+    <w:p>
+      <w:pPr>
+        <w:contextualSpacing w:val="0"/>
+      </w:pPr>
+      <w:r>
+        <w:rPr>
+          <w:rFonts w:cs="Trebuchet MS" w:hAnsi="Trebuchet MS" w:eastAsia="Trebuchet MS" w:ascii="Trebuchet MS"/>
+          <w:b w:val="1"/>
+          <w:color w:val="1155cc"/>
+          <w:sz w:val="24"/>
+          <w:rtl w:val="0"/>
+        </w:rPr>
+        <w:t xml:space="preserve">Удаление департамента:</w:t>
+      </w:r>
+    </w:p>
+    <w:p>
+      <w:pPr>
+        <w:numPr>
+          <w:ilvl w:val="0"/>
+          <w:numId w:val="7"/>
+        </w:numPr>
+        <w:ind w:left="720" w:hanging="359"/>
+        <w:contextualSpacing w:val="1"/>
+        <w:rPr>
+          <w:rFonts w:cs="Courier New" w:hAnsi="Courier New" w:eastAsia="Courier New" w:ascii="Courier New"/>
+          <w:u w:val="none"/>
+        </w:rPr>
+      </w:pPr>
+      <w:r>
+        <w:rPr>
+          <w:rFonts w:cs="Courier New" w:hAnsi="Courier New" w:eastAsia="Courier New" w:ascii="Courier New"/>
+          <w:rtl w:val="0"/>
+        </w:rPr>
+        <w:t xml:space="preserve">Пользователь имеет возможность удалить департамент из системы.</w:t>
+      </w:r>
+    </w:p>
+    <w:p>
+      <w:pPr>
+        <w:contextualSpacing w:val="0"/>
+        <w:rPr/>
+      </w:pPr>
+      <w:r>
+        <w:rPr>
+          <w:rFonts w:cs="Trebuchet MS" w:hAnsi="Trebuchet MS" w:eastAsia="Trebuchet MS" w:ascii="Trebuchet MS"/>
+          <w:b w:val="1"/>
+          <w:color w:val="1155cc"/>
+          <w:sz w:val="24"/>
+          <w:rtl w:val="0"/>
+        </w:rPr>
+        <w:t xml:space="preserve">Добавление сотрудников в департамент:</w:t>
+      </w:r>
+    </w:p>
+    <w:p>
+      <w:pPr>
+        <w:numPr>
+          <w:ilvl w:val="0"/>
+          <w:numId w:val="16"/>
+        </w:numPr>
+        <w:ind w:left="720" w:hanging="359"/>
+        <w:contextualSpacing w:val="1"/>
+        <w:rPr>
+          <w:rFonts w:cs="Courier New" w:hAnsi="Courier New" w:eastAsia="Courier New" w:ascii="Courier New"/>
+        </w:rPr>
+      </w:pPr>
+      <w:r>
+        <w:rPr>
+          <w:rFonts w:cs="Courier New" w:hAnsi="Courier New" w:eastAsia="Courier New" w:ascii="Courier New"/>
+          <w:rtl w:val="0"/>
+        </w:rPr>
+        <w:t xml:space="preserve">Пользователь имеет возможность добавлять сотрудников в конкретный департамент.</w:t>
+      </w:r>
+      <w:r>
+        <w:rPr>
+          <w:rtl w:val="0"/>
+        </w:rPr>
+      </w:r>
+    </w:p>
+    <w:p>
+      <w:pPr>
+        <w:contextualSpacing w:val="0"/>
+        <w:rPr/>
+      </w:pPr>
+      <w:r>
+        <w:rPr>
+          <w:rFonts w:cs="Trebuchet MS" w:hAnsi="Trebuchet MS" w:eastAsia="Trebuchet MS" w:ascii="Trebuchet MS"/>
+          <w:b w:val="1"/>
+          <w:color w:val="1155cc"/>
+          <w:sz w:val="24"/>
+          <w:rtl w:val="0"/>
+        </w:rPr>
+        <w:t xml:space="preserve">Удаление сотрудников из департамента</w:t>
+      </w:r>
+    </w:p>
+    <w:p>
+      <w:pPr>
+        <w:numPr>
+          <w:ilvl w:val="0"/>
+          <w:numId w:val="9"/>
+        </w:numPr>
+        <w:ind w:left="720" w:hanging="359"/>
+        <w:contextualSpacing w:val="1"/>
+        <w:rPr>
+          <w:rFonts w:cs="Courier New" w:hAnsi="Courier New" w:eastAsia="Courier New" w:ascii="Courier New"/>
+        </w:rPr>
+      </w:pPr>
+      <w:r>
+        <w:rPr>
+          <w:rFonts w:cs="Courier New" w:hAnsi="Courier New" w:eastAsia="Courier New" w:ascii="Courier New"/>
+          <w:rtl w:val="0"/>
+        </w:rPr>
+        <w:t xml:space="preserve">Пользователь имеет возможность удалять сотрудников из департамента.</w:t>
+      </w:r>
+    </w:p>
+    <w:p>
+      <w:pPr>
+        <w:contextualSpacing w:val="0"/>
+      </w:pPr>
+      <w:r>
+        <w:rPr>
+          <w:rFonts w:cs="Trebuchet MS" w:hAnsi="Trebuchet MS" w:eastAsia="Trebuchet MS" w:ascii="Trebuchet MS"/>
+          <w:b w:val="1"/>
+          <w:color w:val="1155cc"/>
+          <w:sz w:val="24"/>
+          <w:rtl w:val="0"/>
+        </w:rPr>
+        <w:t xml:space="preserve">Сортировка департментов :</w:t>
+      </w:r>
+    </w:p>
+    <w:p>
+      <w:pPr>
+        <w:numPr>
+          <w:ilvl w:val="0"/>
+          <w:numId w:val="26"/>
+        </w:numPr>
+        <w:ind w:left="1440" w:hanging="359"/>
+        <w:contextualSpacing w:val="1"/>
+        <w:rPr>
+          <w:rFonts w:cs="Trebuchet MS" w:hAnsi="Trebuchet MS" w:eastAsia="Trebuchet MS" w:ascii="Trebuchet MS"/>
+          <w:b w:val="1"/>
+          <w:sz w:val="24"/>
+        </w:rPr>
+      </w:pPr>
+      <w:r>
+        <w:rPr>
+          <w:rFonts w:cs="Trebuchet MS" w:hAnsi="Trebuchet MS" w:eastAsia="Trebuchet MS" w:ascii="Trebuchet MS"/>
+          <w:b w:val="1"/>
+          <w:color w:val="1155cc"/>
+          <w:sz w:val="24"/>
+          <w:rtl w:val="0"/>
+        </w:rPr>
+        <w:t xml:space="preserve">по количеству сотрудников</w:t>
+      </w:r>
+    </w:p>
+    <w:p>
+      <w:pPr>
+        <w:numPr>
+          <w:ilvl w:val="0"/>
+          <w:numId w:val="14"/>
+        </w:numPr>
+        <w:ind w:left="720" w:hanging="359"/>
+        <w:contextualSpacing w:val="1"/>
+        <w:rPr>
+          <w:rFonts w:cs="Trebuchet MS" w:hAnsi="Trebuchet MS" w:eastAsia="Trebuchet MS" w:ascii="Trebuchet MS"/>
+          <w:u w:val="none"/>
+        </w:rPr>
+      </w:pPr>
+      <w:r>
+        <w:rPr>
+          <w:rFonts w:cs="Courier New" w:hAnsi="Courier New" w:eastAsia="Courier New" w:ascii="Courier New"/>
+          <w:rtl w:val="0"/>
+        </w:rPr>
+        <w:t xml:space="preserve">Система возвращает пользователю список департаментов, отсортированный по количеству сотрудников в данном департаменте(ASC)</w:t>
+      </w:r>
+      <w:r>
+        <w:rPr>
+          <w:rtl w:val="0"/>
+        </w:rPr>
+      </w:r>
+    </w:p>
+    <w:p>
+      <w:pPr>
+        <w:numPr>
+          <w:ilvl w:val="0"/>
+          <w:numId w:val="26"/>
+        </w:numPr>
+        <w:ind w:left="1440" w:hanging="359"/>
+        <w:contextualSpacing w:val="1"/>
+        <w:rPr>
+          <w:rFonts w:cs="Trebuchet MS" w:hAnsi="Trebuchet MS" w:eastAsia="Trebuchet MS" w:ascii="Trebuchet MS"/>
+          <w:b w:val="1"/>
+          <w:sz w:val="24"/>
+        </w:rPr>
+      </w:pPr>
+      <w:r>
+        <w:rPr>
+          <w:rFonts w:cs="Trebuchet MS" w:hAnsi="Trebuchet MS" w:eastAsia="Trebuchet MS" w:ascii="Trebuchet MS"/>
+          <w:b w:val="1"/>
+          <w:color w:val="1155cc"/>
+          <w:sz w:val="24"/>
+          <w:rtl w:val="0"/>
+        </w:rPr>
+        <w:t xml:space="preserve">по затратам на зарплату</w:t>
+      </w:r>
+    </w:p>
+    <w:p>
+      <w:pPr>
+        <w:numPr>
+          <w:ilvl w:val="0"/>
+          <w:numId w:val="22"/>
+        </w:numPr>
+        <w:ind w:left="720" w:hanging="359"/>
+        <w:contextualSpacing w:val="1"/>
+        <w:rPr>
+          <w:rFonts w:cs="Trebuchet MS" w:hAnsi="Trebuchet MS" w:eastAsia="Trebuchet MS" w:ascii="Trebuchet MS"/>
+          <w:u w:val="none"/>
+        </w:rPr>
+      </w:pPr>
+      <w:r>
+        <w:rPr>
+          <w:rFonts w:cs="Courier New" w:hAnsi="Courier New" w:eastAsia="Courier New" w:ascii="Courier New"/>
+          <w:rtl w:val="0"/>
+        </w:rPr>
+        <w:t xml:space="preserve">Система возвращает пользователю список департаментов, отсортированный по сумме выплат на зарплату всем сотрудникам данного департамента (ASC)</w:t>
+      </w:r>
+      <w:r>
+        <w:rPr>
+          <w:rtl w:val="0"/>
+        </w:rPr>
+      </w:r>
+    </w:p>
+    <w:p>
+      <w:pPr>
+        <w:contextualSpacing w:val="0"/>
+      </w:pPr>
+      <w:r>
+        <w:rPr>
+          <w:rtl w:val="0"/>
+        </w:rPr>
+      </w:r>
+    </w:p>
+    <w:p>
+      <w:pPr>
+        <w:contextualSpacing w:val="0"/>
+      </w:pPr>
+      <w:r>
+        <w:rPr>
+          <w:rFonts w:cs="Trebuchet MS" w:hAnsi="Trebuchet MS" w:eastAsia="Trebuchet MS" w:ascii="Trebuchet MS"/>
+          <w:b w:val="1"/>
+          <w:color w:val="1155cc"/>
+          <w:sz w:val="24"/>
+          <w:rtl w:val="0"/>
+        </w:rPr>
+        <w:t xml:space="preserve">Просмотр списка сотрудников конкретного департамента и их количества:</w:t>
+      </w:r>
+    </w:p>
+    <w:p>
+      <w:pPr>
+        <w:numPr>
+          <w:ilvl w:val="0"/>
+          <w:numId w:val="15"/>
+        </w:numPr>
+        <w:ind w:left="720" w:hanging="359"/>
+        <w:contextualSpacing w:val="1"/>
+        <w:rPr>
+          <w:rFonts w:cs="Courier New" w:hAnsi="Courier New" w:eastAsia="Courier New" w:ascii="Courier New"/>
+          <w:u w:val="none"/>
+        </w:rPr>
+      </w:pPr>
+      <w:r>
+        <w:rPr>
+          <w:rFonts w:cs="Courier New" w:hAnsi="Courier New" w:eastAsia="Courier New" w:ascii="Courier New"/>
+          <w:rtl w:val="0"/>
+        </w:rPr>
+        <w:t xml:space="preserve">Пользователь выбирает название департамента. Система возвращает пользователю список сотрудников данного департамента и их количество.</w:t>
+      </w:r>
+      <w:r>
+        <w:rPr>
+          <w:rtl w:val="0"/>
+        </w:rPr>
+      </w:r>
+    </w:p>
+    <w:p>
+      <w:pPr>
+        <w:contextualSpacing w:val="0"/>
+      </w:pPr>
+      <w:r>
+        <w:rPr>
+          <w:rFonts w:cs="Trebuchet MS" w:hAnsi="Trebuchet MS" w:eastAsia="Trebuchet MS" w:ascii="Trebuchet MS"/>
+          <w:b w:val="1"/>
+          <w:color w:val="1155cc"/>
+          <w:sz w:val="24"/>
+          <w:rtl w:val="0"/>
+        </w:rPr>
+        <w:t xml:space="preserve">Просмотр списка всех существующих департаментов:</w:t>
+      </w:r>
+    </w:p>
+    <w:p>
+      <w:pPr>
+        <w:numPr>
+          <w:ilvl w:val="0"/>
+          <w:numId w:val="13"/>
+        </w:numPr>
+        <w:ind w:left="720" w:hanging="359"/>
+        <w:contextualSpacing w:val="1"/>
+        <w:rPr>
+          <w:rFonts w:cs="Courier New" w:hAnsi="Courier New" w:eastAsia="Courier New" w:ascii="Courier New"/>
+          <w:u w:val="none"/>
+        </w:rPr>
+      </w:pPr>
+      <w:r>
+        <w:rPr>
+          <w:rFonts w:cs="Courier New" w:hAnsi="Courier New" w:eastAsia="Courier New" w:ascii="Courier New"/>
+          <w:rtl w:val="0"/>
+        </w:rPr>
+        <w:t xml:space="preserve">Пользователь имеет возможность просмотреть список всех существующих в системе департаментов</w:t>
+      </w:r>
+      <w:r>
+        <w:rPr>
+          <w:rtl w:val="0"/>
+        </w:rPr>
+      </w:r>
+    </w:p>
+    <w:p>
+      <w:pPr>
+        <w:contextualSpacing w:val="0"/>
+      </w:pPr>
+      <w:r>
+        <w:rPr>
+          <w:rFonts w:cs="Trebuchet MS" w:hAnsi="Trebuchet MS" w:eastAsia="Trebuchet MS" w:ascii="Trebuchet MS"/>
+          <w:b w:val="1"/>
+          <w:color w:val="1155cc"/>
+          <w:sz w:val="24"/>
+          <w:rtl w:val="0"/>
+        </w:rPr>
+        <w:t xml:space="preserve">Перевод сотрудника из одного департамента - в другой:</w:t>
       </w:r>
     </w:p>
     <w:p>
@@ -130,7 +977,22 @@
           <w:rFonts w:cs="Courier New" w:hAnsi="Courier New" w:eastAsia="Courier New" w:ascii="Courier New"/>
           <w:rtl w:val="0"/>
         </w:rPr>
-        <w:t xml:space="preserve">Пользователь имеет возможность удалить сотрудника из системы.</w:t>
+        <w:t xml:space="preserve">Пользователь имеет возможность перевести сотрудника из одного департамента в другой.</w:t>
+      </w:r>
+      <w:r>
+        <w:rPr>
+          <w:rtl w:val="0"/>
+        </w:rPr>
+      </w:r>
+    </w:p>
+    <w:p>
+      <w:pPr>
+        <w:contextualSpacing w:val="0"/>
+      </w:pPr>
+      <w:r>
+        <w:rPr>
+          <w:rtl w:val="0"/>
+        </w:rPr>
       </w:r>
     </w:p>
     <w:p>
@@ -145,44 +1007,7 @@
           <w:sz w:val="24"/>
           <w:rtl w:val="0"/>
         </w:rPr>
-        <w:t xml:space="preserve">Редактирование сотрудника</w:t>
-      </w:r>
-    </w:p>
-    <w:p>
-      <w:pPr>
-        <w:numPr>
-          <w:ilvl w:val="0"/>
-          <w:numId w:val="2"/>
-        </w:numPr>
-        <w:ind w:left="720" w:hanging="359"/>
-        <w:contextualSpacing w:val="1"/>
-        <w:rPr>
-          <w:rFonts w:cs="Courier New" w:hAnsi="Courier New" w:eastAsia="Courier New" w:ascii="Courier New"/>
-          <w:u w:val="none"/>
-        </w:rPr>
-      </w:pPr>
-      <w:r>
-        <w:rPr>
-          <w:rFonts w:cs="Courier New" w:hAnsi="Courier New" w:eastAsia="Courier New" w:ascii="Courier New"/>
-          <w:rtl w:val="0"/>
-        </w:rPr>
-        <w:t xml:space="preserve">Пользователь имеет возможность редактировать данные существующего сотрудника.</w:t>
-      </w:r>
-    </w:p>
-    <w:p>
-      <w:pPr>
-        <w:contextualSpacing w:val="0"/>
-        <w:rPr/>
-      </w:pPr>
-      <w:r>
-        <w:rPr>
-          <w:rFonts w:cs="Trebuchet MS" w:hAnsi="Trebuchet MS" w:eastAsia="Trebuchet MS" w:ascii="Trebuchet MS"/>
-          <w:b w:val="1"/>
-          <w:color w:val="1155cc"/>
-          <w:sz w:val="24"/>
-          <w:rtl w:val="0"/>
-        </w:rPr>
-        <w:t xml:space="preserve">Просмотр сведений о зарплатах сотрудников</w:t>
+        <w:t xml:space="preserve">Просмотр департаментов, в которых числится сотрудник</w:t>
       </w:r>
     </w:p>
     <w:p>
@@ -190,774 +1015,6 @@
         <w:numPr>
           <w:ilvl w:val="0"/>
           <w:numId w:val="6"/>
-        </w:numPr>
-        <w:ind w:left="720" w:hanging="359"/>
-        <w:contextualSpacing w:val="1"/>
-        <w:rPr>
-          <w:rFonts w:cs="Courier New" w:hAnsi="Courier New" w:eastAsia="Courier New" w:ascii="Courier New"/>
-          <w:u w:val="none"/>
-        </w:rPr>
-      </w:pPr>
-      <w:r>
-        <w:rPr>
-          <w:rFonts w:cs="Courier New" w:hAnsi="Courier New" w:eastAsia="Courier New" w:ascii="Courier New"/>
-          <w:rtl w:val="0"/>
-        </w:rPr>
-        <w:t xml:space="preserve">Система возвращает общую сумму для выплаты всем сотрудникам предприятия</w:t>
-      </w:r>
-    </w:p>
-    <w:p>
-      <w:pPr>
-        <w:numPr>
-          <w:ilvl w:val="0"/>
-          <w:numId w:val="6"/>
-        </w:numPr>
-        <w:ind w:left="720" w:hanging="359"/>
-        <w:contextualSpacing w:val="1"/>
-        <w:rPr>
-          <w:rFonts w:cs="Courier New" w:hAnsi="Courier New" w:eastAsia="Courier New" w:ascii="Courier New"/>
-          <w:u w:val="none"/>
-        </w:rPr>
-      </w:pPr>
-      <w:r>
-        <w:rPr>
-          <w:rFonts w:cs="Courier New" w:hAnsi="Courier New" w:eastAsia="Courier New" w:ascii="Courier New"/>
-          <w:rtl w:val="0"/>
-        </w:rPr>
-        <w:t xml:space="preserve">Система возвращает среднюю зарплату сотрудника по предприятию</w:t>
-      </w:r>
-    </w:p>
-    <w:p>
-      <w:pPr>
-        <w:numPr>
-          <w:ilvl w:val="0"/>
-          <w:numId w:val="6"/>
-        </w:numPr>
-        <w:ind w:left="720" w:hanging="359"/>
-        <w:contextualSpacing w:val="1"/>
-        <w:rPr>
-          <w:rFonts w:cs="Courier New" w:hAnsi="Courier New" w:eastAsia="Courier New" w:ascii="Courier New"/>
-          <w:u w:val="none"/>
-        </w:rPr>
-      </w:pPr>
-      <w:r>
-        <w:rPr>
-          <w:rFonts w:cs="Courier New" w:hAnsi="Courier New" w:eastAsia="Courier New" w:ascii="Courier New"/>
-          <w:rtl w:val="0"/>
-        </w:rPr>
-        <w:t xml:space="preserve">Система возвращает максимальную и минимальную зарплату сотрудника</w:t>
-      </w:r>
-    </w:p>
-    <w:p>
-      <w:pPr>
-        <w:contextualSpacing w:val="0"/>
-      </w:pPr>
-      <w:r>
-        <w:rPr>
-          <w:rFonts w:cs="Trebuchet MS" w:hAnsi="Trebuchet MS" w:eastAsia="Trebuchet MS" w:ascii="Trebuchet MS"/>
-          <w:b w:val="1"/>
-          <w:color w:val="1155cc"/>
-          <w:sz w:val="24"/>
-          <w:rtl w:val="0"/>
-        </w:rPr>
-        <w:t xml:space="preserve">Поиск </w:t>
-      </w:r>
-    </w:p>
-    <w:p>
-      <w:pPr>
-        <w:numPr>
-          <w:ilvl w:val="0"/>
-          <w:numId w:val="17"/>
-        </w:numPr>
-        <w:ind w:left="720" w:hanging="359"/>
-        <w:contextualSpacing w:val="1"/>
-        <w:rPr>
-          <w:rFonts w:cs="Courier New" w:hAnsi="Courier New" w:eastAsia="Courier New" w:ascii="Courier New"/>
-          <w:u w:val="none"/>
-        </w:rPr>
-      </w:pPr>
-      <w:r>
-        <w:rPr>
-          <w:rFonts w:cs="Courier New" w:hAnsi="Courier New" w:eastAsia="Courier New" w:ascii="Courier New"/>
-          <w:rtl w:val="0"/>
-        </w:rPr>
-        <w:t xml:space="preserve">Пользователь вводит фамилию , система возвращает список сотрудников с данной фамилией.</w:t>
-      </w:r>
-    </w:p>
-    <w:p>
-      <w:pPr>
-        <w:contextualSpacing w:val="0"/>
-      </w:pPr>
-      <w:r>
-        <w:rPr>
-          <w:rtl w:val="0"/>
-        </w:rPr>
-      </w:r>
-    </w:p>
-    <w:p>
-      <w:pPr>
-        <w:contextualSpacing w:val="0"/>
-      </w:pPr>
-      <w:r>
-        <w:rPr>
-          <w:rFonts w:cs="Trebuchet MS" w:hAnsi="Trebuchet MS" w:eastAsia="Trebuchet MS" w:ascii="Trebuchet MS"/>
-          <w:b w:val="1"/>
-          <w:color w:val="1155cc"/>
-          <w:sz w:val="24"/>
-          <w:rtl w:val="0"/>
-        </w:rPr>
-        <w:t xml:space="preserve">Сортировка :</w:t>
-      </w:r>
-    </w:p>
-    <w:p>
-      <w:pPr>
-        <w:numPr>
-          <w:ilvl w:val="0"/>
-          <w:numId w:val="19"/>
-        </w:numPr>
-        <w:ind w:left="1440" w:hanging="359"/>
-        <w:contextualSpacing w:val="1"/>
-        <w:rPr>
-          <w:rFonts w:cs="Trebuchet MS" w:hAnsi="Trebuchet MS" w:eastAsia="Trebuchet MS" w:ascii="Trebuchet MS"/>
-          <w:b w:val="1"/>
-          <w:sz w:val="24"/>
-          <w:u w:val="none"/>
-        </w:rPr>
-      </w:pPr>
-      <w:r>
-        <w:rPr>
-          <w:rFonts w:cs="Trebuchet MS" w:hAnsi="Trebuchet MS" w:eastAsia="Trebuchet MS" w:ascii="Trebuchet MS"/>
-          <w:b w:val="1"/>
-          <w:color w:val="1155cc"/>
-          <w:sz w:val="24"/>
-          <w:rtl w:val="0"/>
-        </w:rPr>
-        <w:t xml:space="preserve"> по уровню зарплаты:</w:t>
-      </w:r>
-    </w:p>
-    <w:p>
-      <w:pPr>
-        <w:numPr>
-          <w:ilvl w:val="0"/>
-          <w:numId w:val="24"/>
-        </w:numPr>
-        <w:ind w:left="720" w:hanging="359"/>
-        <w:contextualSpacing w:val="1"/>
-        <w:rPr>
-          <w:rFonts w:cs="Courier New" w:hAnsi="Courier New" w:eastAsia="Courier New" w:ascii="Courier New"/>
-          <w:u w:val="none"/>
-        </w:rPr>
-      </w:pPr>
-      <w:r>
-        <w:rPr>
-          <w:rFonts w:cs="Courier New" w:hAnsi="Courier New" w:eastAsia="Courier New" w:ascii="Courier New"/>
-          <w:rtl w:val="0"/>
-        </w:rPr>
-        <w:t xml:space="preserve">Система возвращает список сотрудников, отсортированных по уровню зарплаты (ASC)</w:t>
-      </w:r>
-    </w:p>
-    <w:p>
-      <w:pPr>
-        <w:contextualSpacing w:val="0"/>
-        <w:rPr/>
-      </w:pPr>
-      <w:r>
-        <w:rPr>
-          <w:rtl w:val="0"/>
-        </w:rPr>
-      </w:r>
-    </w:p>
-    <w:p>
-      <w:pPr>
-        <w:numPr>
-          <w:ilvl w:val="0"/>
-          <w:numId w:val="12"/>
-        </w:numPr>
-        <w:ind w:left="1440" w:hanging="359"/>
-        <w:contextualSpacing w:val="1"/>
-        <w:rPr>
-          <w:rFonts w:cs="Trebuchet MS" w:hAnsi="Trebuchet MS" w:eastAsia="Trebuchet MS" w:ascii="Trebuchet MS"/>
-          <w:b w:val="1"/>
-          <w:sz w:val="24"/>
-          <w:u w:val="none"/>
-        </w:rPr>
-      </w:pPr>
-      <w:r>
-        <w:rPr>
-          <w:rFonts w:cs="Trebuchet MS" w:hAnsi="Trebuchet MS" w:eastAsia="Trebuchet MS" w:ascii="Trebuchet MS"/>
-          <w:b w:val="1"/>
-          <w:color w:val="1155cc"/>
-          <w:sz w:val="24"/>
-          <w:rtl w:val="0"/>
-        </w:rPr>
-        <w:t xml:space="preserve">по дате рождения:</w:t>
-      </w:r>
-    </w:p>
-    <w:p>
-      <w:pPr>
-        <w:numPr>
-          <w:ilvl w:val="0"/>
-          <w:numId w:val="14"/>
-        </w:numPr>
-        <w:ind w:left="720" w:hanging="359"/>
-        <w:contextualSpacing w:val="1"/>
-        <w:rPr>
-          <w:rFonts w:cs="Courier New" w:hAnsi="Courier New" w:eastAsia="Courier New" w:ascii="Courier New"/>
-          <w:u w:val="none"/>
-        </w:rPr>
-      </w:pPr>
-      <w:r>
-        <w:rPr>
-          <w:rFonts w:cs="Courier New" w:hAnsi="Courier New" w:eastAsia="Courier New" w:ascii="Courier New"/>
-          <w:rtl w:val="0"/>
-        </w:rPr>
-        <w:t xml:space="preserve">Система возвращает список сотрудников, отсортированных по дате рождения </w:t>
-      </w:r>
-      <w:r>
-        <w:rPr>
-          <w:rFonts w:cs="Courier New" w:hAnsi="Courier New" w:eastAsia="Courier New" w:ascii="Courier New"/>
-          <w:rtl w:val="0"/>
-        </w:rPr>
-        <w:t xml:space="preserve">(ASC)</w:t>
-      </w:r>
-      <w:r>
-        <w:rPr>
-          <w:rtl w:val="0"/>
-        </w:rPr>
-      </w:r>
-    </w:p>
-    <w:p>
-      <w:pPr>
-        <w:contextualSpacing w:val="0"/>
-      </w:pPr>
-      <w:r>
-        <w:rPr>
-          <w:rtl w:val="0"/>
-        </w:rPr>
-      </w:r>
-    </w:p>
-    <w:p>
-      <w:pPr>
-        <w:numPr>
-          <w:ilvl w:val="0"/>
-          <w:numId w:val="9"/>
-        </w:numPr>
-        <w:ind w:left="1440" w:hanging="359"/>
-        <w:contextualSpacing w:val="1"/>
-        <w:rPr>
-          <w:rFonts w:cs="Trebuchet MS" w:hAnsi="Trebuchet MS" w:eastAsia="Trebuchet MS" w:ascii="Trebuchet MS"/>
-          <w:b w:val="1"/>
-          <w:sz w:val="24"/>
-          <w:u w:val="none"/>
-        </w:rPr>
-      </w:pPr>
-      <w:r>
-        <w:rPr>
-          <w:rFonts w:cs="Trebuchet MS" w:hAnsi="Trebuchet MS" w:eastAsia="Trebuchet MS" w:ascii="Trebuchet MS"/>
-          <w:b w:val="1"/>
-          <w:color w:val="1155cc"/>
-          <w:sz w:val="24"/>
-          <w:rtl w:val="0"/>
-        </w:rPr>
-        <w:t xml:space="preserve">по имени и фамилии:</w:t>
-      </w:r>
-    </w:p>
-    <w:p>
-      <w:pPr>
-        <w:numPr>
-          <w:ilvl w:val="0"/>
-          <w:numId w:val="7"/>
-        </w:numPr>
-        <w:ind w:left="720" w:hanging="359"/>
-        <w:contextualSpacing w:val="1"/>
-        <w:rPr>
-          <w:rFonts w:cs="Courier New" w:hAnsi="Courier New" w:eastAsia="Courier New" w:ascii="Courier New"/>
-          <w:u w:val="none"/>
-        </w:rPr>
-      </w:pPr>
-      <w:r>
-        <w:rPr>
-          <w:rFonts w:cs="Courier New" w:hAnsi="Courier New" w:eastAsia="Courier New" w:ascii="Courier New"/>
-          <w:rtl w:val="0"/>
-        </w:rPr>
-        <w:t xml:space="preserve">Система возвращает список сотрудников, отсортированных по имени и фамилии (ASC)</w:t>
-      </w:r>
-    </w:p>
-    <w:p>
-      <w:pPr>
-        <w:contextualSpacing w:val="0"/>
-      </w:pPr>
-      <w:r>
-        <w:rPr>
-          <w:rFonts w:cs="Trebuchet MS" w:hAnsi="Trebuchet MS" w:eastAsia="Trebuchet MS" w:ascii="Trebuchet MS"/>
-          <w:b w:val="1"/>
-          <w:color w:val="1155cc"/>
-          <w:sz w:val="24"/>
-          <w:rtl w:val="0"/>
-        </w:rPr>
-        <w:t xml:space="preserve">Создание департамента:</w:t>
-      </w:r>
-    </w:p>
-    <w:p>
-      <w:pPr>
-        <w:numPr>
-          <w:ilvl w:val="0"/>
-          <w:numId w:val="20"/>
-        </w:numPr>
-        <w:ind w:left="720" w:hanging="359"/>
-        <w:contextualSpacing w:val="1"/>
-        <w:rPr>
-          <w:rFonts w:cs="Courier New" w:hAnsi="Courier New" w:eastAsia="Courier New" w:ascii="Courier New"/>
-          <w:u w:val="none"/>
-        </w:rPr>
-      </w:pPr>
-      <w:r>
-        <w:rPr>
-          <w:rFonts w:cs="Courier New" w:hAnsi="Courier New" w:eastAsia="Courier New" w:ascii="Courier New"/>
-          <w:rtl w:val="0"/>
-        </w:rPr>
-        <w:t xml:space="preserve">Пользователь имеет возможность добавить новый департамент в систему.</w:t>
-      </w:r>
-    </w:p>
-    <w:p>
-      <w:pPr>
-        <w:contextualSpacing w:val="0"/>
-      </w:pPr>
-      <w:r>
-        <w:rPr>
-          <w:rtl w:val="0"/>
-        </w:rPr>
-      </w:r>
-    </w:p>
-    <w:p>
-      <w:pPr>
-        <w:contextualSpacing w:val="0"/>
-      </w:pPr>
-      <w:r>
-        <w:rPr>
-          <w:rFonts w:cs="Trebuchet MS" w:hAnsi="Trebuchet MS" w:eastAsia="Trebuchet MS" w:ascii="Trebuchet MS"/>
-          <w:b w:val="1"/>
-          <w:color w:val="1155cc"/>
-          <w:sz w:val="24"/>
-          <w:rtl w:val="0"/>
-        </w:rPr>
-        <w:t xml:space="preserve">Редактирование департамента:</w:t>
-      </w:r>
-    </w:p>
-    <w:p>
-      <w:pPr>
-        <w:numPr>
-          <w:ilvl w:val="0"/>
-          <w:numId w:val="21"/>
-        </w:numPr>
-        <w:ind w:left="720" w:hanging="359"/>
-        <w:contextualSpacing w:val="1"/>
-        <w:rPr>
-          <w:rFonts w:cs="Courier New" w:hAnsi="Courier New" w:eastAsia="Courier New" w:ascii="Courier New"/>
-          <w:u w:val="none"/>
-        </w:rPr>
-      </w:pPr>
-      <w:r>
-        <w:rPr>
-          <w:rFonts w:cs="Courier New" w:hAnsi="Courier New" w:eastAsia="Courier New" w:ascii="Courier New"/>
-          <w:rtl w:val="0"/>
-        </w:rPr>
-        <w:t xml:space="preserve">Пользователь имеет возможность отредактировать название существующего департамента.</w:t>
-      </w:r>
-    </w:p>
-    <w:p>
-      <w:pPr>
-        <w:contextualSpacing w:val="0"/>
-      </w:pPr>
-      <w:r>
-        <w:rPr>
-          <w:rFonts w:cs="Trebuchet MS" w:hAnsi="Trebuchet MS" w:eastAsia="Trebuchet MS" w:ascii="Trebuchet MS"/>
-          <w:b w:val="1"/>
-          <w:color w:val="1155cc"/>
-          <w:sz w:val="24"/>
-          <w:rtl w:val="0"/>
-        </w:rPr>
-        <w:t xml:space="preserve">Удаление департамента:</w:t>
-      </w:r>
-    </w:p>
-    <w:p>
-      <w:pPr>
-        <w:numPr>
-          <w:ilvl w:val="0"/>
-          <w:numId w:val="16"/>
-        </w:numPr>
-        <w:ind w:left="720" w:hanging="359"/>
-        <w:contextualSpacing w:val="1"/>
-        <w:rPr>
-          <w:rFonts w:cs="Courier New" w:hAnsi="Courier New" w:eastAsia="Courier New" w:ascii="Courier New"/>
-          <w:u w:val="none"/>
-        </w:rPr>
-      </w:pPr>
-      <w:r>
-        <w:rPr>
-          <w:rFonts w:cs="Courier New" w:hAnsi="Courier New" w:eastAsia="Courier New" w:ascii="Courier New"/>
-          <w:rtl w:val="0"/>
-        </w:rPr>
-        <w:t xml:space="preserve">Пользователь имеет возможность удалить департамент из системы.</w:t>
-      </w:r>
-    </w:p>
-    <w:p>
-      <w:pPr>
-        <w:contextualSpacing w:val="0"/>
-        <w:rPr/>
-      </w:pPr>
-      <w:r>
-        <w:rPr>
-          <w:rFonts w:cs="Trebuchet MS" w:hAnsi="Trebuchet MS" w:eastAsia="Trebuchet MS" w:ascii="Trebuchet MS"/>
-          <w:b w:val="1"/>
-          <w:color w:val="1155cc"/>
-          <w:sz w:val="24"/>
-          <w:rtl w:val="0"/>
-        </w:rPr>
-        <w:t xml:space="preserve">Добавление сотрудников в департамент:</w:t>
-      </w:r>
-    </w:p>
-    <w:p>
-      <w:pPr>
-        <w:numPr>
-          <w:ilvl w:val="0"/>
-          <w:numId w:val="5"/>
-        </w:numPr>
-        <w:ind w:left="720" w:hanging="359"/>
-        <w:contextualSpacing w:val="1"/>
-        <w:rPr>
-          <w:rFonts w:cs="Courier New" w:hAnsi="Courier New" w:eastAsia="Courier New" w:ascii="Courier New"/>
-        </w:rPr>
-      </w:pPr>
-      <w:r>
-        <w:rPr>
-          <w:rFonts w:cs="Courier New" w:hAnsi="Courier New" w:eastAsia="Courier New" w:ascii="Courier New"/>
-          <w:rtl w:val="0"/>
-        </w:rPr>
-        <w:t xml:space="preserve">Пользователь имеет возможность добавлять сотрудников в конкретный департамент.</w:t>
-      </w:r>
-      <w:r>
-        <w:rPr>
-          <w:rtl w:val="0"/>
-        </w:rPr>
-      </w:r>
-    </w:p>
-    <w:p>
-      <w:pPr>
-        <w:contextualSpacing w:val="0"/>
-        <w:rPr/>
-      </w:pPr>
-      <w:r>
-        <w:rPr>
-          <w:rFonts w:cs="Trebuchet MS" w:hAnsi="Trebuchet MS" w:eastAsia="Trebuchet MS" w:ascii="Trebuchet MS"/>
-          <w:b w:val="1"/>
-          <w:color w:val="1155cc"/>
-          <w:sz w:val="24"/>
-          <w:rtl w:val="0"/>
-        </w:rPr>
-        <w:t xml:space="preserve">Удаление сотрудников из департамента</w:t>
-      </w:r>
-    </w:p>
-    <w:p>
-      <w:pPr>
-        <w:numPr>
-          <w:ilvl w:val="0"/>
-          <w:numId w:val="18"/>
-        </w:numPr>
-        <w:ind w:left="720" w:hanging="359"/>
-        <w:contextualSpacing w:val="1"/>
-        <w:rPr>
-          <w:rFonts w:cs="Courier New" w:hAnsi="Courier New" w:eastAsia="Courier New" w:ascii="Courier New"/>
-        </w:rPr>
-      </w:pPr>
-      <w:r>
-        <w:rPr>
-          <w:rFonts w:cs="Courier New" w:hAnsi="Courier New" w:eastAsia="Courier New" w:ascii="Courier New"/>
-          <w:rtl w:val="0"/>
-        </w:rPr>
-        <w:t xml:space="preserve">Пользователь имеет возможность удалять сотрудников из департамента.</w:t>
-      </w:r>
-    </w:p>
-    <w:p>
-      <w:pPr>
-        <w:contextualSpacing w:val="0"/>
-      </w:pPr>
-      <w:r>
-        <w:rPr>
-          <w:rFonts w:cs="Trebuchet MS" w:hAnsi="Trebuchet MS" w:eastAsia="Trebuchet MS" w:ascii="Trebuchet MS"/>
-          <w:b w:val="1"/>
-          <w:color w:val="1155cc"/>
-          <w:sz w:val="24"/>
-          <w:rtl w:val="0"/>
-        </w:rPr>
-        <w:t xml:space="preserve">Сортировка :</w:t>
-      </w:r>
-    </w:p>
-    <w:p>
-      <w:pPr>
-        <w:numPr>
-          <w:ilvl w:val="0"/>
-          <w:numId w:val="23"/>
-        </w:numPr>
-        <w:ind w:left="1440" w:hanging="359"/>
-        <w:contextualSpacing w:val="1"/>
-        <w:rPr>
-          <w:rFonts w:cs="Trebuchet MS" w:hAnsi="Trebuchet MS" w:eastAsia="Trebuchet MS" w:ascii="Trebuchet MS"/>
-          <w:b w:val="1"/>
-          <w:sz w:val="24"/>
-        </w:rPr>
-      </w:pPr>
-      <w:r>
-        <w:rPr>
-          <w:rFonts w:cs="Trebuchet MS" w:hAnsi="Trebuchet MS" w:eastAsia="Trebuchet MS" w:ascii="Trebuchet MS"/>
-          <w:b w:val="1"/>
-          <w:color w:val="1155cc"/>
-          <w:sz w:val="24"/>
-          <w:rtl w:val="0"/>
-        </w:rPr>
-        <w:t xml:space="preserve">по количеству сотрудников</w:t>
-      </w:r>
-    </w:p>
-    <w:p>
-      <w:pPr>
-        <w:numPr>
-          <w:ilvl w:val="0"/>
-          <w:numId w:val="3"/>
-        </w:numPr>
-        <w:ind w:left="720" w:hanging="359"/>
-        <w:contextualSpacing w:val="1"/>
-        <w:rPr>
-          <w:rFonts w:cs="Trebuchet MS" w:hAnsi="Trebuchet MS" w:eastAsia="Trebuchet MS" w:ascii="Trebuchet MS"/>
-          <w:u w:val="none"/>
-        </w:rPr>
-      </w:pPr>
-      <w:r>
-        <w:rPr>
-          <w:rFonts w:cs="Courier New" w:hAnsi="Courier New" w:eastAsia="Courier New" w:ascii="Courier New"/>
-          <w:rtl w:val="0"/>
-        </w:rPr>
-        <w:t xml:space="preserve">Система возвращает пользователю список департаментов, отсортированный по количеству сотрудников в данном департаменте(ASC)</w:t>
-      </w:r>
-      <w:r>
-        <w:rPr>
-          <w:rtl w:val="0"/>
-        </w:rPr>
-      </w:r>
-    </w:p>
-    <w:p>
-      <w:pPr>
-        <w:numPr>
-          <w:ilvl w:val="0"/>
-          <w:numId w:val="23"/>
-        </w:numPr>
-        <w:ind w:left="1440" w:hanging="359"/>
-        <w:contextualSpacing w:val="1"/>
-        <w:rPr>
-          <w:rFonts w:cs="Trebuchet MS" w:hAnsi="Trebuchet MS" w:eastAsia="Trebuchet MS" w:ascii="Trebuchet MS"/>
-          <w:b w:val="1"/>
-          <w:sz w:val="24"/>
-        </w:rPr>
-      </w:pPr>
-      <w:r>
-        <w:rPr>
-          <w:rFonts w:cs="Trebuchet MS" w:hAnsi="Trebuchet MS" w:eastAsia="Trebuchet MS" w:ascii="Trebuchet MS"/>
-          <w:b w:val="1"/>
-          <w:color w:val="1155cc"/>
-          <w:sz w:val="24"/>
-          <w:rtl w:val="0"/>
-        </w:rPr>
-        <w:t xml:space="preserve">по затратам на зарплату</w:t>
-      </w:r>
-    </w:p>
-    <w:p>
-      <w:pPr>
-        <w:numPr>
-          <w:ilvl w:val="0"/>
-          <w:numId w:val="13"/>
-        </w:numPr>
-        <w:ind w:left="720" w:hanging="359"/>
-        <w:contextualSpacing w:val="1"/>
-        <w:rPr>
-          <w:rFonts w:cs="Trebuchet MS" w:hAnsi="Trebuchet MS" w:eastAsia="Trebuchet MS" w:ascii="Trebuchet MS"/>
-          <w:u w:val="none"/>
-        </w:rPr>
-      </w:pPr>
-      <w:r>
-        <w:rPr>
-          <w:rFonts w:cs="Courier New" w:hAnsi="Courier New" w:eastAsia="Courier New" w:ascii="Courier New"/>
-          <w:rtl w:val="0"/>
-        </w:rPr>
-        <w:t xml:space="preserve">Система возвращает пользователю список департаментов, отсортированный по сумме выплат на зарплату всем сотрудникам данного департамента (ASC)</w:t>
-      </w:r>
-      <w:r>
-        <w:rPr>
-          <w:rtl w:val="0"/>
-        </w:rPr>
-      </w:r>
-    </w:p>
-    <w:p>
-      <w:pPr>
-        <w:contextualSpacing w:val="0"/>
-      </w:pPr>
-      <w:r>
-        <w:rPr>
-          <w:rtl w:val="0"/>
-        </w:rPr>
-      </w:r>
-    </w:p>
-    <w:p>
-      <w:pPr>
-        <w:contextualSpacing w:val="0"/>
-      </w:pPr>
-      <w:r>
-        <w:rPr>
-          <w:rFonts w:cs="Trebuchet MS" w:hAnsi="Trebuchet MS" w:eastAsia="Trebuchet MS" w:ascii="Trebuchet MS"/>
-          <w:b w:val="1"/>
-          <w:color w:val="1155cc"/>
-          <w:sz w:val="24"/>
-          <w:rtl w:val="0"/>
-        </w:rPr>
-        <w:t xml:space="preserve">Просмотр списка сотрудников конкретного департамента и их количества:</w:t>
-      </w:r>
-    </w:p>
-    <w:p>
-      <w:pPr>
-        <w:numPr>
-          <w:ilvl w:val="0"/>
-          <w:numId w:val="4"/>
-        </w:numPr>
-        <w:ind w:left="720" w:hanging="359"/>
-        <w:contextualSpacing w:val="1"/>
-        <w:rPr>
-          <w:rFonts w:cs="Courier New" w:hAnsi="Courier New" w:eastAsia="Courier New" w:ascii="Courier New"/>
-          <w:u w:val="none"/>
-        </w:rPr>
-      </w:pPr>
-      <w:r>
-        <w:rPr>
-          <w:rFonts w:cs="Courier New" w:hAnsi="Courier New" w:eastAsia="Courier New" w:ascii="Courier New"/>
-          <w:rtl w:val="0"/>
-        </w:rPr>
-        <w:t xml:space="preserve">Пользователь выбирает название департамента. Система возвращает пользователю список сотрудников данного департамента и их количество.</w:t>
-      </w:r>
-      <w:r>
-        <w:rPr>
-          <w:rtl w:val="0"/>
-        </w:rPr>
-      </w:r>
-    </w:p>
-    <w:p>
-      <w:pPr>
-        <w:contextualSpacing w:val="0"/>
-      </w:pPr>
-      <w:r>
-        <w:rPr>
-          <w:rFonts w:cs="Trebuchet MS" w:hAnsi="Trebuchet MS" w:eastAsia="Trebuchet MS" w:ascii="Trebuchet MS"/>
-          <w:b w:val="1"/>
-          <w:color w:val="1155cc"/>
-          <w:sz w:val="24"/>
-          <w:rtl w:val="0"/>
-        </w:rPr>
-        <w:t xml:space="preserve">Просмотр списка всех существующих департаментов:</w:t>
-      </w:r>
-    </w:p>
-    <w:p>
-      <w:pPr>
-        <w:numPr>
-          <w:ilvl w:val="0"/>
-          <w:numId w:val="1"/>
-        </w:numPr>
-        <w:ind w:left="720" w:hanging="359"/>
-        <w:contextualSpacing w:val="1"/>
-        <w:rPr>
-          <w:rFonts w:cs="Courier New" w:hAnsi="Courier New" w:eastAsia="Courier New" w:ascii="Courier New"/>
-          <w:u w:val="none"/>
-        </w:rPr>
-      </w:pPr>
-      <w:r>
-        <w:rPr>
-          <w:rFonts w:cs="Courier New" w:hAnsi="Courier New" w:eastAsia="Courier New" w:ascii="Courier New"/>
-          <w:rtl w:val="0"/>
-        </w:rPr>
-        <w:t xml:space="preserve">Пользователь имеет возможность просмотреть список всех существующих в системе департаментов</w:t>
-      </w:r>
-      <w:r>
-        <w:rPr>
-          <w:rtl w:val="0"/>
-        </w:rPr>
-      </w:r>
-    </w:p>
-    <w:p>
-      <w:pPr>
-        <w:contextualSpacing w:val="0"/>
-      </w:pPr>
-      <w:r>
-        <w:rPr>
-          <w:rFonts w:cs="Trebuchet MS" w:hAnsi="Trebuchet MS" w:eastAsia="Trebuchet MS" w:ascii="Trebuchet MS"/>
-          <w:b w:val="1"/>
-          <w:color w:val="1155cc"/>
-          <w:sz w:val="24"/>
-          <w:rtl w:val="0"/>
-        </w:rPr>
-        <w:t xml:space="preserve">Перевод сотрудника из одного департамента - в другой:</w:t>
-      </w:r>
-    </w:p>
-    <w:p>
-      <w:pPr>
-        <w:numPr>
-          <w:ilvl w:val="0"/>
-          <w:numId w:val="22"/>
-        </w:numPr>
-        <w:ind w:left="720" w:hanging="359"/>
-        <w:contextualSpacing w:val="1"/>
-        <w:rPr>
-          <w:rFonts w:cs="Courier New" w:hAnsi="Courier New" w:eastAsia="Courier New" w:ascii="Courier New"/>
-          <w:u w:val="none"/>
-        </w:rPr>
-      </w:pPr>
-      <w:r>
-        <w:rPr>
-          <w:rFonts w:cs="Courier New" w:hAnsi="Courier New" w:eastAsia="Courier New" w:ascii="Courier New"/>
-          <w:rtl w:val="0"/>
-        </w:rPr>
-        <w:t xml:space="preserve">Пользователь имеет возможность перевести сотрудника из одного департамента в другой.</w:t>
-      </w:r>
-      <w:r>
-        <w:rPr>
-          <w:rtl w:val="0"/>
-        </w:rPr>
-      </w:r>
-    </w:p>
-    <w:p>
-      <w:pPr>
-        <w:contextualSpacing w:val="0"/>
-      </w:pPr>
-      <w:r>
-        <w:rPr>
-          <w:rtl w:val="0"/>
-        </w:rPr>
-      </w:r>
-    </w:p>
-    <w:p>
-      <w:pPr>
-        <w:contextualSpacing w:val="0"/>
-      </w:pPr>
-      <w:r>
-        <w:rPr>
-          <w:rFonts w:cs="Trebuchet MS" w:hAnsi="Trebuchet MS" w:eastAsia="Trebuchet MS" w:ascii="Trebuchet MS"/>
-          <w:b w:val="1"/>
-          <w:color w:val="1155cc"/>
-          <w:sz w:val="24"/>
-          <w:rtl w:val="0"/>
-        </w:rPr>
-        <w:t xml:space="preserve">Просмотр департаментов, в которых числится сотрудник</w:t>
-      </w:r>
-    </w:p>
-    <w:p>
-      <w:pPr>
-        <w:numPr>
-          <w:ilvl w:val="0"/>
-          <w:numId w:val="15"/>
         </w:numPr>
         <w:ind w:left="720" w:hanging="359"/>
         <w:contextualSpacing w:val="1"/>
@@ -1138,10 +1195,10 @@
     <w:lvl w:ilvl="0">
       <w:start w:val="1"/>
       <w:numFmt w:val="bullet"/>
-      <w:lvlText w:val="❖"/>
-      <w:lvlJc w:val="left"/>
-      <w:pPr>
-        <w:ind w:left="720" w:firstLine="360"/>
+      <w:lvlText w:val="➔"/>
+      <w:lvlJc w:val="left"/>
+      <w:pPr>
+        <w:ind w:left="1440" w:firstLine="1080"/>
       </w:pPr>
       <w:rPr>
         <w:u w:val="none"/>
@@ -1150,10 +1207,10 @@
     <w:lvl w:ilvl="1">
       <w:start w:val="1"/>
       <w:numFmt w:val="bullet"/>
-      <w:lvlText w:val="➢"/>
-      <w:lvlJc w:val="left"/>
-      <w:pPr>
-        <w:ind w:left="1440" w:firstLine="1080"/>
+      <w:lvlText w:val="◆"/>
+      <w:lvlJc w:val="left"/>
+      <w:pPr>
+        <w:ind w:left="2160" w:firstLine="1800"/>
       </w:pPr>
       <w:rPr>
         <w:u w:val="none"/>
@@ -1162,10 +1219,10 @@
     <w:lvl w:ilvl="2">
       <w:start w:val="1"/>
       <w:numFmt w:val="bullet"/>
-      <w:lvlText w:val="■"/>
-      <w:lvlJc w:val="left"/>
-      <w:pPr>
-        <w:ind w:left="2160" w:firstLine="1800"/>
+      <w:lvlText w:val="●"/>
+      <w:lvlJc w:val="left"/>
+      <w:pPr>
+        <w:ind w:left="2880" w:firstLine="2520"/>
       </w:pPr>
       <w:rPr>
         <w:u w:val="none"/>
@@ -1174,10 +1231,10 @@
     <w:lvl w:ilvl="3">
       <w:start w:val="1"/>
       <w:numFmt w:val="bullet"/>
-      <w:lvlText w:val="●"/>
-      <w:lvlJc w:val="left"/>
-      <w:pPr>
-        <w:ind w:left="2880" w:firstLine="2520"/>
+      <w:lvlText w:val="○"/>
+      <w:lvlJc w:val="left"/>
+      <w:pPr>
+        <w:ind w:left="3600" w:firstLine="3240"/>
       </w:pPr>
       <w:rPr>
         <w:u w:val="none"/>
@@ -1189,7 +1246,7 @@
       <w:lvlText w:val="◆"/>
       <w:lvlJc w:val="left"/>
       <w:pPr>
-        <w:ind w:left="3600" w:firstLine="3240"/>
+        <w:ind w:left="4320" w:firstLine="3960"/>
       </w:pPr>
       <w:rPr>
         <w:u w:val="none"/>
@@ -1198,10 +1255,10 @@
     <w:lvl w:ilvl="5">
       <w:start w:val="1"/>
       <w:numFmt w:val="bullet"/>
-      <w:lvlText w:val="➢"/>
-      <w:lvlJc w:val="left"/>
-      <w:pPr>
-        <w:ind w:left="4320" w:firstLine="3960"/>
+      <w:lvlText w:val="●"/>
+      <w:lvlJc w:val="left"/>
+      <w:pPr>
+        <w:ind w:left="5040" w:firstLine="4680"/>
       </w:pPr>
       <w:rPr>
         <w:u w:val="none"/>
@@ -1210,10 +1267,10 @@
     <w:lvl w:ilvl="6">
       <w:start w:val="1"/>
       <w:numFmt w:val="bullet"/>
-      <w:lvlText w:val="■"/>
-      <w:lvlJc w:val="left"/>
-      <w:pPr>
-        <w:ind w:left="5040" w:firstLine="4680"/>
+      <w:lvlText w:val="○"/>
+      <w:lvlJc w:val="left"/>
+      <w:pPr>
+        <w:ind w:left="5760" w:firstLine="5400"/>
       </w:pPr>
       <w:rPr>
         <w:u w:val="none"/>
@@ -1222,10 +1279,10 @@
     <w:lvl w:ilvl="7">
       <w:start w:val="1"/>
       <w:numFmt w:val="bullet"/>
-      <w:lvlText w:val="●"/>
-      <w:lvlJc w:val="left"/>
-      <w:pPr>
-        <w:ind w:left="5760" w:firstLine="5400"/>
+      <w:lvlText w:val="◆"/>
+      <w:lvlJc w:val="left"/>
+      <w:pPr>
+        <w:ind w:left="6480" w:firstLine="6120"/>
       </w:pPr>
       <w:rPr>
         <w:u w:val="none"/>
@@ -1234,10 +1291,10 @@
     <w:lvl w:ilvl="8">
       <w:start w:val="1"/>
       <w:numFmt w:val="bullet"/>
-      <w:lvlText w:val="◆"/>
-      <w:lvlJc w:val="left"/>
-      <w:pPr>
-        <w:ind w:left="6480" w:firstLine="6120"/>
+      <w:lvlText w:val="●"/>
+      <w:lvlJc w:val="left"/>
+      <w:pPr>
+        <w:ind w:left="7200" w:firstLine="6840"/>
       </w:pPr>
       <w:rPr>
         <w:u w:val="none"/>
@@ -1358,10 +1415,10 @@
     <w:lvl w:ilvl="0">
       <w:start w:val="1"/>
       <w:numFmt w:val="bullet"/>
-      <w:lvlText w:val="❖"/>
-      <w:lvlJc w:val="left"/>
-      <w:pPr>
-        <w:ind w:left="720" w:firstLine="360"/>
+      <w:lvlText w:val="➔"/>
+      <w:lvlJc w:val="left"/>
+      <w:pPr>
+        <w:ind w:left="1440" w:firstLine="1080"/>
       </w:pPr>
       <w:rPr>
         <w:u w:val="none"/>
@@ -1370,10 +1427,10 @@
     <w:lvl w:ilvl="1">
       <w:start w:val="1"/>
       <w:numFmt w:val="bullet"/>
-      <w:lvlText w:val="➢"/>
-      <w:lvlJc w:val="left"/>
-      <w:pPr>
-        <w:ind w:left="1440" w:firstLine="1080"/>
+      <w:lvlText w:val="◆"/>
+      <w:lvlJc w:val="left"/>
+      <w:pPr>
+        <w:ind w:left="2160" w:firstLine="1800"/>
       </w:pPr>
       <w:rPr>
         <w:u w:val="none"/>
@@ -1382,10 +1439,10 @@
     <w:lvl w:ilvl="2">
       <w:start w:val="1"/>
       <w:numFmt w:val="bullet"/>
-      <w:lvlText w:val="■"/>
-      <w:lvlJc w:val="left"/>
-      <w:pPr>
-        <w:ind w:left="2160" w:firstLine="1800"/>
+      <w:lvlText w:val="●"/>
+      <w:lvlJc w:val="left"/>
+      <w:pPr>
+        <w:ind w:left="2880" w:firstLine="2520"/>
       </w:pPr>
       <w:rPr>
         <w:u w:val="none"/>
@@ -1394,10 +1451,10 @@
     <w:lvl w:ilvl="3">
       <w:start w:val="1"/>
       <w:numFmt w:val="bullet"/>
-      <w:lvlText w:val="●"/>
-      <w:lvlJc w:val="left"/>
-      <w:pPr>
-        <w:ind w:left="2880" w:firstLine="2520"/>
+      <w:lvlText w:val="○"/>
+      <w:lvlJc w:val="left"/>
+      <w:pPr>
+        <w:ind w:left="3600" w:firstLine="3240"/>
       </w:pPr>
       <w:rPr>
         <w:u w:val="none"/>
@@ -1409,7 +1466,7 @@
       <w:lvlText w:val="◆"/>
       <w:lvlJc w:val="left"/>
       <w:pPr>
-        <w:ind w:left="3600" w:firstLine="3240"/>
+        <w:ind w:left="4320" w:firstLine="3960"/>
       </w:pPr>
       <w:rPr>
         <w:u w:val="none"/>
@@ -1418,10 +1475,10 @@
     <w:lvl w:ilvl="5">
       <w:start w:val="1"/>
       <w:numFmt w:val="bullet"/>
-      <w:lvlText w:val="➢"/>
-      <w:lvlJc w:val="left"/>
-      <w:pPr>
-        <w:ind w:left="4320" w:firstLine="3960"/>
+      <w:lvlText w:val="●"/>
+      <w:lvlJc w:val="left"/>
+      <w:pPr>
+        <w:ind w:left="5040" w:firstLine="4680"/>
       </w:pPr>
       <w:rPr>
         <w:u w:val="none"/>
@@ -1430,10 +1487,10 @@
     <w:lvl w:ilvl="6">
       <w:start w:val="1"/>
       <w:numFmt w:val="bullet"/>
-      <w:lvlText w:val="■"/>
-      <w:lvlJc w:val="left"/>
-      <w:pPr>
-        <w:ind w:left="5040" w:firstLine="4680"/>
+      <w:lvlText w:val="○"/>
+      <w:lvlJc w:val="left"/>
+      <w:pPr>
+        <w:ind w:left="5760" w:firstLine="5400"/>
       </w:pPr>
       <w:rPr>
         <w:u w:val="none"/>
@@ -1442,10 +1499,10 @@
     <w:lvl w:ilvl="7">
       <w:start w:val="1"/>
       <w:numFmt w:val="bullet"/>
-      <w:lvlText w:val="●"/>
-      <w:lvlJc w:val="left"/>
-      <w:pPr>
-        <w:ind w:left="5760" w:firstLine="5400"/>
+      <w:lvlText w:val="◆"/>
+      <w:lvlJc w:val="left"/>
+      <w:pPr>
+        <w:ind w:left="6480" w:firstLine="6120"/>
       </w:pPr>
       <w:rPr>
         <w:u w:val="none"/>
@@ -1454,10 +1511,10 @@
     <w:lvl w:ilvl="8">
       <w:start w:val="1"/>
       <w:numFmt w:val="bullet"/>
-      <w:lvlText w:val="◆"/>
-      <w:lvlJc w:val="left"/>
-      <w:pPr>
-        <w:ind w:left="6480" w:firstLine="6120"/>
+      <w:lvlText w:val="●"/>
+      <w:lvlJc w:val="left"/>
+      <w:pPr>
+        <w:ind w:left="7200" w:firstLine="6840"/>
       </w:pPr>
       <w:rPr>
         <w:u w:val="none"/>
@@ -1908,7 +1965,19 @@
     <w:lvl w:ilvl="0">
       <w:start w:val="1"/>
       <w:numFmt w:val="bullet"/>
-      <w:lvlText w:val="➔"/>
+      <w:lvlText w:val="❖"/>
+      <w:lvlJc w:val="left"/>
+      <w:pPr>
+        <w:ind w:left="720" w:firstLine="360"/>
+      </w:pPr>
+      <w:rPr>
+        <w:u w:val="none"/>
+      </w:rPr>
+    </w:lvl>
+    <w:lvl w:ilvl="1">
+      <w:start w:val="1"/>
+      <w:numFmt w:val="bullet"/>
+      <w:lvlText w:val="➢"/>
       <w:lvlJc w:val="left"/>
       <w:pPr>
         <w:ind w:left="1440" w:firstLine="1080"/>
@@ -1917,10 +1986,10 @@
         <w:u w:val="none"/>
       </w:rPr>
     </w:lvl>
-    <w:lvl w:ilvl="1">
-      <w:start w:val="1"/>
-      <w:numFmt w:val="bullet"/>
-      <w:lvlText w:val="◆"/>
+    <w:lvl w:ilvl="2">
+      <w:start w:val="1"/>
+      <w:numFmt w:val="bullet"/>
+      <w:lvlText w:val="■"/>
       <w:lvlJc w:val="left"/>
       <w:pPr>
         <w:ind w:left="2160" w:firstLine="1800"/>
@@ -1929,7 +1998,7 @@
         <w:u w:val="none"/>
       </w:rPr>
     </w:lvl>
-    <w:lvl w:ilvl="2">
+    <w:lvl w:ilvl="3">
       <w:start w:val="1"/>
       <w:numFmt w:val="bullet"/>
       <w:lvlText w:val="●"/>
@@ -1941,10 +2010,10 @@
         <w:u w:val="none"/>
       </w:rPr>
     </w:lvl>
-    <w:lvl w:ilvl="3">
-      <w:start w:val="1"/>
-      <w:numFmt w:val="bullet"/>
-      <w:lvlText w:val="○"/>
+    <w:lvl w:ilvl="4">
+      <w:start w:val="1"/>
+      <w:numFmt w:val="bullet"/>
+      <w:lvlText w:val="◆"/>
       <w:lvlJc w:val="left"/>
       <w:pPr>
         <w:ind w:left="3600" w:firstLine="3240"/>
@@ -1953,10 +2022,10 @@
         <w:u w:val="none"/>
       </w:rPr>
     </w:lvl>
-    <w:lvl w:ilvl="4">
-      <w:start w:val="1"/>
-      <w:numFmt w:val="bullet"/>
-      <w:lvlText w:val="◆"/>
+    <w:lvl w:ilvl="5">
+      <w:start w:val="1"/>
+      <w:numFmt w:val="bullet"/>
+      <w:lvlText w:val="➢"/>
       <w:lvlJc w:val="left"/>
       <w:pPr>
         <w:ind w:left="4320" w:firstLine="3960"/>
@@ -1965,10 +2034,10 @@
         <w:u w:val="none"/>
       </w:rPr>
     </w:lvl>
-    <w:lvl w:ilvl="5">
-      <w:start w:val="1"/>
-      <w:numFmt w:val="bullet"/>
-      <w:lvlText w:val="●"/>
+    <w:lvl w:ilvl="6">
+      <w:start w:val="1"/>
+      <w:numFmt w:val="bullet"/>
+      <w:lvlText w:val="■"/>
       <w:lvlJc w:val="left"/>
       <w:pPr>
         <w:ind w:left="5040" w:firstLine="4680"/>
@@ -1977,10 +2046,10 @@
         <w:u w:val="none"/>
       </w:rPr>
     </w:lvl>
-    <w:lvl w:ilvl="6">
-      <w:start w:val="1"/>
-      <w:numFmt w:val="bullet"/>
-      <w:lvlText w:val="○"/>
+    <w:lvl w:ilvl="7">
+      <w:start w:val="1"/>
+      <w:numFmt w:val="bullet"/>
+      <w:lvlText w:val="●"/>
       <w:lvlJc w:val="left"/>
       <w:pPr>
         <w:ind w:left="5760" w:firstLine="5400"/>
@@ -1989,25 +2058,13 @@
         <w:u w:val="none"/>
       </w:rPr>
     </w:lvl>
-    <w:lvl w:ilvl="7">
+    <w:lvl w:ilvl="8">
       <w:start w:val="1"/>
       <w:numFmt w:val="bullet"/>
       <w:lvlText w:val="◆"/>
       <w:lvlJc w:val="left"/>
       <w:pPr>
         <w:ind w:left="6480" w:firstLine="6120"/>
-      </w:pPr>
-      <w:rPr>
-        <w:u w:val="none"/>
-      </w:rPr>
-    </w:lvl>
-    <w:lvl w:ilvl="8">
-      <w:start w:val="1"/>
-      <w:numFmt w:val="bullet"/>
-      <w:lvlText w:val="●"/>
-      <w:lvlJc w:val="left"/>
-      <w:pPr>
-        <w:ind w:left="7200" w:firstLine="6840"/>
       </w:pPr>
       <w:rPr>
         <w:u w:val="none"/>
@@ -2238,7 +2295,19 @@
     <w:lvl w:ilvl="0">
       <w:start w:val="1"/>
       <w:numFmt w:val="bullet"/>
-      <w:lvlText w:val="➔"/>
+      <w:lvlText w:val="❖"/>
+      <w:lvlJc w:val="left"/>
+      <w:pPr>
+        <w:ind w:left="720" w:firstLine="360"/>
+      </w:pPr>
+      <w:rPr>
+        <w:u w:val="none"/>
+      </w:rPr>
+    </w:lvl>
+    <w:lvl w:ilvl="1">
+      <w:start w:val="1"/>
+      <w:numFmt w:val="bullet"/>
+      <w:lvlText w:val="➢"/>
       <w:lvlJc w:val="left"/>
       <w:pPr>
         <w:ind w:left="1440" w:firstLine="1080"/>
@@ -2247,10 +2316,10 @@
         <w:u w:val="none"/>
       </w:rPr>
     </w:lvl>
-    <w:lvl w:ilvl="1">
-      <w:start w:val="1"/>
-      <w:numFmt w:val="bullet"/>
-      <w:lvlText w:val="◆"/>
+    <w:lvl w:ilvl="2">
+      <w:start w:val="1"/>
+      <w:numFmt w:val="bullet"/>
+      <w:lvlText w:val="■"/>
       <w:lvlJc w:val="left"/>
       <w:pPr>
         <w:ind w:left="2160" w:firstLine="1800"/>
@@ -2259,7 +2328,7 @@
         <w:u w:val="none"/>
       </w:rPr>
     </w:lvl>
-    <w:lvl w:ilvl="2">
+    <w:lvl w:ilvl="3">
       <w:start w:val="1"/>
       <w:numFmt w:val="bullet"/>
       <w:lvlText w:val="●"/>
@@ -2271,10 +2340,10 @@
         <w:u w:val="none"/>
       </w:rPr>
     </w:lvl>
-    <w:lvl w:ilvl="3">
-      <w:start w:val="1"/>
-      <w:numFmt w:val="bullet"/>
-      <w:lvlText w:val="○"/>
+    <w:lvl w:ilvl="4">
+      <w:start w:val="1"/>
+      <w:numFmt w:val="bullet"/>
+      <w:lvlText w:val="◆"/>
       <w:lvlJc w:val="left"/>
       <w:pPr>
         <w:ind w:left="3600" w:firstLine="3240"/>
@@ -2283,10 +2352,10 @@
         <w:u w:val="none"/>
       </w:rPr>
     </w:lvl>
-    <w:lvl w:ilvl="4">
-      <w:start w:val="1"/>
-      <w:numFmt w:val="bullet"/>
-      <w:lvlText w:val="◆"/>
+    <w:lvl w:ilvl="5">
+      <w:start w:val="1"/>
+      <w:numFmt w:val="bullet"/>
+      <w:lvlText w:val="➢"/>
       <w:lvlJc w:val="left"/>
       <w:pPr>
         <w:ind w:left="4320" w:firstLine="3960"/>
@@ -2295,10 +2364,10 @@
         <w:u w:val="none"/>
       </w:rPr>
     </w:lvl>
-    <w:lvl w:ilvl="5">
-      <w:start w:val="1"/>
-      <w:numFmt w:val="bullet"/>
-      <w:lvlText w:val="●"/>
+    <w:lvl w:ilvl="6">
+      <w:start w:val="1"/>
+      <w:numFmt w:val="bullet"/>
+      <w:lvlText w:val="■"/>
       <w:lvlJc w:val="left"/>
       <w:pPr>
         <w:ind w:left="5040" w:firstLine="4680"/>
@@ -2307,10 +2376,10 @@
         <w:u w:val="none"/>
       </w:rPr>
     </w:lvl>
-    <w:lvl w:ilvl="6">
-      <w:start w:val="1"/>
-      <w:numFmt w:val="bullet"/>
-      <w:lvlText w:val="○"/>
+    <w:lvl w:ilvl="7">
+      <w:start w:val="1"/>
+      <w:numFmt w:val="bullet"/>
+      <w:lvlText w:val="●"/>
       <w:lvlJc w:val="left"/>
       <w:pPr>
         <w:ind w:left="5760" w:firstLine="5400"/>
@@ -2319,25 +2388,13 @@
         <w:u w:val="none"/>
       </w:rPr>
     </w:lvl>
-    <w:lvl w:ilvl="7">
+    <w:lvl w:ilvl="8">
       <w:start w:val="1"/>
       <w:numFmt w:val="bullet"/>
       <w:lvlText w:val="◆"/>
       <w:lvlJc w:val="left"/>
       <w:pPr>
         <w:ind w:left="6480" w:firstLine="6120"/>
-      </w:pPr>
-      <w:rPr>
-        <w:u w:val="none"/>
-      </w:rPr>
-    </w:lvl>
-    <w:lvl w:ilvl="8">
-      <w:start w:val="1"/>
-      <w:numFmt w:val="bullet"/>
-      <w:lvlText w:val="●"/>
-      <w:lvlJc w:val="left"/>
-      <w:pPr>
-        <w:ind w:left="7200" w:firstLine="6840"/>
       </w:pPr>
       <w:rPr>
         <w:u w:val="none"/>
@@ -3454,7 +3511,6 @@
         <w:ind w:left="1440" w:firstLine="1080"/>
       </w:pPr>
       <w:rPr>
-        <w:color w:val="000000"/>
         <w:u w:val="none"/>
       </w:rPr>
     </w:lvl>
@@ -3659,6 +3715,227 @@
       <w:lvlJc w:val="left"/>
       <w:pPr>
         <w:ind w:left="6480" w:firstLine="6120"/>
+      </w:pPr>
+      <w:rPr>
+        <w:u w:val="none"/>
+      </w:rPr>
+    </w:lvl>
+  </w:abstractNum>
+  <w:abstractNum w:abstractNumId="25">
+    <w:lvl w:ilvl="0">
+      <w:start w:val="1"/>
+      <w:numFmt w:val="bullet"/>
+      <w:lvlText w:val="❖"/>
+      <w:lvlJc w:val="left"/>
+      <w:pPr>
+        <w:ind w:left="720" w:firstLine="360"/>
+      </w:pPr>
+      <w:rPr>
+        <w:u w:val="none"/>
+      </w:rPr>
+    </w:lvl>
+    <w:lvl w:ilvl="1">
+      <w:start w:val="1"/>
+      <w:numFmt w:val="bullet"/>
+      <w:lvlText w:val="➢"/>
+      <w:lvlJc w:val="left"/>
+      <w:pPr>
+        <w:ind w:left="1440" w:firstLine="1080"/>
+      </w:pPr>
+      <w:rPr>
+        <w:u w:val="none"/>
+      </w:rPr>
+    </w:lvl>
+    <w:lvl w:ilvl="2">
+      <w:start w:val="1"/>
+      <w:numFmt w:val="bullet"/>
+      <w:lvlText w:val="■"/>
+      <w:lvlJc w:val="left"/>
+      <w:pPr>
+        <w:ind w:left="2160" w:firstLine="1800"/>
+      </w:pPr>
+      <w:rPr>
+        <w:u w:val="none"/>
+      </w:rPr>
+    </w:lvl>
+    <w:lvl w:ilvl="3">
+      <w:start w:val="1"/>
+      <w:numFmt w:val="bullet"/>
+      <w:lvlText w:val="●"/>
+      <w:lvlJc w:val="left"/>
+      <w:pPr>
+        <w:ind w:left="2880" w:firstLine="2520"/>
+      </w:pPr>
+      <w:rPr>
+        <w:u w:val="none"/>
+      </w:rPr>
+    </w:lvl>
+    <w:lvl w:ilvl="4">
+      <w:start w:val="1"/>
+      <w:numFmt w:val="bullet"/>
+      <w:lvlText w:val="◆"/>
+      <w:lvlJc w:val="left"/>
+      <w:pPr>
+        <w:ind w:left="3600" w:firstLine="3240"/>
+      </w:pPr>
+      <w:rPr>
+        <w:u w:val="none"/>
+      </w:rPr>
+    </w:lvl>
+    <w:lvl w:ilvl="5">
+      <w:start w:val="1"/>
+      <w:numFmt w:val="bullet"/>
+      <w:lvlText w:val="➢"/>
+      <w:lvlJc w:val="left"/>
+      <w:pPr>
+        <w:ind w:left="4320" w:firstLine="3960"/>
+      </w:pPr>
+      <w:rPr>
+        <w:u w:val="none"/>
+      </w:rPr>
+    </w:lvl>
+    <w:lvl w:ilvl="6">
+      <w:start w:val="1"/>
+      <w:numFmt w:val="bullet"/>
+      <w:lvlText w:val="■"/>
+      <w:lvlJc w:val="left"/>
+      <w:pPr>
+        <w:ind w:left="5040" w:firstLine="4680"/>
+      </w:pPr>
+      <w:rPr>
+        <w:u w:val="none"/>
+      </w:rPr>
+    </w:lvl>
+    <w:lvl w:ilvl="7">
+      <w:start w:val="1"/>
+      <w:numFmt w:val="bullet"/>
+      <w:lvlText w:val="●"/>
+      <w:lvlJc w:val="left"/>
+      <w:pPr>
+        <w:ind w:left="5760" w:firstLine="5400"/>
+      </w:pPr>
+      <w:rPr>
+        <w:u w:val="none"/>
+      </w:rPr>
+    </w:lvl>
+    <w:lvl w:ilvl="8">
+      <w:start w:val="1"/>
+      <w:numFmt w:val="bullet"/>
+      <w:lvlText w:val="◆"/>
+      <w:lvlJc w:val="left"/>
+      <w:pPr>
+        <w:ind w:left="6480" w:firstLine="6120"/>
+      </w:pPr>
+      <w:rPr>
+        <w:u w:val="none"/>
+      </w:rPr>
+    </w:lvl>
+  </w:abstractNum>
+  <w:abstractNum w:abstractNumId="26">
+    <w:lvl w:ilvl="0">
+      <w:start w:val="1"/>
+      <w:numFmt w:val="bullet"/>
+      <w:lvlText w:val="➔"/>
+      <w:lvlJc w:val="left"/>
+      <w:pPr>
+        <w:ind w:left="1440" w:firstLine="1080"/>
+      </w:pPr>
+      <w:rPr>
+        <w:color w:val="000000"/>
+        <w:u w:val="none"/>
+      </w:rPr>
+    </w:lvl>
+    <w:lvl w:ilvl="1">
+      <w:start w:val="1"/>
+      <w:numFmt w:val="bullet"/>
+      <w:lvlText w:val="◆"/>
+      <w:lvlJc w:val="left"/>
+      <w:pPr>
+        <w:ind w:left="2160" w:firstLine="1800"/>
+      </w:pPr>
+      <w:rPr>
+        <w:u w:val="none"/>
+      </w:rPr>
+    </w:lvl>
+    <w:lvl w:ilvl="2">
+      <w:start w:val="1"/>
+      <w:numFmt w:val="bullet"/>
+      <w:lvlText w:val="●"/>
+      <w:lvlJc w:val="left"/>
+      <w:pPr>
+        <w:ind w:left="2880" w:firstLine="2520"/>
+      </w:pPr>
+      <w:rPr>
+        <w:u w:val="none"/>
+      </w:rPr>
+    </w:lvl>
+    <w:lvl w:ilvl="3">
+      <w:start w:val="1"/>
+      <w:numFmt w:val="bullet"/>
+      <w:lvlText w:val="○"/>
+      <w:lvlJc w:val="left"/>
+      <w:pPr>
+        <w:ind w:left="3600" w:firstLine="3240"/>
+      </w:pPr>
+      <w:rPr>
+        <w:u w:val="none"/>
+      </w:rPr>
+    </w:lvl>
+    <w:lvl w:ilvl="4">
+      <w:start w:val="1"/>
+      <w:numFmt w:val="bullet"/>
+      <w:lvlText w:val="◆"/>
+      <w:lvlJc w:val="left"/>
+      <w:pPr>
+        <w:ind w:left="4320" w:firstLine="3960"/>
+      </w:pPr>
+      <w:rPr>
+        <w:u w:val="none"/>
+      </w:rPr>
+    </w:lvl>
+    <w:lvl w:ilvl="5">
+      <w:start w:val="1"/>
+      <w:numFmt w:val="bullet"/>
+      <w:lvlText w:val="●"/>
+      <w:lvlJc w:val="left"/>
+      <w:pPr>
+        <w:ind w:left="5040" w:firstLine="4680"/>
+      </w:pPr>
+      <w:rPr>
+        <w:u w:val="none"/>
+      </w:rPr>
+    </w:lvl>
+    <w:lvl w:ilvl="6">
+      <w:start w:val="1"/>
+      <w:numFmt w:val="bullet"/>
+      <w:lvlText w:val="○"/>
+      <w:lvlJc w:val="left"/>
+      <w:pPr>
+        <w:ind w:left="5760" w:firstLine="5400"/>
+      </w:pPr>
+      <w:rPr>
+        <w:u w:val="none"/>
+      </w:rPr>
+    </w:lvl>
+    <w:lvl w:ilvl="7">
+      <w:start w:val="1"/>
+      <w:numFmt w:val="bullet"/>
+      <w:lvlText w:val="◆"/>
+      <w:lvlJc w:val="left"/>
+      <w:pPr>
+        <w:ind w:left="6480" w:firstLine="6120"/>
+      </w:pPr>
+      <w:rPr>
+        <w:u w:val="none"/>
+      </w:rPr>
+    </w:lvl>
+    <w:lvl w:ilvl="8">
+      <w:start w:val="1"/>
+      <w:numFmt w:val="bullet"/>
+      <w:lvlText w:val="●"/>
+      <w:lvlJc w:val="left"/>
+      <w:pPr>
+        <w:ind w:left="7200" w:firstLine="6840"/>
       </w:pPr>
       <w:rPr>
         <w:u w:val="none"/>
@@ -3736,6 +4013,12 @@
   </w:num>
   <w:num w:numId="24">
     <w:abstractNumId w:val="24"/>
+  </w:num>
+  <w:num w:numId="25">
+    <w:abstractNumId w:val="25"/>
+  </w:num>
+  <w:num w:numId="26">
+    <w:abstractNumId w:val="26"/>
   </w:num>
 </w:numbering>
 </file>

</xml_diff>